<commit_message>
quiero que el año se acabe ya
</commit_message>
<xml_diff>
--- a/It1_A11_c.otalora_ds.tenjo.docx
+++ b/It1_A11_c.otalora_ds.tenjo.docx
@@ -97,7 +97,7 @@
         </w:rPr>
         <w:t>{</w:t>
       </w:r>
-      <w:proofErr w:type="spellStart"/>
+      <w:proofErr w:type="gramStart"/>
       <w:r>
         <w:rPr>
           <w:lang w:val="es-CO"/>
@@ -110,46 +110,29 @@
         </w:rPr>
         <w:t>.otalora</w:t>
       </w:r>
-      <w:proofErr w:type="spellEnd"/>
+      <w:proofErr w:type="gramEnd"/>
       <w:r>
         <w:rPr>
           <w:lang w:val="es-CO"/>
         </w:rPr>
         <w:t xml:space="preserve">, </w:t>
       </w:r>
-      <w:proofErr w:type="spellStart"/>
       <w:r>
         <w:rPr>
           <w:lang w:val="es-CO"/>
         </w:rPr>
         <w:t>ds.tenjo</w:t>
       </w:r>
-      <w:proofErr w:type="spellEnd"/>
-      <w:r>
-        <w:fldChar w:fldCharType="begin"/>
-      </w:r>
-      <w:r>
-        <w:instrText xml:space="preserve"> HYPERLINK "mailto:%7d@uniandes.edu.co" </w:instrText>
-      </w:r>
-      <w:r>
-        <w:fldChar w:fldCharType="separate"/>
-      </w:r>
-      <w:r>
-        <w:rPr>
-          <w:rStyle w:val="Hipervnculo"/>
-          <w:sz w:val="22"/>
-          <w:lang w:val="es-CO"/>
-        </w:rPr>
-        <w:t>}@uniandes.edu.co</w:t>
-      </w:r>
-      <w:r>
-        <w:rPr>
-          <w:rStyle w:val="Hipervnculo"/>
-          <w:sz w:val="22"/>
-          <w:lang w:val="es-CO"/>
-        </w:rPr>
-        <w:fldChar w:fldCharType="end"/>
-      </w:r>
+      <w:hyperlink r:id="rId11" w:history="1">
+        <w:r>
+          <w:rPr>
+            <w:rStyle w:val="Hipervnculo"/>
+            <w:sz w:val="22"/>
+            <w:lang w:val="es-CO"/>
+          </w:rPr>
+          <w:t>}@uniandes.edu.co</w:t>
+        </w:r>
+      </w:hyperlink>
     </w:p>
     <w:p>
       <w:pPr>
@@ -171,12 +154,14 @@
         </w:rPr>
         <w:t xml:space="preserve">: </w:t>
       </w:r>
+      <w:proofErr w:type="gramStart"/>
       <w:r>
         <w:rPr>
           <w:lang w:val="es-CO"/>
         </w:rPr>
         <w:t>Diciembre</w:t>
       </w:r>
+      <w:proofErr w:type="gramEnd"/>
       <w:r>
         <w:rPr>
           <w:lang w:val="es-CO"/>
@@ -228,6 +213,7 @@
           <w:docPartUnique/>
         </w:docPartObj>
       </w:sdtPr>
+      <w:sdtEndPr/>
       <w:sdtContent>
         <w:p>
           <w:pPr>
@@ -4489,13 +4475,23 @@
                 <w:szCs w:val="18"/>
               </w:rPr>
             </w:pPr>
+            <w:proofErr w:type="gramStart"/>
             <w:r>
               <w:rPr>
                 <w:b w:val="0"/>
                 <w:sz w:val="18"/>
                 <w:szCs w:val="18"/>
               </w:rPr>
-              <w:t>El servicio a reservar.</w:t>
+              <w:t>El servicio a reservar</w:t>
+            </w:r>
+            <w:proofErr w:type="gramEnd"/>
+            <w:r>
+              <w:rPr>
+                <w:b w:val="0"/>
+                <w:sz w:val="18"/>
+                <w:szCs w:val="18"/>
+              </w:rPr>
+              <w:t>.</w:t>
             </w:r>
           </w:p>
         </w:tc>
@@ -4724,7 +4720,15 @@
               </w:rPr>
             </w:pPr>
             <w:r>
-              <w:t>Registra la prestación del servicio de salud al afiliado. ( cuando el afiliado cumple la cita respectiva.)</w:t>
+              <w:t xml:space="preserve">Registra la prestación del servicio de salud al afiliado. </w:t>
+            </w:r>
+            <w:proofErr w:type="gramStart"/>
+            <w:r>
+              <w:t>( cuando</w:t>
+            </w:r>
+            <w:proofErr w:type="gramEnd"/>
+            <w:r>
+              <w:t xml:space="preserve"> el afiliado cumple la cita respectiva.)</w:t>
             </w:r>
           </w:p>
         </w:tc>
@@ -5226,13 +5230,23 @@
                 <w:szCs w:val="18"/>
               </w:rPr>
             </w:pPr>
+            <w:proofErr w:type="gramStart"/>
             <w:r>
               <w:rPr>
                 <w:b w:val="0"/>
                 <w:sz w:val="18"/>
                 <w:szCs w:val="18"/>
               </w:rPr>
-              <w:t>El tiempo a revisar.</w:t>
+              <w:t>El tiempo a revisar</w:t>
+            </w:r>
+            <w:proofErr w:type="gramEnd"/>
+            <w:r>
+              <w:rPr>
+                <w:b w:val="0"/>
+                <w:sz w:val="18"/>
+                <w:szCs w:val="18"/>
+              </w:rPr>
+              <w:t>.</w:t>
             </w:r>
           </w:p>
         </w:tc>
@@ -6373,13 +6387,23 @@
                 <w:szCs w:val="18"/>
               </w:rPr>
             </w:pPr>
+            <w:proofErr w:type="gramStart"/>
             <w:r>
               <w:rPr>
                 <w:b w:val="0"/>
                 <w:sz w:val="18"/>
                 <w:szCs w:val="18"/>
               </w:rPr>
-              <w:t>Característica a cumplir.</w:t>
+              <w:t>Característica a cumplir</w:t>
+            </w:r>
+            <w:proofErr w:type="gramEnd"/>
+            <w:r>
+              <w:rPr>
+                <w:b w:val="0"/>
+                <w:sz w:val="18"/>
+                <w:szCs w:val="18"/>
+              </w:rPr>
+              <w:t>.</w:t>
             </w:r>
           </w:p>
         </w:tc>
@@ -6608,15 +6632,7 @@
               </w:rPr>
             </w:pPr>
             <w:r>
-              <w:t xml:space="preserve">Mostrar la utilización de servicios de </w:t>
-            </w:r>
-            <w:proofErr w:type="spellStart"/>
-            <w:r>
-              <w:t>epsandes</w:t>
-            </w:r>
-            <w:proofErr w:type="spellEnd"/>
-            <w:r>
-              <w:t xml:space="preserve"> por un afiliado dado, en un rango de fechas indicado. (Recuerde que un afiliado puede solicitar servicios de salud cuantas veces lo requiera. )</w:t>
+              <w:t>Mostrar la utilización de servicios de epsandes por un afiliado dado, en un rango de fechas indicado. (Recuerde que un afiliado puede solicitar servicios de salud cuantas veces lo requiera. )</w:t>
             </w:r>
           </w:p>
         </w:tc>
@@ -9257,16 +9273,15 @@
                 <w:sz w:val="22"/>
                 <w:szCs w:val="22"/>
               </w:rPr>
-              <w:t xml:space="preserve">Dada una lista de servicios de salud (pueden ser de varias </w:t>
-            </w:r>
-            <w:proofErr w:type="spellStart"/>
+              <w:t>Dada una lista de servicios de salud (pueden ser de varias IPS</w:t>
+            </w:r>
             <w:r>
               <w:rPr>
                 <w:rFonts w:ascii="Arial" w:hAnsi="Arial" w:cs="Arial"/>
                 <w:sz w:val="22"/>
                 <w:szCs w:val="22"/>
               </w:rPr>
-              <w:t>IPS</w:t>
+              <w:t>’s</w:t>
             </w:r>
             <w:r>
               <w:rPr>
@@ -9274,16 +9289,15 @@
                 <w:sz w:val="22"/>
                 <w:szCs w:val="22"/>
               </w:rPr>
-              <w:t>’s</w:t>
-            </w:r>
-            <w:proofErr w:type="spellEnd"/>
+              <w:t>)</w:t>
+            </w:r>
             <w:r>
               <w:rPr>
                 <w:rFonts w:ascii="Arial" w:hAnsi="Arial" w:cs="Arial"/>
                 <w:sz w:val="22"/>
                 <w:szCs w:val="22"/>
               </w:rPr>
-              <w:t>)</w:t>
+              <w:t xml:space="preserve"> </w:t>
             </w:r>
             <w:r>
               <w:rPr>
@@ -9291,6 +9305,14 @@
                 <w:sz w:val="22"/>
                 <w:szCs w:val="22"/>
               </w:rPr>
+              <w:t>y un rango de fechas, dichos servicios no son susceptibles de ser reservados ni provistos</w:t>
+            </w:r>
+            <w:r>
+              <w:rPr>
+                <w:rFonts w:ascii="Arial" w:hAnsi="Arial" w:cs="Arial"/>
+                <w:sz w:val="22"/>
+                <w:szCs w:val="22"/>
+              </w:rPr>
               <w:t xml:space="preserve"> </w:t>
             </w:r>
             <w:r>
@@ -9299,7 +9321,7 @@
                 <w:sz w:val="22"/>
                 <w:szCs w:val="22"/>
               </w:rPr>
-              <w:t>y un rango de fechas, dichos servicios no son susceptibles de ser reservados ni provistos</w:t>
+              <w:t xml:space="preserve">en ese rango de fechas. </w:t>
             </w:r>
             <w:r>
               <w:rPr>
@@ -9307,6 +9329,22 @@
                 <w:sz w:val="22"/>
                 <w:szCs w:val="22"/>
               </w:rPr>
+              <w:t>[</w:t>
+            </w:r>
+            <w:r>
+              <w:rPr>
+                <w:rFonts w:ascii="Arial" w:hAnsi="Arial" w:cs="Arial"/>
+                <w:sz w:val="22"/>
+                <w:szCs w:val="22"/>
+              </w:rPr>
+              <w:t>Para los casos que ya haya citas programadas, se debe reasignar dichas citas</w:t>
+            </w:r>
+            <w:r>
+              <w:rPr>
+                <w:rFonts w:ascii="Arial" w:hAnsi="Arial" w:cs="Arial"/>
+                <w:sz w:val="22"/>
+                <w:szCs w:val="22"/>
+              </w:rPr>
               <w:t xml:space="preserve"> </w:t>
             </w:r>
             <w:r>
@@ -9315,7 +9353,7 @@
                 <w:sz w:val="22"/>
                 <w:szCs w:val="22"/>
               </w:rPr>
-              <w:t xml:space="preserve">en ese rango de fechas. </w:t>
+              <w:t>a servicios equivalentes disponibles</w:t>
             </w:r>
             <w:r>
               <w:rPr>
@@ -9323,7 +9361,7 @@
                 <w:sz w:val="22"/>
                 <w:szCs w:val="22"/>
               </w:rPr>
-              <w:t>[</w:t>
+              <w:t xml:space="preserve"> </w:t>
             </w:r>
             <w:r>
               <w:rPr>
@@ -9331,7 +9369,7 @@
                 <w:sz w:val="22"/>
                 <w:szCs w:val="22"/>
               </w:rPr>
-              <w:t>Para los casos que ya haya citas programadas, se debe reasignar dichas citas</w:t>
+              <w:t>en las IPS</w:t>
             </w:r>
             <w:r>
               <w:rPr>
@@ -9339,7 +9377,7 @@
                 <w:sz w:val="22"/>
                 <w:szCs w:val="22"/>
               </w:rPr>
-              <w:t xml:space="preserve"> </w:t>
+              <w:t>’</w:t>
             </w:r>
             <w:r>
               <w:rPr>
@@ -9347,57 +9385,7 @@
                 <w:sz w:val="22"/>
                 <w:szCs w:val="22"/>
               </w:rPr>
-              <w:t>a servicios equivalentes disponibles</w:t>
-            </w:r>
-            <w:r>
-              <w:rPr>
-                <w:rFonts w:ascii="Arial" w:hAnsi="Arial" w:cs="Arial"/>
-                <w:sz w:val="22"/>
-                <w:szCs w:val="22"/>
-              </w:rPr>
-              <w:t xml:space="preserve"> </w:t>
-            </w:r>
-            <w:r>
-              <w:rPr>
-                <w:rFonts w:ascii="Arial" w:hAnsi="Arial" w:cs="Arial"/>
-                <w:sz w:val="22"/>
-                <w:szCs w:val="22"/>
-              </w:rPr>
-              <w:t xml:space="preserve">en las </w:t>
-            </w:r>
-            <w:proofErr w:type="spellStart"/>
-            <w:r>
-              <w:rPr>
-                <w:rFonts w:ascii="Arial" w:hAnsi="Arial" w:cs="Arial"/>
-                <w:sz w:val="22"/>
-                <w:szCs w:val="22"/>
-              </w:rPr>
-              <w:t>IPS</w:t>
-            </w:r>
-            <w:r>
-              <w:rPr>
-                <w:rFonts w:ascii="Arial" w:hAnsi="Arial" w:cs="Arial"/>
-                <w:sz w:val="22"/>
-                <w:szCs w:val="22"/>
-              </w:rPr>
-              <w:t>’</w:t>
-            </w:r>
-            <w:r>
-              <w:rPr>
-                <w:rFonts w:ascii="Arial" w:hAnsi="Arial" w:cs="Arial"/>
-                <w:sz w:val="22"/>
-                <w:szCs w:val="22"/>
-              </w:rPr>
-              <w:t>s</w:t>
-            </w:r>
-            <w:proofErr w:type="spellEnd"/>
-            <w:r>
-              <w:rPr>
-                <w:rFonts w:ascii="Arial" w:hAnsi="Arial" w:cs="Arial"/>
-                <w:sz w:val="22"/>
-                <w:szCs w:val="22"/>
-              </w:rPr>
-              <w:t xml:space="preserve"> adscritas a la EPS</w:t>
+              <w:t>s adscritas a la EPS</w:t>
             </w:r>
             <w:r>
               <w:rPr>
@@ -9566,15 +9554,7 @@
               <w:t xml:space="preserve"> </w:t>
             </w:r>
             <w:r>
-              <w:t xml:space="preserve">(pueden ser de varias </w:t>
-            </w:r>
-            <w:proofErr w:type="spellStart"/>
-            <w:r>
-              <w:t>IPSs</w:t>
-            </w:r>
-            <w:proofErr w:type="spellEnd"/>
-            <w:r>
-              <w:t>)</w:t>
+              <w:t>(pueden ser de varias IPSs)</w:t>
             </w:r>
             <w:r>
               <w:t xml:space="preserve"> </w:t>
@@ -14799,13 +14779,8 @@
         </w:numPr>
       </w:pPr>
       <w:r>
-        <w:t xml:space="preserve">Modelo Conceptual </w:t>
-      </w:r>
-      <w:proofErr w:type="spellStart"/>
-      <w:r>
-        <w:t>UML</w:t>
-      </w:r>
-      <w:proofErr w:type="spellEnd"/>
+        <w:t>Modelo Conceptual UML</w:t>
+      </w:r>
     </w:p>
     <w:p/>
     <w:p>
@@ -14831,7 +14806,7 @@
                     </pic:cNvPicPr>
                   </pic:nvPicPr>
                   <pic:blipFill>
-                    <a:blip r:embed="rId11">
+                    <a:blip r:embed="rId12">
                       <a:extLst>
                         <a:ext uri="{28A0092B-C50C-407E-A947-70E740481C1C}">
                           <a14:useLocalDpi xmlns:a14="http://schemas.microsoft.com/office/drawing/2010/main" val="0"/>
@@ -14933,11 +14908,9 @@
       <w:r>
         <w:t>-</w:t>
       </w:r>
-      <w:proofErr w:type="spellStart"/>
       <w:r>
         <w:t>Servicio_IPS</w:t>
       </w:r>
-      <w:proofErr w:type="spellEnd"/>
     </w:p>
     <w:p>
       <w:r>
@@ -14954,13 +14927,8 @@
     </w:p>
     <w:p>
       <w:r>
-        <w:t>-</w:t>
-      </w:r>
-      <w:proofErr w:type="spellStart"/>
-      <w:r>
-        <w:t>Afiliado_servicio</w:t>
-      </w:r>
-      <w:proofErr w:type="spellEnd"/>
+        <w:t>-Afiliado_servicio</w:t>
+      </w:r>
     </w:p>
     <w:p/>
     <w:p>
@@ -15079,11 +15047,9 @@
             <w:pPr>
               <w:spacing w:after="0"/>
             </w:pPr>
-            <w:proofErr w:type="spellStart"/>
             <w:r>
               <w:t>Pk</w:t>
             </w:r>
-            <w:proofErr w:type="spellEnd"/>
           </w:p>
         </w:tc>
         <w:tc>
@@ -15215,11 +15181,9 @@
               <w:spacing w:after="0"/>
               <w:cnfStyle w:val="100000000000" w:firstRow="1" w:lastRow="0" w:firstColumn="0" w:lastColumn="0" w:oddVBand="0" w:evenVBand="0" w:oddHBand="0" w:evenHBand="0" w:firstRowFirstColumn="0" w:firstRowLastColumn="0" w:lastRowFirstColumn="0" w:lastRowLastColumn="0"/>
             </w:pPr>
-            <w:proofErr w:type="spellStart"/>
             <w:r>
               <w:t>TipoId</w:t>
             </w:r>
-            <w:proofErr w:type="spellEnd"/>
           </w:p>
         </w:tc>
         <w:tc>
@@ -15232,11 +15196,9 @@
               <w:spacing w:after="0"/>
               <w:cnfStyle w:val="100000000000" w:firstRow="1" w:lastRow="0" w:firstColumn="0" w:lastColumn="0" w:oddVBand="0" w:evenVBand="0" w:oddHBand="0" w:evenHBand="0" w:firstRowFirstColumn="0" w:firstRowLastColumn="0" w:lastRowFirstColumn="0" w:lastRowLastColumn="0"/>
             </w:pPr>
-            <w:proofErr w:type="spellStart"/>
             <w:r>
               <w:t>Eps</w:t>
             </w:r>
-            <w:proofErr w:type="spellEnd"/>
           </w:p>
         </w:tc>
       </w:tr>
@@ -15261,11 +15223,9 @@
             <w:pPr>
               <w:spacing w:after="0"/>
             </w:pPr>
-            <w:proofErr w:type="spellStart"/>
             <w:r>
               <w:t>PK</w:t>
             </w:r>
-            <w:proofErr w:type="spellEnd"/>
           </w:p>
         </w:tc>
         <w:tc>
@@ -15368,24 +15328,16 @@
               <w:spacing w:after="0"/>
               <w:cnfStyle w:val="000000100000" w:firstRow="0" w:lastRow="0" w:firstColumn="0" w:lastColumn="0" w:oddVBand="0" w:evenVBand="0" w:oddHBand="1" w:evenHBand="0" w:firstRowFirstColumn="0" w:firstRowLastColumn="0" w:lastRowFirstColumn="0" w:lastRowLastColumn="0"/>
             </w:pPr>
-            <w:proofErr w:type="spellStart"/>
-            <w:r>
-              <w:t>FK</w:t>
-            </w:r>
-            <w:proofErr w:type="spellEnd"/>
-            <w:r>
-              <w:t>(</w:t>
-            </w:r>
-            <w:proofErr w:type="spellStart"/>
+            <w:proofErr w:type="gramStart"/>
+            <w:r>
+              <w:t>FK(</w:t>
+            </w:r>
+            <w:proofErr w:type="gramEnd"/>
             <w:r>
               <w:t>Eps</w:t>
             </w:r>
             <w:r>
-              <w:t>.Nombre</w:t>
-            </w:r>
-            <w:proofErr w:type="spellEnd"/>
-            <w:r>
-              <w:t>)</w:t>
+              <w:t>.Nombre)</w:t>
             </w:r>
           </w:p>
         </w:tc>
@@ -15403,16 +15355,19 @@
     </w:p>
     <w:p>
       <w:r>
-        <w:t>R1={Cedula, Tarjeta de Identidad, Cedula</w:t>
-      </w:r>
-      <w:r>
-        <w:t xml:space="preserve"> de </w:t>
-      </w:r>
-      <w:proofErr w:type="spellStart"/>
-      <w:r>
-        <w:t>extranjeria</w:t>
-      </w:r>
-      <w:proofErr w:type="spellEnd"/>
+        <w:t>R1</w:t>
+      </w:r>
+      <w:proofErr w:type="gramStart"/>
+      <w:r>
+        <w:t>={</w:t>
+      </w:r>
+      <w:proofErr w:type="gramEnd"/>
+      <w:r>
+        <w:t>Cedula, Tarjeta de Identidad, Cedula</w:t>
+      </w:r>
+      <w:r>
+        <w:t xml:space="preserve"> de extranjeria</w:t>
+      </w:r>
       <w:r>
         <w:t>}</w:t>
       </w:r>
@@ -15520,11 +15475,9 @@
             <w:pPr>
               <w:spacing w:after="0"/>
             </w:pPr>
-            <w:proofErr w:type="spellStart"/>
             <w:r>
               <w:t>PK</w:t>
             </w:r>
-            <w:proofErr w:type="spellEnd"/>
           </w:p>
         </w:tc>
         <w:tc>
@@ -15564,21 +15517,8 @@
               <w:spacing w:after="0"/>
               <w:cnfStyle w:val="000000100000" w:firstRow="0" w:lastRow="0" w:firstColumn="0" w:lastColumn="0" w:oddVBand="0" w:evenVBand="0" w:oddHBand="1" w:evenHBand="0" w:firstRowFirstColumn="0" w:firstRowLastColumn="0" w:lastRowFirstColumn="0" w:lastRowLastColumn="0"/>
             </w:pPr>
-            <w:proofErr w:type="spellStart"/>
-            <w:r>
-              <w:t>FK</w:t>
-            </w:r>
-            <w:proofErr w:type="spellEnd"/>
-            <w:r>
-              <w:t>(</w:t>
-            </w:r>
-            <w:proofErr w:type="spellStart"/>
-            <w:r>
-              <w:t>Usuario.id</w:t>
-            </w:r>
-            <w:proofErr w:type="spellEnd"/>
-            <w:r>
-              <w:t>)</w:t>
+            <w:r>
+              <w:t>FK(Usuario.id)</w:t>
             </w:r>
           </w:p>
         </w:tc>
@@ -15598,21 +15538,13 @@
               <w:spacing w:after="0"/>
               <w:cnfStyle w:val="000000100000" w:firstRow="0" w:lastRow="0" w:firstColumn="0" w:lastColumn="0" w:oddVBand="0" w:evenVBand="0" w:oddHBand="1" w:evenHBand="0" w:firstRowFirstColumn="0" w:firstRowLastColumn="0" w:lastRowFirstColumn="0" w:lastRowLastColumn="0"/>
             </w:pPr>
-            <w:proofErr w:type="spellStart"/>
-            <w:r>
-              <w:t>FK</w:t>
-            </w:r>
-            <w:proofErr w:type="spellEnd"/>
-            <w:r>
-              <w:t>(</w:t>
-            </w:r>
-            <w:proofErr w:type="spellStart"/>
-            <w:r>
-              <w:t>EPS.Nombre</w:t>
-            </w:r>
-            <w:proofErr w:type="spellEnd"/>
-            <w:r>
-              <w:t>)</w:t>
+            <w:proofErr w:type="gramStart"/>
+            <w:r>
+              <w:t>FK(</w:t>
+            </w:r>
+            <w:proofErr w:type="gramEnd"/>
+            <w:r>
+              <w:t>EPS.Nombre)</w:t>
             </w:r>
           </w:p>
         </w:tc>
@@ -15675,11 +15607,9 @@
               <w:spacing w:after="0"/>
               <w:cnfStyle w:val="100000000000" w:firstRow="1" w:lastRow="0" w:firstColumn="0" w:lastColumn="0" w:oddVBand="0" w:evenVBand="0" w:oddHBand="0" w:evenHBand="0" w:firstRowFirstColumn="0" w:firstRowLastColumn="0" w:lastRowFirstColumn="0" w:lastRowLastColumn="0"/>
             </w:pPr>
-            <w:proofErr w:type="spellStart"/>
             <w:r>
               <w:t>RegistroMedico</w:t>
             </w:r>
-            <w:proofErr w:type="spellEnd"/>
           </w:p>
         </w:tc>
         <w:tc>
@@ -15719,11 +15649,9 @@
             <w:pPr>
               <w:spacing w:after="0"/>
             </w:pPr>
-            <w:proofErr w:type="spellStart"/>
             <w:r>
               <w:t>PK</w:t>
             </w:r>
-            <w:proofErr w:type="spellEnd"/>
           </w:p>
         </w:tc>
         <w:tc>
@@ -15763,21 +15691,13 @@
               <w:spacing w:after="0"/>
               <w:cnfStyle w:val="000000100000" w:firstRow="0" w:lastRow="0" w:firstColumn="0" w:lastColumn="0" w:oddVBand="0" w:evenVBand="0" w:oddHBand="1" w:evenHBand="0" w:firstRowFirstColumn="0" w:firstRowLastColumn="0" w:lastRowFirstColumn="0" w:lastRowLastColumn="0"/>
             </w:pPr>
-            <w:proofErr w:type="spellStart"/>
-            <w:r>
-              <w:t>FK</w:t>
-            </w:r>
-            <w:proofErr w:type="spellEnd"/>
-            <w:r>
-              <w:t>(</w:t>
-            </w:r>
-            <w:proofErr w:type="spellStart"/>
-            <w:r>
-              <w:t>IPS.Nombre</w:t>
-            </w:r>
-            <w:proofErr w:type="spellEnd"/>
-            <w:r>
-              <w:t>)</w:t>
+            <w:proofErr w:type="gramStart"/>
+            <w:r>
+              <w:t>FK(</w:t>
+            </w:r>
+            <w:proofErr w:type="gramEnd"/>
+            <w:r>
+              <w:t>IPS.Nombre)</w:t>
             </w:r>
           </w:p>
         </w:tc>
@@ -15887,11 +15807,9 @@
             <w:pPr>
               <w:spacing w:after="0"/>
             </w:pPr>
-            <w:proofErr w:type="spellStart"/>
             <w:r>
               <w:t>PK</w:t>
             </w:r>
-            <w:proofErr w:type="spellEnd"/>
           </w:p>
         </w:tc>
         <w:tc>
@@ -15910,13 +15828,8 @@
               <w:spacing w:after="0"/>
               <w:cnfStyle w:val="000000100000" w:firstRow="0" w:lastRow="0" w:firstColumn="0" w:lastColumn="0" w:oddVBand="0" w:evenVBand="0" w:oddHBand="1" w:evenHBand="0" w:firstRowFirstColumn="0" w:firstRowLastColumn="0" w:lastRowFirstColumn="0" w:lastRowLastColumn="0"/>
             </w:pPr>
-            <w:proofErr w:type="spellStart"/>
-            <w:r>
-              <w:t>PK</w:t>
-            </w:r>
-            <w:proofErr w:type="spellEnd"/>
-            <w:r>
-              <w:t xml:space="preserve">, </w:t>
+            <w:r>
+              <w:t xml:space="preserve">PK, </w:t>
             </w:r>
             <w:r>
               <w:t>NN</w:t>
@@ -15960,21 +15873,13 @@
               <w:spacing w:after="0"/>
               <w:cnfStyle w:val="000000100000" w:firstRow="0" w:lastRow="0" w:firstColumn="0" w:lastColumn="0" w:oddVBand="0" w:evenVBand="0" w:oddHBand="1" w:evenHBand="0" w:firstRowFirstColumn="0" w:firstRowLastColumn="0" w:lastRowFirstColumn="0" w:lastRowLastColumn="0"/>
             </w:pPr>
-            <w:proofErr w:type="spellStart"/>
-            <w:r>
-              <w:t>FK</w:t>
-            </w:r>
-            <w:proofErr w:type="spellEnd"/>
-            <w:r>
-              <w:t>(</w:t>
-            </w:r>
-            <w:proofErr w:type="spellStart"/>
-            <w:r>
-              <w:t>Medico.Identificacion</w:t>
-            </w:r>
-            <w:proofErr w:type="spellEnd"/>
-            <w:r>
-              <w:t>)</w:t>
+            <w:proofErr w:type="gramStart"/>
+            <w:r>
+              <w:t>FK(</w:t>
+            </w:r>
+            <w:proofErr w:type="gramEnd"/>
+            <w:r>
+              <w:t>Medico.Identificacion)</w:t>
             </w:r>
           </w:p>
         </w:tc>
@@ -16061,11 +15966,9 @@
             <w:pPr>
               <w:spacing w:after="0"/>
             </w:pPr>
-            <w:proofErr w:type="spellStart"/>
             <w:r>
               <w:t>PK</w:t>
             </w:r>
-            <w:proofErr w:type="spellEnd"/>
           </w:p>
         </w:tc>
         <w:tc>
@@ -16084,21 +15987,13 @@
               <w:spacing w:after="0"/>
               <w:cnfStyle w:val="000000100000" w:firstRow="0" w:lastRow="0" w:firstColumn="0" w:lastColumn="0" w:oddVBand="0" w:evenVBand="0" w:oddHBand="1" w:evenHBand="0" w:firstRowFirstColumn="0" w:firstRowLastColumn="0" w:lastRowFirstColumn="0" w:lastRowLastColumn="0"/>
             </w:pPr>
-            <w:proofErr w:type="spellStart"/>
-            <w:r>
-              <w:t>FK</w:t>
-            </w:r>
-            <w:proofErr w:type="spellEnd"/>
-            <w:r>
-              <w:t>(</w:t>
-            </w:r>
-            <w:proofErr w:type="spellStart"/>
-            <w:r>
-              <w:t>OrdenDEServicio.NumeroOrden</w:t>
-            </w:r>
-            <w:proofErr w:type="spellEnd"/>
-            <w:r>
-              <w:t>)</w:t>
+            <w:proofErr w:type="gramStart"/>
+            <w:r>
+              <w:t>FK(</w:t>
+            </w:r>
+            <w:proofErr w:type="gramEnd"/>
+            <w:r>
+              <w:t>OrdenDEServicio.NumeroOrden)</w:t>
             </w:r>
           </w:p>
         </w:tc>
@@ -16148,7 +16043,6 @@
             <w:pPr>
               <w:spacing w:after="0"/>
             </w:pPr>
-            <w:proofErr w:type="spellStart"/>
             <w:r>
               <w:lastRenderedPageBreak/>
               <w:t>Código</w:t>
@@ -16156,7 +16050,6 @@
             <w:r>
               <w:t>Servicio</w:t>
             </w:r>
-            <w:proofErr w:type="spellEnd"/>
           </w:p>
         </w:tc>
         <w:tc>
@@ -16255,11 +16148,9 @@
             <w:pPr>
               <w:spacing w:after="0"/>
             </w:pPr>
-            <w:proofErr w:type="spellStart"/>
             <w:r>
               <w:t>PK</w:t>
             </w:r>
-            <w:proofErr w:type="spellEnd"/>
           </w:p>
         </w:tc>
         <w:tc>
@@ -16320,21 +16211,13 @@
               <w:spacing w:after="0"/>
               <w:cnfStyle w:val="000000100000" w:firstRow="0" w:lastRow="0" w:firstColumn="0" w:lastColumn="0" w:oddVBand="0" w:evenVBand="0" w:oddHBand="1" w:evenHBand="0" w:firstRowFirstColumn="0" w:firstRowLastColumn="0" w:lastRowFirstColumn="0" w:lastRowLastColumn="0"/>
             </w:pPr>
-            <w:proofErr w:type="spellStart"/>
-            <w:r>
-              <w:t>FK</w:t>
-            </w:r>
-            <w:proofErr w:type="spellEnd"/>
-            <w:r>
-              <w:t>(</w:t>
-            </w:r>
-            <w:proofErr w:type="spellStart"/>
-            <w:r>
-              <w:t>IPS.Nombre</w:t>
-            </w:r>
-            <w:proofErr w:type="spellEnd"/>
-            <w:r>
-              <w:t>)</w:t>
+            <w:proofErr w:type="gramStart"/>
+            <w:r>
+              <w:t>FK(</w:t>
+            </w:r>
+            <w:proofErr w:type="gramEnd"/>
+            <w:r>
+              <w:t>IPS.Nombre)</w:t>
             </w:r>
           </w:p>
         </w:tc>
@@ -16354,21 +16237,13 @@
               <w:spacing w:after="0"/>
               <w:cnfStyle w:val="000000100000" w:firstRow="0" w:lastRow="0" w:firstColumn="0" w:lastColumn="0" w:oddVBand="0" w:evenVBand="0" w:oddHBand="1" w:evenHBand="0" w:firstRowFirstColumn="0" w:firstRowLastColumn="0" w:lastRowFirstColumn="0" w:lastRowLastColumn="0"/>
             </w:pPr>
-            <w:proofErr w:type="spellStart"/>
-            <w:r>
-              <w:t>FK</w:t>
-            </w:r>
-            <w:proofErr w:type="spellEnd"/>
-            <w:r>
-              <w:t>(</w:t>
-            </w:r>
-            <w:proofErr w:type="spellStart"/>
-            <w:r>
-              <w:t>OrdenDeServicio.NumeroOrden</w:t>
-            </w:r>
-            <w:proofErr w:type="spellEnd"/>
-            <w:r>
-              <w:t>)</w:t>
+            <w:proofErr w:type="gramStart"/>
+            <w:r>
+              <w:t>FK(</w:t>
+            </w:r>
+            <w:proofErr w:type="gramEnd"/>
+            <w:r>
+              <w:t>OrdenDeServicio.NumeroOrden)</w:t>
             </w:r>
           </w:p>
         </w:tc>
@@ -16388,21 +16263,13 @@
               <w:spacing w:after="0"/>
               <w:cnfStyle w:val="000000100000" w:firstRow="0" w:lastRow="0" w:firstColumn="0" w:lastColumn="0" w:oddVBand="0" w:evenVBand="0" w:oddHBand="1" w:evenHBand="0" w:firstRowFirstColumn="0" w:firstRowLastColumn="0" w:lastRowFirstColumn="0" w:lastRowLastColumn="0"/>
             </w:pPr>
-            <w:proofErr w:type="spellStart"/>
-            <w:r>
-              <w:t>FK</w:t>
-            </w:r>
-            <w:proofErr w:type="spellEnd"/>
-            <w:r>
-              <w:t>(</w:t>
-            </w:r>
-            <w:proofErr w:type="spellStart"/>
-            <w:r>
-              <w:t>Afiliado.Identificación</w:t>
-            </w:r>
-            <w:proofErr w:type="spellEnd"/>
-            <w:r>
-              <w:t>)</w:t>
+            <w:proofErr w:type="gramStart"/>
+            <w:r>
+              <w:t>FK(</w:t>
+            </w:r>
+            <w:proofErr w:type="gramEnd"/>
+            <w:r>
+              <w:t>Afiliado.Identificación)</w:t>
             </w:r>
           </w:p>
         </w:tc>
@@ -16456,11 +16323,9 @@
             <w:pPr>
               <w:spacing w:after="0"/>
             </w:pPr>
-            <w:proofErr w:type="spellStart"/>
             <w:r>
               <w:t>Id_Receta</w:t>
             </w:r>
-            <w:proofErr w:type="spellEnd"/>
           </w:p>
         </w:tc>
         <w:tc>
@@ -16499,29 +16364,16 @@
             <w:pPr>
               <w:spacing w:after="0"/>
             </w:pPr>
-            <w:proofErr w:type="spellStart"/>
-            <w:r>
-              <w:t>PK</w:t>
-            </w:r>
-            <w:proofErr w:type="spellEnd"/>
-            <w:r>
-              <w:t xml:space="preserve">, </w:t>
-            </w:r>
-            <w:proofErr w:type="spellStart"/>
-            <w:r>
-              <w:t>FK</w:t>
-            </w:r>
-            <w:proofErr w:type="spellEnd"/>
-            <w:r>
-              <w:t>(</w:t>
-            </w:r>
-            <w:proofErr w:type="spellStart"/>
-            <w:r>
-              <w:t>Receta.Id</w:t>
-            </w:r>
-            <w:proofErr w:type="spellEnd"/>
-            <w:r>
-              <w:t>)</w:t>
+            <w:r>
+              <w:t xml:space="preserve">PK, </w:t>
+            </w:r>
+            <w:proofErr w:type="gramStart"/>
+            <w:r>
+              <w:t>FK(</w:t>
+            </w:r>
+            <w:proofErr w:type="gramEnd"/>
+            <w:r>
+              <w:t>Receta.Id)</w:t>
             </w:r>
           </w:p>
         </w:tc>
@@ -16541,21 +16393,13 @@
               <w:spacing w:after="0"/>
               <w:cnfStyle w:val="000000100000" w:firstRow="0" w:lastRow="0" w:firstColumn="0" w:lastColumn="0" w:oddVBand="0" w:evenVBand="0" w:oddHBand="1" w:evenHBand="0" w:firstRowFirstColumn="0" w:firstRowLastColumn="0" w:lastRowFirstColumn="0" w:lastRowLastColumn="0"/>
             </w:pPr>
-            <w:proofErr w:type="spellStart"/>
+            <w:proofErr w:type="gramStart"/>
             <w:r>
               <w:t>PK,FK</w:t>
             </w:r>
-            <w:proofErr w:type="spellEnd"/>
-            <w:r>
-              <w:t>(</w:t>
-            </w:r>
-            <w:proofErr w:type="spellStart"/>
-            <w:r>
-              <w:t>Medicamento.Nombre</w:t>
-            </w:r>
-            <w:proofErr w:type="spellEnd"/>
-            <w:r>
-              <w:t>)</w:t>
+            <w:proofErr w:type="gramEnd"/>
+            <w:r>
+              <w:t>(Medicamento.Nombre)</w:t>
             </w:r>
           </w:p>
         </w:tc>
@@ -16617,11 +16461,9 @@
               <w:spacing w:after="0"/>
               <w:cnfStyle w:val="100000000000" w:firstRow="1" w:lastRow="0" w:firstColumn="0" w:lastColumn="0" w:oddVBand="0" w:evenVBand="0" w:oddHBand="0" w:evenHBand="0" w:firstRowFirstColumn="0" w:firstRowLastColumn="0" w:lastRowFirstColumn="0" w:lastRowLastColumn="0"/>
             </w:pPr>
-            <w:proofErr w:type="spellStart"/>
             <w:r>
               <w:t>FechaNacimiento</w:t>
             </w:r>
-            <w:proofErr w:type="spellEnd"/>
           </w:p>
         </w:tc>
         <w:tc>
@@ -16634,11 +16476,9 @@
               <w:spacing w:after="0"/>
               <w:cnfStyle w:val="100000000000" w:firstRow="1" w:lastRow="0" w:firstColumn="0" w:lastColumn="0" w:oddVBand="0" w:evenVBand="0" w:oddHBand="0" w:evenHBand="0" w:firstRowFirstColumn="0" w:firstRowLastColumn="0" w:lastRowFirstColumn="0" w:lastRowLastColumn="0"/>
             </w:pPr>
-            <w:proofErr w:type="spellStart"/>
             <w:r>
               <w:t>OrdenDeServicio</w:t>
             </w:r>
-            <w:proofErr w:type="spellEnd"/>
           </w:p>
         </w:tc>
       </w:tr>
@@ -16662,21 +16502,13 @@
             <w:pPr>
               <w:spacing w:after="0"/>
             </w:pPr>
-            <w:proofErr w:type="spellStart"/>
+            <w:proofErr w:type="gramStart"/>
             <w:r>
               <w:t>PK,FK</w:t>
             </w:r>
-            <w:proofErr w:type="spellEnd"/>
-            <w:r>
-              <w:t>(</w:t>
-            </w:r>
-            <w:proofErr w:type="spellStart"/>
-            <w:r>
-              <w:t>Usuario.Id</w:t>
-            </w:r>
-            <w:proofErr w:type="spellEnd"/>
-            <w:r>
-              <w:t>)</w:t>
+            <w:proofErr w:type="gramEnd"/>
+            <w:r>
+              <w:t>(Usuario.Id)</w:t>
             </w:r>
           </w:p>
         </w:tc>
@@ -16717,21 +16549,13 @@
               <w:spacing w:after="0"/>
               <w:cnfStyle w:val="000000100000" w:firstRow="0" w:lastRow="0" w:firstColumn="0" w:lastColumn="0" w:oddVBand="0" w:evenVBand="0" w:oddHBand="1" w:evenHBand="0" w:firstRowFirstColumn="0" w:firstRowLastColumn="0" w:lastRowFirstColumn="0" w:lastRowLastColumn="0"/>
             </w:pPr>
-            <w:proofErr w:type="spellStart"/>
-            <w:r>
-              <w:t>FK</w:t>
-            </w:r>
-            <w:proofErr w:type="spellEnd"/>
-            <w:r>
-              <w:t>(</w:t>
-            </w:r>
-            <w:proofErr w:type="spellStart"/>
-            <w:r>
-              <w:t>OrdenDeServicio.NumeroOrden</w:t>
-            </w:r>
-            <w:proofErr w:type="spellEnd"/>
-            <w:r>
-              <w:t>)</w:t>
+            <w:proofErr w:type="gramStart"/>
+            <w:r>
+              <w:t>FK(</w:t>
+            </w:r>
+            <w:proofErr w:type="gramEnd"/>
+            <w:r>
+              <w:t>OrdenDeServicio.NumeroOrden)</w:t>
             </w:r>
           </w:p>
         </w:tc>
@@ -16748,11 +16572,9 @@
       </w:pPr>
     </w:p>
     <w:p>
-      <w:proofErr w:type="spellStart"/>
       <w:r>
         <w:t>OrdenDeServicio</w:t>
       </w:r>
-      <w:proofErr w:type="spellEnd"/>
     </w:p>
     <w:tbl>
       <w:tblPr>
@@ -16779,11 +16601,9 @@
             <w:pPr>
               <w:spacing w:after="0"/>
             </w:pPr>
-            <w:proofErr w:type="spellStart"/>
             <w:r>
               <w:t>NumeroOrden</w:t>
             </w:r>
-            <w:proofErr w:type="spellEnd"/>
           </w:p>
         </w:tc>
         <w:tc>
@@ -16822,11 +16642,9 @@
             <w:pPr>
               <w:spacing w:after="0"/>
             </w:pPr>
-            <w:proofErr w:type="spellStart"/>
             <w:r>
               <w:t>PK</w:t>
             </w:r>
-            <w:proofErr w:type="spellEnd"/>
           </w:p>
         </w:tc>
         <w:tc>
@@ -16845,8 +16663,13 @@
               <w:spacing w:after="0"/>
               <w:cnfStyle w:val="000000100000" w:firstRow="0" w:lastRow="0" w:firstColumn="0" w:lastColumn="0" w:oddVBand="0" w:evenVBand="0" w:oddHBand="1" w:evenHBand="0" w:firstRowFirstColumn="0" w:firstRowLastColumn="0" w:lastRowFirstColumn="0" w:lastRowLastColumn="0"/>
             </w:pPr>
-            <w:r>
-              <w:t>NN,R3</w:t>
+            <w:proofErr w:type="gramStart"/>
+            <w:r>
+              <w:t>NN,R</w:t>
+            </w:r>
+            <w:proofErr w:type="gramEnd"/>
+            <w:r>
+              <w:t>3</w:t>
             </w:r>
           </w:p>
         </w:tc>
@@ -16899,11 +16722,9 @@
             <w:pPr>
               <w:spacing w:after="0"/>
             </w:pPr>
-            <w:proofErr w:type="spellStart"/>
             <w:r>
               <w:t>CódigoServicio</w:t>
             </w:r>
-            <w:proofErr w:type="spellEnd"/>
           </w:p>
         </w:tc>
         <w:tc>
@@ -16931,11 +16752,9 @@
               <w:spacing w:after="0"/>
               <w:cnfStyle w:val="100000000000" w:firstRow="1" w:lastRow="0" w:firstColumn="0" w:lastColumn="0" w:oddVBand="0" w:evenVBand="0" w:oddHBand="0" w:evenHBand="0" w:firstRowFirstColumn="0" w:firstRowLastColumn="0" w:lastRowFirstColumn="0" w:lastRowLastColumn="0"/>
             </w:pPr>
-            <w:proofErr w:type="spellStart"/>
             <w:r>
               <w:t>Triage</w:t>
             </w:r>
-            <w:proofErr w:type="spellEnd"/>
           </w:p>
         </w:tc>
         <w:tc>
@@ -16974,21 +16793,13 @@
             <w:pPr>
               <w:spacing w:after="0"/>
             </w:pPr>
-            <w:proofErr w:type="spellStart"/>
+            <w:proofErr w:type="gramStart"/>
             <w:r>
               <w:t>Pk,FK</w:t>
             </w:r>
-            <w:proofErr w:type="spellEnd"/>
-            <w:r>
-              <w:t>(</w:t>
-            </w:r>
-            <w:proofErr w:type="spellStart"/>
-            <w:r>
-              <w:t>Servicio.CodigoServicio</w:t>
-            </w:r>
-            <w:proofErr w:type="spellEnd"/>
-            <w:r>
-              <w:t>)</w:t>
+            <w:proofErr w:type="gramEnd"/>
+            <w:r>
+              <w:t>(Servicio.CodigoServicio)</w:t>
             </w:r>
           </w:p>
         </w:tc>
@@ -17050,21 +16861,13 @@
               <w:spacing w:after="0"/>
               <w:cnfStyle w:val="000000100000" w:firstRow="0" w:lastRow="0" w:firstColumn="0" w:lastColumn="0" w:oddVBand="0" w:evenVBand="0" w:oddHBand="1" w:evenHBand="0" w:firstRowFirstColumn="0" w:firstRowLastColumn="0" w:lastRowFirstColumn="0" w:lastRowLastColumn="0"/>
             </w:pPr>
-            <w:proofErr w:type="spellStart"/>
-            <w:r>
-              <w:t>FK</w:t>
-            </w:r>
-            <w:proofErr w:type="spellEnd"/>
-            <w:r>
-              <w:t>(</w:t>
-            </w:r>
-            <w:proofErr w:type="spellStart"/>
-            <w:r>
-              <w:t>Receta.Id</w:t>
-            </w:r>
-            <w:proofErr w:type="spellEnd"/>
-            <w:r>
-              <w:t>)</w:t>
+            <w:proofErr w:type="gramStart"/>
+            <w:r>
+              <w:t>FK(</w:t>
+            </w:r>
+            <w:proofErr w:type="gramEnd"/>
+            <w:r>
+              <w:t>Receta.Id)</w:t>
             </w:r>
           </w:p>
         </w:tc>
@@ -17156,11 +16959,9 @@
             <w:pPr>
               <w:spacing w:after="0"/>
             </w:pPr>
-            <w:proofErr w:type="spellStart"/>
             <w:r>
               <w:t>PK</w:t>
             </w:r>
-            <w:proofErr w:type="spellEnd"/>
           </w:p>
         </w:tc>
         <w:tc>
@@ -17192,11 +16993,9 @@
       </w:pPr>
     </w:p>
     <w:p>
-      <w:proofErr w:type="spellStart"/>
       <w:r>
         <w:t>Servicios_IPS</w:t>
       </w:r>
-      <w:proofErr w:type="spellEnd"/>
     </w:p>
     <w:tbl>
       <w:tblPr>
@@ -17223,11 +17022,9 @@
             <w:pPr>
               <w:spacing w:after="0"/>
             </w:pPr>
-            <w:proofErr w:type="spellStart"/>
             <w:r>
               <w:t>Codigo</w:t>
             </w:r>
-            <w:proofErr w:type="spellEnd"/>
             <w:r>
               <w:t>-servicio</w:t>
             </w:r>
@@ -17269,14 +17066,14 @@
             <w:pPr>
               <w:spacing w:after="0"/>
             </w:pPr>
-            <w:proofErr w:type="spellStart"/>
+            <w:proofErr w:type="gramStart"/>
             <w:r>
               <w:t>PK</w:t>
             </w:r>
             <w:r>
               <w:t>,FK</w:t>
             </w:r>
-            <w:proofErr w:type="spellEnd"/>
+            <w:proofErr w:type="gramEnd"/>
           </w:p>
         </w:tc>
         <w:tc>
@@ -17295,14 +17092,14 @@
               <w:spacing w:after="0"/>
               <w:cnfStyle w:val="000000100000" w:firstRow="0" w:lastRow="0" w:firstColumn="0" w:lastColumn="0" w:oddVBand="0" w:evenVBand="0" w:oddHBand="1" w:evenHBand="0" w:firstRowFirstColumn="0" w:firstRowLastColumn="0" w:lastRowFirstColumn="0" w:lastRowLastColumn="0"/>
             </w:pPr>
-            <w:proofErr w:type="spellStart"/>
+            <w:proofErr w:type="gramStart"/>
             <w:r>
               <w:t>PK,</w:t>
             </w:r>
             <w:r>
               <w:t>FK</w:t>
             </w:r>
-            <w:proofErr w:type="spellEnd"/>
+            <w:proofErr w:type="gramEnd"/>
           </w:p>
         </w:tc>
       </w:tr>
@@ -17313,7 +17110,6 @@
       </w:pPr>
     </w:p>
     <w:p>
-      <w:proofErr w:type="spellStart"/>
       <w:r>
         <w:t>CampañasD</w:t>
       </w:r>
@@ -17323,7 +17119,6 @@
       <w:r>
         <w:t>Prevención</w:t>
       </w:r>
-      <w:proofErr w:type="spellEnd"/>
     </w:p>
     <w:tbl>
       <w:tblPr>
@@ -17410,11 +17205,9 @@
               <w:spacing w:after="0"/>
               <w:cnfStyle w:val="100000000000" w:firstRow="1" w:lastRow="0" w:firstColumn="0" w:lastColumn="0" w:oddVBand="0" w:evenVBand="0" w:oddHBand="0" w:evenHBand="0" w:firstRowFirstColumn="0" w:firstRowLastColumn="0" w:lastRowFirstColumn="0" w:lastRowLastColumn="0"/>
             </w:pPr>
-            <w:proofErr w:type="spellStart"/>
             <w:r>
               <w:t>Eps</w:t>
             </w:r>
-            <w:proofErr w:type="spellEnd"/>
           </w:p>
         </w:tc>
       </w:tr>
@@ -17438,11 +17231,9 @@
             <w:pPr>
               <w:spacing w:after="0"/>
             </w:pPr>
-            <w:proofErr w:type="spellStart"/>
             <w:r>
               <w:t>PK</w:t>
             </w:r>
-            <w:proofErr w:type="spellEnd"/>
           </w:p>
         </w:tc>
         <w:tc>
@@ -17521,11 +17312,9 @@
               <w:spacing w:after="0"/>
               <w:cnfStyle w:val="000000100000" w:firstRow="0" w:lastRow="0" w:firstColumn="0" w:lastColumn="0" w:oddVBand="0" w:evenVBand="0" w:oddHBand="1" w:evenHBand="0" w:firstRowFirstColumn="0" w:firstRowLastColumn="0" w:lastRowFirstColumn="0" w:lastRowLastColumn="0"/>
             </w:pPr>
-            <w:proofErr w:type="spellStart"/>
             <w:r>
               <w:t>FK</w:t>
             </w:r>
-            <w:proofErr w:type="spellEnd"/>
           </w:p>
         </w:tc>
       </w:tr>
@@ -17536,11 +17325,9 @@
       </w:pPr>
     </w:p>
     <w:p>
-      <w:proofErr w:type="spellStart"/>
       <w:r>
         <w:t>Afiliado_Servicio</w:t>
       </w:r>
-      <w:proofErr w:type="spellEnd"/>
     </w:p>
     <w:tbl>
       <w:tblPr>
@@ -17637,19 +17424,12 @@
             <w:pPr>
               <w:spacing w:after="0"/>
             </w:pPr>
-            <w:proofErr w:type="spellStart"/>
             <w:r>
               <w:t>PK</w:t>
             </w:r>
-            <w:proofErr w:type="spellEnd"/>
-            <w:r>
-              <w:t xml:space="preserve">, </w:t>
-            </w:r>
-            <w:proofErr w:type="spellStart"/>
-            <w:r>
-              <w:t>FK</w:t>
-            </w:r>
-            <w:proofErr w:type="spellEnd"/>
+            <w:r>
+              <w:t>, FK</w:t>
+            </w:r>
           </w:p>
         </w:tc>
         <w:tc>
@@ -17667,19 +17447,9 @@
               <w:spacing w:after="0"/>
               <w:cnfStyle w:val="000000100000" w:firstRow="0" w:lastRow="0" w:firstColumn="0" w:lastColumn="0" w:oddVBand="0" w:evenVBand="0" w:oddHBand="1" w:evenHBand="0" w:firstRowFirstColumn="0" w:firstRowLastColumn="0" w:lastRowFirstColumn="0" w:lastRowLastColumn="0"/>
             </w:pPr>
-            <w:proofErr w:type="spellStart"/>
-            <w:r>
-              <w:t>PK</w:t>
-            </w:r>
-            <w:proofErr w:type="spellEnd"/>
-            <w:r>
-              <w:t xml:space="preserve">, </w:t>
-            </w:r>
-            <w:proofErr w:type="spellStart"/>
-            <w:r>
-              <w:t>FK</w:t>
-            </w:r>
-            <w:proofErr w:type="spellEnd"/>
+            <w:r>
+              <w:t>PK, FK</w:t>
+            </w:r>
           </w:p>
         </w:tc>
         <w:tc>
@@ -17697,19 +17467,9 @@
               <w:spacing w:after="0"/>
               <w:cnfStyle w:val="000000100000" w:firstRow="0" w:lastRow="0" w:firstColumn="0" w:lastColumn="0" w:oddVBand="0" w:evenVBand="0" w:oddHBand="1" w:evenHBand="0" w:firstRowFirstColumn="0" w:firstRowLastColumn="0" w:lastRowFirstColumn="0" w:lastRowLastColumn="0"/>
             </w:pPr>
-            <w:proofErr w:type="spellStart"/>
-            <w:r>
-              <w:t>PK</w:t>
-            </w:r>
-            <w:proofErr w:type="spellEnd"/>
-            <w:r>
-              <w:t xml:space="preserve">, </w:t>
-            </w:r>
-            <w:proofErr w:type="spellStart"/>
-            <w:r>
-              <w:t>FK</w:t>
-            </w:r>
-            <w:proofErr w:type="spellEnd"/>
+            <w:r>
+              <w:t>PK, FK</w:t>
+            </w:r>
           </w:p>
         </w:tc>
         <w:tc>
@@ -18212,13 +17972,13 @@
         <w:rPr>
           <w:lang w:val="es-ES"/>
         </w:rPr>
-        <w:t xml:space="preserve"> la selectividad es muc</w:t>
+        <w:t xml:space="preserve"> la selectividad es</w:t>
       </w:r>
       <w:r>
         <w:rPr>
           <w:lang w:val="es-ES"/>
         </w:rPr>
-        <w:t xml:space="preserve">ho menor </w:t>
+        <w:t xml:space="preserve"> menor </w:t>
       </w:r>
       <w:r>
         <w:rPr>
@@ -18230,7 +17990,21 @@
         <w:rPr>
           <w:lang w:val="es-ES"/>
         </w:rPr>
-        <w:t xml:space="preserve"> y para el caso de </w:t>
+        <w:t xml:space="preserve"> </w:t>
+      </w:r>
+      <w:bookmarkStart w:id="7" w:name="_GoBack"/>
+      <w:bookmarkEnd w:id="7"/>
+      <w:r>
+        <w:rPr>
+          <w:lang w:val="es-ES"/>
+        </w:rPr>
+        <w:t xml:space="preserve">para fecha y cantidad reservas </w:t>
+      </w:r>
+      <w:r>
+        <w:rPr>
+          <w:lang w:val="es-ES"/>
+        </w:rPr>
+        <w:t xml:space="preserve">y para el caso de </w:t>
       </w:r>
       <w:r>
         <w:rPr>
@@ -18265,14 +18039,14 @@
           <w:lang w:val="es-ES"/>
         </w:rPr>
       </w:pPr>
-      <w:bookmarkStart w:id="7" w:name="_Toc26381252"/>
+      <w:bookmarkStart w:id="8" w:name="_Toc26381252"/>
       <w:r>
         <w:rPr>
           <w:lang w:val="es-ES"/>
         </w:rPr>
         <w:t>Análisis</w:t>
       </w:r>
-      <w:bookmarkEnd w:id="7"/>
+      <w:bookmarkEnd w:id="8"/>
       <w:r>
         <w:rPr>
           <w:lang w:val="es-ES"/>
@@ -18294,46 +18068,140 @@
       <w:pPr>
         <w:pStyle w:val="Ttulo2"/>
       </w:pPr>
-      <w:bookmarkStart w:id="8" w:name="_Toc26381253"/>
-      <w:proofErr w:type="spellStart"/>
-      <w:r>
-        <w:t>rfc</w:t>
-      </w:r>
-      <w:proofErr w:type="spellEnd"/>
-      <w:r>
-        <w:t xml:space="preserve"> 9</w:t>
-      </w:r>
-      <w:bookmarkEnd w:id="8"/>
+      <w:bookmarkStart w:id="9" w:name="_Toc26381253"/>
+      <w:r>
+        <w:t>rfc 9</w:t>
+      </w:r>
+      <w:bookmarkEnd w:id="9"/>
     </w:p>
     <w:p>
-      <w:pPr>
+      <w:r>
         <w:rPr>
           <w:lang w:val="es-ES_tradnl"/>
         </w:rPr>
-      </w:pPr>
+        <w:t>Para e</w:t>
+      </w:r>
       <w:r>
         <w:rPr>
           <w:lang w:val="es-ES_tradnl"/>
         </w:rPr>
-        <w:t>Para e</w:t>
+        <w:t>ste requerimiento dada la complejidad, fue separado en 3 sentencias</w:t>
       </w:r>
       <w:r>
         <w:rPr>
           <w:lang w:val="es-ES_tradnl"/>
         </w:rPr>
-        <w:t>ste requerimiento dada la complejidad, fue separado en 3 sentencias</w:t>
+        <w:t xml:space="preserve">, de tal manera que cada una de estas maneja </w:t>
       </w:r>
       <w:r>
         <w:rPr>
           <w:lang w:val="es-ES_tradnl"/>
         </w:rPr>
-        <w:t xml:space="preserve">, de tal manera que cada una de estas maneja </w:t>
+        <w:t>un posible parámetro.</w:t>
       </w:r>
       <w:r>
         <w:rPr>
           <w:lang w:val="es-ES_tradnl"/>
         </w:rPr>
-        <w:t>un posible parámetro.</w:t>
+        <w:t xml:space="preserve"> Este</w:t>
+      </w:r>
+      <w:r>
+        <w:rPr>
+          <w:lang w:val="es-ES_tradnl"/>
+        </w:rPr>
+        <w:t xml:space="preserve"> requerimiento recibe </w:t>
+      </w:r>
+      <w:r>
+        <w:rPr>
+          <w:lang w:val="es-ES_tradnl"/>
+        </w:rPr>
+        <w:t xml:space="preserve">dependiendo del parámetro que reciba va a tener una densidad de datos </w:t>
+      </w:r>
+      <w:r>
+        <w:rPr>
+          <w:lang w:val="es-ES_tradnl"/>
+        </w:rPr>
+        <w:t xml:space="preserve">muy diferente, debido a que </w:t>
+      </w:r>
+      <w:r>
+        <w:rPr>
+          <w:lang w:val="es-ES_tradnl"/>
+        </w:rPr>
+        <w:t xml:space="preserve">cada parámetro divide la cantidad </w:t>
+      </w:r>
+      <w:r>
+        <w:rPr>
+          <w:lang w:val="es-ES_tradnl"/>
+        </w:rPr>
+        <w:t xml:space="preserve">de datos uniformente basándose en si mismo. Por </w:t>
+      </w:r>
+      <w:r>
+        <w:rPr>
+          <w:lang w:val="es-ES_tradnl"/>
+        </w:rPr>
+        <w:t>ejemplo,</w:t>
+      </w:r>
+      <w:r>
+        <w:rPr>
+          <w:lang w:val="es-ES_tradnl"/>
+        </w:rPr>
+        <w:t xml:space="preserve"> </w:t>
+      </w:r>
+      <w:r>
+        <w:rPr>
+          <w:lang w:val="es-ES_tradnl"/>
+        </w:rPr>
+        <w:t>si el parámetro es el tipo de serv</w:t>
+      </w:r>
+      <w:r>
+        <w:rPr>
+          <w:lang w:val="es-ES_tradnl"/>
+        </w:rPr>
+        <w:t xml:space="preserve">icio todos los afiliados se van a distribuir entre los </w:t>
+      </w:r>
+      <w:r>
+        <w:rPr>
+          <w:lang w:val="es-ES_tradnl"/>
+        </w:rPr>
+        <w:t>5 tipos de servicio</w:t>
+      </w:r>
+      <w:r>
+        <w:rPr>
+          <w:lang w:val="es-ES_tradnl"/>
+        </w:rPr>
+        <w:t xml:space="preserve">, mientras que si el parámetro es la fecha se van a distribuir dentro de todo el año </w:t>
+      </w:r>
+      <w:r>
+        <w:rPr>
+          <w:lang w:val="es-ES_tradnl"/>
+        </w:rPr>
+        <w:t xml:space="preserve">lo que da muchos menos usuarios por </w:t>
+      </w:r>
+      <w:proofErr w:type="gramStart"/>
+      <w:r>
+        <w:rPr>
+          <w:lang w:val="es-ES_tradnl"/>
+        </w:rPr>
+        <w:t>dí</w:t>
+      </w:r>
+      <w:r>
+        <w:rPr>
+          <w:lang w:val="es-ES_tradnl"/>
+        </w:rPr>
+        <w:t>a( el</w:t>
+      </w:r>
+      <w:proofErr w:type="gramEnd"/>
+      <w:r>
+        <w:rPr>
+          <w:lang w:val="es-ES_tradnl"/>
+        </w:rPr>
+        <w:t xml:space="preserve"> tamaño de respuesta en este caso puede variar </w:t>
+      </w:r>
+      <w:r>
+        <w:rPr>
+          <w:lang w:val="es-ES_tradnl"/>
+        </w:rPr>
+        <w:t>dependiendo del tamaño del rango).</w:t>
       </w:r>
     </w:p>
     <w:p>
@@ -18371,28 +18239,12 @@
           <w:lang w:eastAsia="es-CO"/>
         </w:rPr>
       </w:pPr>
-      <w:proofErr w:type="spellStart"/>
       <w:r>
         <w:rPr>
           <w:lang w:eastAsia="es-CO"/>
         </w:rPr>
-        <w:t>SELECT</w:t>
-      </w:r>
-      <w:proofErr w:type="spellEnd"/>
-      <w:r>
-        <w:rPr>
-          <w:lang w:eastAsia="es-CO"/>
-        </w:rPr>
-        <w:t xml:space="preserve"> y.*, </w:t>
-      </w:r>
-      <w:proofErr w:type="spellStart"/>
-      <w:r>
-        <w:rPr>
-          <w:lang w:eastAsia="es-CO"/>
-        </w:rPr>
-        <w:t>x.id_afiliado</w:t>
-      </w:r>
-      <w:proofErr w:type="spellEnd"/>
+        <w:t>SELECT y.*, x.id_afiliado</w:t>
+      </w:r>
     </w:p>
     <w:p>
       <w:pPr>
@@ -18403,98 +18255,20 @@
           <w:lang w:eastAsia="es-CO"/>
         </w:rPr>
       </w:pPr>
-      <w:proofErr w:type="spellStart"/>
       <w:r>
         <w:rPr>
           <w:lang w:eastAsia="es-CO"/>
         </w:rPr>
-        <w:t>FROM</w:t>
-      </w:r>
-      <w:proofErr w:type="spellEnd"/>
+        <w:t>FROM AFILIADO_SERVICIO x INNER JOIN usuario y ON(</w:t>
+      </w:r>
+      <w:proofErr w:type="gramStart"/>
       <w:r>
         <w:rPr>
           <w:lang w:eastAsia="es-CO"/>
         </w:rPr>
-        <w:t xml:space="preserve"> </w:t>
-      </w:r>
-      <w:proofErr w:type="spellStart"/>
-      <w:r>
-        <w:rPr>
-          <w:lang w:eastAsia="es-CO"/>
-        </w:rPr>
-        <w:t>AFILIADO_SERVICIO</w:t>
-      </w:r>
-      <w:proofErr w:type="spellEnd"/>
-      <w:r>
-        <w:rPr>
-          <w:lang w:eastAsia="es-CO"/>
-        </w:rPr>
-        <w:t xml:space="preserve"> x </w:t>
-      </w:r>
-      <w:proofErr w:type="spellStart"/>
-      <w:r>
-        <w:rPr>
-          <w:lang w:eastAsia="es-CO"/>
-        </w:rPr>
-        <w:t>INNER</w:t>
-      </w:r>
-      <w:proofErr w:type="spellEnd"/>
-      <w:r>
-        <w:rPr>
-          <w:lang w:eastAsia="es-CO"/>
-        </w:rPr>
-        <w:t xml:space="preserve"> </w:t>
-      </w:r>
-      <w:proofErr w:type="spellStart"/>
-      <w:r>
-        <w:rPr>
-          <w:lang w:eastAsia="es-CO"/>
-        </w:rPr>
-        <w:t>JOIN</w:t>
-      </w:r>
-      <w:proofErr w:type="spellEnd"/>
-      <w:r>
-        <w:rPr>
-          <w:lang w:eastAsia="es-CO"/>
-        </w:rPr>
-        <w:t xml:space="preserve"> usuario y </w:t>
-      </w:r>
-      <w:proofErr w:type="spellStart"/>
-      <w:r>
-        <w:rPr>
-          <w:lang w:eastAsia="es-CO"/>
-        </w:rPr>
-        <w:t>ON</w:t>
-      </w:r>
-      <w:proofErr w:type="spellEnd"/>
-      <w:r>
-        <w:rPr>
-          <w:lang w:eastAsia="es-CO"/>
-        </w:rPr>
-        <w:t>(</w:t>
-      </w:r>
-      <w:proofErr w:type="spellStart"/>
-      <w:r>
-        <w:rPr>
-          <w:lang w:eastAsia="es-CO"/>
-        </w:rPr>
-        <w:t>x.id_afiliado</w:t>
-      </w:r>
-      <w:proofErr w:type="spellEnd"/>
-      <w:r>
-        <w:rPr>
-          <w:lang w:eastAsia="es-CO"/>
-        </w:rPr>
-        <w:t>=</w:t>
-      </w:r>
-      <w:proofErr w:type="spellStart"/>
-      <w:r>
-        <w:rPr>
-          <w:lang w:eastAsia="es-CO"/>
-        </w:rPr>
-        <w:t>y.id</w:t>
-      </w:r>
-      <w:proofErr w:type="spellEnd"/>
+        <w:t>x.id_afiliado=y.id</w:t>
+      </w:r>
+      <w:proofErr w:type="gramEnd"/>
       <w:r>
         <w:rPr>
           <w:lang w:eastAsia="es-CO"/>
@@ -18511,47 +18285,69 @@
           <w:lang w:eastAsia="es-CO"/>
         </w:rPr>
       </w:pPr>
-      <w:proofErr w:type="spellStart"/>
       <w:r>
         <w:rPr>
           <w:lang w:eastAsia="es-CO"/>
         </w:rPr>
-        <w:t>WHERE</w:t>
-      </w:r>
-      <w:proofErr w:type="spellEnd"/>
+        <w:t xml:space="preserve">WHERE </w:t>
+      </w:r>
+      <w:proofErr w:type="gramStart"/>
       <w:r>
         <w:rPr>
           <w:lang w:eastAsia="es-CO"/>
         </w:rPr>
+        <w:t>x.FECHA</w:t>
+      </w:r>
+      <w:proofErr w:type="gramEnd"/>
+      <w:r>
+        <w:rPr>
+          <w:lang w:eastAsia="es-CO"/>
+        </w:rPr>
+        <w:t xml:space="preserve"> &gt;</w:t>
+      </w:r>
+      <w:r>
+        <w:rPr>
+          <w:lang w:eastAsia="es-CO"/>
+        </w:rPr>
+        <w:t xml:space="preserve"> ?</w:t>
+      </w:r>
+      <w:r>
+        <w:rPr>
+          <w:lang w:eastAsia="es-CO"/>
+        </w:rPr>
         <w:t xml:space="preserve"> </w:t>
       </w:r>
-      <w:proofErr w:type="spellStart"/>
       <w:r>
         <w:rPr>
           <w:lang w:eastAsia="es-CO"/>
         </w:rPr>
+        <w:t xml:space="preserve"> </w:t>
+      </w:r>
+      <w:r>
+        <w:rPr>
+          <w:lang w:eastAsia="es-CO"/>
+        </w:rPr>
+        <w:t xml:space="preserve">AND </w:t>
+      </w:r>
+      <w:proofErr w:type="gramStart"/>
+      <w:r>
+        <w:rPr>
+          <w:lang w:eastAsia="es-CO"/>
+        </w:rPr>
         <w:t>x.FECHA</w:t>
       </w:r>
-      <w:proofErr w:type="spellEnd"/>
+      <w:proofErr w:type="gramEnd"/>
       <w:r>
         <w:rPr>
           <w:lang w:eastAsia="es-CO"/>
         </w:rPr>
-        <w:t xml:space="preserve"> &gt; '25/01/20'AND </w:t>
-      </w:r>
-      <w:proofErr w:type="spellStart"/>
+        <w:t xml:space="preserve"> &lt; </w:t>
+      </w:r>
       <w:r>
         <w:rPr>
           <w:lang w:eastAsia="es-CO"/>
         </w:rPr>
-        <w:t>x.FECHA</w:t>
-      </w:r>
-      <w:proofErr w:type="spellEnd"/>
-      <w:r>
-        <w:rPr>
-          <w:lang w:eastAsia="es-CO"/>
-        </w:rPr>
-        <w:t xml:space="preserve"> &lt; '15/02/20'</w:t>
+        <w:t>?</w:t>
       </w:r>
     </w:p>
     <w:p>
@@ -18561,10 +18357,9 @@
     </w:p>
     <w:p>
       <w:r>
+        <w:lastRenderedPageBreak/>
         <w:t xml:space="preserve">En esta sentencia se tiene en cuenta el rango de fechas en el cual si la fecha de la tupla se encuentra entre el rango de fechas dado por parámetro </w:t>
       </w:r>
-      <w:bookmarkStart w:id="9" w:name="_GoBack"/>
-      <w:bookmarkEnd w:id="9"/>
     </w:p>
     <w:p/>
     <w:p/>
@@ -18581,7 +18376,6 @@
         <w:rPr>
           <w:lang w:eastAsia="es-CO"/>
         </w:rPr>
-        <w:lastRenderedPageBreak/>
         <w:t>--Usuarios por tipo de servicio</w:t>
       </w:r>
     </w:p>
@@ -18626,25 +18420,19 @@
           <w:lang w:val="en-US" w:eastAsia="es-CO"/>
         </w:rPr>
       </w:pPr>
+      <w:proofErr w:type="gramStart"/>
       <w:r>
         <w:rPr>
           <w:lang w:val="en-US" w:eastAsia="es-CO"/>
         </w:rPr>
-        <w:t xml:space="preserve">( Select </w:t>
-      </w:r>
-      <w:proofErr w:type="spellStart"/>
+        <w:t>( Select</w:t>
+      </w:r>
+      <w:proofErr w:type="gramEnd"/>
       <w:r>
         <w:rPr>
           <w:lang w:val="en-US" w:eastAsia="es-CO"/>
         </w:rPr>
-        <w:t>x.codigo_servicio</w:t>
-      </w:r>
-      <w:proofErr w:type="spellEnd"/>
-      <w:r>
-        <w:rPr>
-          <w:lang w:val="en-US" w:eastAsia="es-CO"/>
-        </w:rPr>
-        <w:t>, y.*</w:t>
+        <w:t xml:space="preserve"> x.codigo_servicio, y.*</w:t>
       </w:r>
     </w:p>
     <w:p>
@@ -18656,173 +18444,25 @@
           <w:lang w:eastAsia="es-CO"/>
         </w:rPr>
       </w:pPr>
-      <w:proofErr w:type="spellStart"/>
       <w:r>
         <w:rPr>
           <w:lang w:eastAsia="es-CO"/>
         </w:rPr>
-        <w:t>From</w:t>
-      </w:r>
-      <w:proofErr w:type="spellEnd"/>
+        <w:t>From AFILIADO_SERVICIO x INNER JOIN usuario y ON(</w:t>
+      </w:r>
+      <w:proofErr w:type="gramStart"/>
       <w:r>
         <w:rPr>
           <w:lang w:eastAsia="es-CO"/>
         </w:rPr>
-        <w:t xml:space="preserve"> </w:t>
-      </w:r>
-      <w:proofErr w:type="spellStart"/>
+        <w:t>x.id_afiliado=y.id</w:t>
+      </w:r>
+      <w:proofErr w:type="gramEnd"/>
       <w:r>
         <w:rPr>
           <w:lang w:eastAsia="es-CO"/>
         </w:rPr>
-        <w:t>AFILIADO_SERVICIO</w:t>
-      </w:r>
-      <w:proofErr w:type="spellEnd"/>
-      <w:r>
-        <w:rPr>
-          <w:lang w:eastAsia="es-CO"/>
-        </w:rPr>
-        <w:t xml:space="preserve"> x </w:t>
-      </w:r>
-      <w:proofErr w:type="spellStart"/>
-      <w:r>
-        <w:rPr>
-          <w:lang w:eastAsia="es-CO"/>
-        </w:rPr>
-        <w:t>INNER</w:t>
-      </w:r>
-      <w:proofErr w:type="spellEnd"/>
-      <w:r>
-        <w:rPr>
-          <w:lang w:eastAsia="es-CO"/>
-        </w:rPr>
-        <w:t xml:space="preserve"> </w:t>
-      </w:r>
-      <w:proofErr w:type="spellStart"/>
-      <w:r>
-        <w:rPr>
-          <w:lang w:eastAsia="es-CO"/>
-        </w:rPr>
-        <w:t>JOIN</w:t>
-      </w:r>
-      <w:proofErr w:type="spellEnd"/>
-      <w:r>
-        <w:rPr>
-          <w:lang w:eastAsia="es-CO"/>
-        </w:rPr>
-        <w:t xml:space="preserve"> usuario y </w:t>
-      </w:r>
-      <w:proofErr w:type="spellStart"/>
-      <w:r>
-        <w:rPr>
-          <w:lang w:eastAsia="es-CO"/>
-        </w:rPr>
-        <w:t>ON</w:t>
-      </w:r>
-      <w:proofErr w:type="spellEnd"/>
-      <w:r>
-        <w:rPr>
-          <w:lang w:eastAsia="es-CO"/>
-        </w:rPr>
-        <w:t>(</w:t>
-      </w:r>
-      <w:proofErr w:type="spellStart"/>
-      <w:r>
-        <w:rPr>
-          <w:lang w:eastAsia="es-CO"/>
-        </w:rPr>
-        <w:t>x.id_afiliado</w:t>
-      </w:r>
-      <w:proofErr w:type="spellEnd"/>
-      <w:r>
-        <w:rPr>
-          <w:lang w:eastAsia="es-CO"/>
-        </w:rPr>
-        <w:t>=</w:t>
-      </w:r>
-      <w:proofErr w:type="spellStart"/>
-      <w:r>
-        <w:rPr>
-          <w:lang w:eastAsia="es-CO"/>
-        </w:rPr>
-        <w:t>y.id</w:t>
-      </w:r>
-      <w:proofErr w:type="spellEnd"/>
-      <w:r>
-        <w:rPr>
-          <w:lang w:eastAsia="es-CO"/>
-        </w:rPr>
-        <w:t xml:space="preserve">)) z </w:t>
-      </w:r>
-      <w:proofErr w:type="spellStart"/>
-      <w:r>
-        <w:rPr>
-          <w:lang w:eastAsia="es-CO"/>
-        </w:rPr>
-        <w:t>INNER</w:t>
-      </w:r>
-      <w:proofErr w:type="spellEnd"/>
-      <w:r>
-        <w:rPr>
-          <w:lang w:eastAsia="es-CO"/>
-        </w:rPr>
-        <w:t xml:space="preserve"> </w:t>
-      </w:r>
-      <w:proofErr w:type="spellStart"/>
-      <w:r>
-        <w:rPr>
-          <w:lang w:eastAsia="es-CO"/>
-        </w:rPr>
-        <w:t>Join</w:t>
-      </w:r>
-      <w:proofErr w:type="spellEnd"/>
-      <w:r>
-        <w:rPr>
-          <w:lang w:eastAsia="es-CO"/>
-        </w:rPr>
-        <w:t xml:space="preserve"> servicio s </w:t>
-      </w:r>
-      <w:proofErr w:type="spellStart"/>
-      <w:r>
-        <w:rPr>
-          <w:lang w:eastAsia="es-CO"/>
-        </w:rPr>
-        <w:t>On</w:t>
-      </w:r>
-      <w:proofErr w:type="spellEnd"/>
-      <w:r>
-        <w:rPr>
-          <w:lang w:eastAsia="es-CO"/>
-        </w:rPr>
-        <w:t>(</w:t>
-      </w:r>
-      <w:proofErr w:type="spellStart"/>
-      <w:r>
-        <w:rPr>
-          <w:lang w:eastAsia="es-CO"/>
-        </w:rPr>
-        <w:t>z.Codigo_servicio</w:t>
-      </w:r>
-      <w:proofErr w:type="spellEnd"/>
-      <w:r>
-        <w:rPr>
-          <w:lang w:eastAsia="es-CO"/>
-        </w:rPr>
-        <w:t>=</w:t>
-      </w:r>
-      <w:proofErr w:type="spellStart"/>
-      <w:r>
-        <w:rPr>
-          <w:lang w:eastAsia="es-CO"/>
-        </w:rPr>
-        <w:t>s.Codigo_de_servicio</w:t>
-      </w:r>
-      <w:proofErr w:type="spellEnd"/>
-      <w:r>
-        <w:rPr>
-          <w:lang w:eastAsia="es-CO"/>
-        </w:rPr>
-        <w:t>)</w:t>
+        <w:t>)) z INNER Join servicio s On(z.Codigo_servicio=s.Codigo_de_servicio)</w:t>
       </w:r>
     </w:p>
     <w:p>
@@ -18831,33 +18471,25 @@
           <w:lang w:eastAsia="es-CO"/>
         </w:rPr>
       </w:pPr>
-      <w:proofErr w:type="spellStart"/>
       <w:r>
         <w:rPr>
           <w:lang w:eastAsia="es-CO"/>
         </w:rPr>
-        <w:t>WHERE</w:t>
-      </w:r>
-      <w:proofErr w:type="spellEnd"/>
+        <w:t xml:space="preserve">WHERE </w:t>
+      </w:r>
+      <w:proofErr w:type="gramStart"/>
       <w:r>
         <w:rPr>
           <w:lang w:eastAsia="es-CO"/>
         </w:rPr>
-        <w:t xml:space="preserve"> </w:t>
-      </w:r>
-      <w:proofErr w:type="spellStart"/>
+        <w:t>s.tipo</w:t>
+      </w:r>
+      <w:proofErr w:type="gramEnd"/>
       <w:r>
         <w:rPr>
           <w:lang w:eastAsia="es-CO"/>
         </w:rPr>
-        <w:t>s.tipo_servicio</w:t>
-      </w:r>
-      <w:proofErr w:type="spellEnd"/>
-      <w:r>
-        <w:rPr>
-          <w:lang w:eastAsia="es-CO"/>
-        </w:rPr>
-        <w:t>=</w:t>
+        <w:t>_servicio=</w:t>
       </w:r>
       <w:r>
         <w:rPr>
@@ -18878,47 +18510,24 @@
       </w:r>
     </w:p>
     <w:p>
-      <w:proofErr w:type="spellStart"/>
-      <w:r>
-        <w:t>SELECT</w:t>
-      </w:r>
-      <w:proofErr w:type="spellEnd"/>
-      <w:r>
-        <w:t xml:space="preserve"> *</w:t>
+      <w:r>
+        <w:t>SELECT *</w:t>
       </w:r>
     </w:p>
     <w:p>
-      <w:proofErr w:type="spellStart"/>
-      <w:r>
-        <w:t>FROM</w:t>
-      </w:r>
-      <w:proofErr w:type="spellEnd"/>
-      <w:r>
-        <w:t xml:space="preserve"> </w:t>
-      </w:r>
-      <w:proofErr w:type="spellStart"/>
-      <w:r>
-        <w:t>SERVICIOS_IPS</w:t>
-      </w:r>
-      <w:proofErr w:type="spellEnd"/>
+      <w:r>
+        <w:t>FROM SERVICIOS_IPS</w:t>
+      </w:r>
     </w:p>
     <w:p>
-      <w:proofErr w:type="spellStart"/>
-      <w:r>
-        <w:t>WHERE</w:t>
-      </w:r>
-      <w:proofErr w:type="spellEnd"/>
-      <w:r>
-        <w:t xml:space="preserve"> </w:t>
-      </w:r>
-      <w:proofErr w:type="spellStart"/>
-      <w:r>
-        <w:t>NOMBRE_IPS</w:t>
-      </w:r>
-      <w:proofErr w:type="spellEnd"/>
-      <w:r>
-        <w:t xml:space="preserve"> = ?</w:t>
-      </w:r>
+      <w:r>
+        <w:t xml:space="preserve">WHERE NOMBRE_IPS </w:t>
+      </w:r>
+      <w:proofErr w:type="gramStart"/>
+      <w:r>
+        <w:t>= ?</w:t>
+      </w:r>
+      <w:proofErr w:type="gramEnd"/>
     </w:p>
     <w:p>
       <w:r>
@@ -18931,50 +18540,38 @@
         <w:pStyle w:val="Ttulo2"/>
       </w:pPr>
       <w:bookmarkStart w:id="10" w:name="_Toc26381254"/>
-      <w:proofErr w:type="spellStart"/>
-      <w:r>
-        <w:t>rfc</w:t>
-      </w:r>
-      <w:proofErr w:type="spellEnd"/>
-      <w:r>
-        <w:t xml:space="preserve"> 10</w:t>
+      <w:r>
+        <w:t>rfc 10</w:t>
       </w:r>
       <w:bookmarkEnd w:id="10"/>
     </w:p>
     <w:p>
-      <w:proofErr w:type="spellStart"/>
-      <w:r>
-        <w:t>SELECT</w:t>
-      </w:r>
-      <w:proofErr w:type="spellEnd"/>
-      <w:r>
-        <w:t xml:space="preserve"> *</w:t>
+      <w:r>
+        <w:t>SELECT *</w:t>
       </w:r>
     </w:p>
     <w:p>
-      <w:proofErr w:type="spellStart"/>
-      <w:r>
-        <w:t>FROM</w:t>
-      </w:r>
-      <w:proofErr w:type="spellEnd"/>
-      <w:r>
-        <w:t xml:space="preserve"> </w:t>
-      </w:r>
-      <w:proofErr w:type="spellStart"/>
-      <w:r>
-        <w:t>AFILIADO_SERVICIO</w:t>
-      </w:r>
-      <w:proofErr w:type="spellEnd"/>
+      <w:r>
+        <w:t>FROM AFILIADO_SERVICIO</w:t>
+      </w:r>
     </w:p>
     <w:p>
-      <w:proofErr w:type="spellStart"/>
-      <w:r>
-        <w:t>WHERE</w:t>
-      </w:r>
-      <w:proofErr w:type="spellEnd"/>
-      <w:r>
-        <w:t xml:space="preserve"> FECHA &lt; ? AND FECHA &gt; ?</w:t>
-      </w:r>
+      <w:r>
+        <w:t xml:space="preserve">WHERE FECHA </w:t>
+      </w:r>
+      <w:proofErr w:type="gramStart"/>
+      <w:r>
+        <w:t>&lt; ?</w:t>
+      </w:r>
+      <w:proofErr w:type="gramEnd"/>
+      <w:r>
+        <w:t xml:space="preserve"> AND FECHA </w:t>
+      </w:r>
+      <w:proofErr w:type="gramStart"/>
+      <w:r>
+        <w:t>&gt; ?</w:t>
+      </w:r>
+      <w:proofErr w:type="gramEnd"/>
     </w:p>
     <w:p>
       <w:r>
@@ -18982,55 +18579,24 @@
       </w:r>
     </w:p>
     <w:p>
-      <w:proofErr w:type="spellStart"/>
-      <w:r>
-        <w:t>SELECT</w:t>
-      </w:r>
-      <w:proofErr w:type="spellEnd"/>
-      <w:r>
-        <w:t xml:space="preserve"> *</w:t>
+      <w:r>
+        <w:t>SELECT *</w:t>
       </w:r>
     </w:p>
     <w:p>
-      <w:proofErr w:type="spellStart"/>
-      <w:r>
-        <w:t>FROM</w:t>
-      </w:r>
-      <w:proofErr w:type="spellEnd"/>
-      <w:r>
-        <w:t xml:space="preserve"> </w:t>
-      </w:r>
-      <w:proofErr w:type="spellStart"/>
-      <w:r>
-        <w:t>AFILIADO_SERVICIO</w:t>
-      </w:r>
-      <w:proofErr w:type="spellEnd"/>
+      <w:r>
+        <w:t>FROM AFILIADO_SERVICIO</w:t>
+      </w:r>
     </w:p>
     <w:p>
-      <w:proofErr w:type="spellStart"/>
-      <w:r>
-        <w:t>WHERE</w:t>
-      </w:r>
-      <w:proofErr w:type="spellEnd"/>
-      <w:r>
-        <w:t xml:space="preserve"> </w:t>
-      </w:r>
-      <w:proofErr w:type="spellStart"/>
-      <w:r>
-        <w:t>NOT</w:t>
-      </w:r>
-      <w:proofErr w:type="spellEnd"/>
-      <w:r>
-        <w:t xml:space="preserve"> </w:t>
-      </w:r>
-      <w:proofErr w:type="spellStart"/>
-      <w:r>
-        <w:t>CODIGO_SERVICIO</w:t>
-      </w:r>
-      <w:proofErr w:type="spellEnd"/>
-      <w:r>
-        <w:t xml:space="preserve"> = ?</w:t>
-      </w:r>
+      <w:r>
+        <w:t xml:space="preserve">WHERE NOT CODIGO_SERVICIO </w:t>
+      </w:r>
+      <w:proofErr w:type="gramStart"/>
+      <w:r>
+        <w:t>= ?</w:t>
+      </w:r>
+      <w:proofErr w:type="gramEnd"/>
     </w:p>
     <w:p>
       <w:r>
@@ -19038,29 +18604,14 @@
       </w:r>
     </w:p>
     <w:p>
-      <w:proofErr w:type="spellStart"/>
-      <w:r>
-        <w:t>SELECT</w:t>
-      </w:r>
-      <w:proofErr w:type="spellEnd"/>
-      <w:r>
-        <w:t xml:space="preserve"> *</w:t>
+      <w:r>
+        <w:t>SELECT *</w:t>
       </w:r>
     </w:p>
     <w:p>
-      <w:proofErr w:type="spellStart"/>
-      <w:r>
-        <w:t>FROM</w:t>
-      </w:r>
-      <w:proofErr w:type="spellEnd"/>
-      <w:r>
-        <w:t xml:space="preserve"> </w:t>
-      </w:r>
-      <w:proofErr w:type="spellStart"/>
-      <w:r>
-        <w:t>SERVICIOS_IPS</w:t>
-      </w:r>
-      <w:proofErr w:type="spellEnd"/>
+      <w:r>
+        <w:t>FROM SERVICIOS_IPS</w:t>
+      </w:r>
     </w:p>
     <w:p>
       <w:pPr>
@@ -19072,21 +18623,21 @@
         <w:rPr>
           <w:lang w:val="en-US"/>
         </w:rPr>
-        <w:t xml:space="preserve">WHERE NOT  </w:t>
-      </w:r>
-      <w:proofErr w:type="spellStart"/>
+        <w:t xml:space="preserve">WHERE </w:t>
+      </w:r>
+      <w:proofErr w:type="gramStart"/>
       <w:r>
         <w:rPr>
           <w:lang w:val="en-US"/>
         </w:rPr>
-        <w:t>NOMBRE_IPS</w:t>
-      </w:r>
-      <w:proofErr w:type="spellEnd"/>
+        <w:t>NOT  NOMBRE</w:t>
+      </w:r>
+      <w:proofErr w:type="gramEnd"/>
       <w:r>
         <w:rPr>
           <w:lang w:val="en-US"/>
         </w:rPr>
-        <w:t xml:space="preserve"> = ?</w:t>
+        <w:t>_IPS = ?</w:t>
       </w:r>
     </w:p>
     <w:p>
@@ -19114,13 +18665,8 @@
         <w:pStyle w:val="Ttulo2"/>
       </w:pPr>
       <w:bookmarkStart w:id="11" w:name="_Toc26381255"/>
-      <w:proofErr w:type="spellStart"/>
-      <w:r>
-        <w:t>rfc</w:t>
-      </w:r>
-      <w:proofErr w:type="spellEnd"/>
-      <w:r>
-        <w:t xml:space="preserve"> 11</w:t>
+      <w:r>
+        <w:t>rfc 11</w:t>
       </w:r>
       <w:bookmarkEnd w:id="11"/>
     </w:p>
@@ -19134,49 +18680,21 @@
         <w:rPr>
           <w:lang w:val="en-US"/>
         </w:rPr>
-        <w:t xml:space="preserve">SELECT extract(year from </w:t>
-      </w:r>
-      <w:proofErr w:type="spellStart"/>
+        <w:t xml:space="preserve">SELECT </w:t>
+      </w:r>
+      <w:proofErr w:type="gramStart"/>
       <w:r>
         <w:rPr>
           <w:lang w:val="en-US"/>
         </w:rPr>
-        <w:t>af.FECHA</w:t>
-      </w:r>
-      <w:proofErr w:type="spellEnd"/>
+        <w:t>extract(</w:t>
+      </w:r>
+      <w:proofErr w:type="gramEnd"/>
       <w:r>
         <w:rPr>
           <w:lang w:val="en-US"/>
         </w:rPr>
-        <w:t xml:space="preserve">) as </w:t>
-      </w:r>
-      <w:proofErr w:type="spellStart"/>
-      <w:r>
-        <w:rPr>
-          <w:lang w:val="en-US"/>
-        </w:rPr>
-        <w:t>yr</w:t>
-      </w:r>
-      <w:proofErr w:type="spellEnd"/>
-      <w:r>
-        <w:rPr>
-          <w:lang w:val="en-US"/>
-        </w:rPr>
-        <w:t xml:space="preserve">, extract(month from </w:t>
-      </w:r>
-      <w:proofErr w:type="spellStart"/>
-      <w:r>
-        <w:rPr>
-          <w:lang w:val="en-US"/>
-        </w:rPr>
-        <w:t>af.FECHA</w:t>
-      </w:r>
-      <w:proofErr w:type="spellEnd"/>
-      <w:r>
-        <w:rPr>
-          <w:lang w:val="en-US"/>
-        </w:rPr>
-        <w:t>) as mon</w:t>
+        <w:t>year from af.FECHA) as yr, extract(month from af.FECHA) as mon</w:t>
       </w:r>
     </w:p>
     <w:p>
@@ -19189,30 +18707,8 @@
         <w:rPr>
           <w:lang w:val="en-US"/>
         </w:rPr>
-        <w:t xml:space="preserve">FROM </w:t>
-      </w:r>
-      <w:proofErr w:type="spellStart"/>
-      <w:r>
-        <w:rPr>
-          <w:lang w:val="en-US"/>
-        </w:rPr>
-        <w:t>AFILIADO_SERVICIO</w:t>
-      </w:r>
-      <w:proofErr w:type="spellEnd"/>
-      <w:r>
-        <w:rPr>
-          <w:lang w:val="en-US"/>
-        </w:rPr>
-        <w:t xml:space="preserve"> </w:t>
-      </w:r>
-      <w:proofErr w:type="spellStart"/>
-      <w:r>
-        <w:rPr>
-          <w:lang w:val="en-US"/>
-        </w:rPr>
-        <w:t>af</w:t>
-      </w:r>
-      <w:proofErr w:type="spellEnd"/>
+        <w:t>FROM AFILIADO_SERVICIO af</w:t>
+      </w:r>
     </w:p>
     <w:p>
       <w:pPr>
@@ -19224,8 +18720,16 @@
         <w:rPr>
           <w:lang w:val="en-US"/>
         </w:rPr>
-        <w:t>GROUP BY MAX(</w:t>
-      </w:r>
+        <w:t xml:space="preserve">GROUP BY </w:t>
+      </w:r>
+      <w:proofErr w:type="gramStart"/>
+      <w:r>
+        <w:rPr>
+          <w:lang w:val="en-US"/>
+        </w:rPr>
+        <w:t>MAX(</w:t>
+      </w:r>
+      <w:proofErr w:type="gramEnd"/>
     </w:p>
     <w:p>
       <w:pPr>
@@ -19237,61 +18741,26 @@
         <w:rPr>
           <w:lang w:val="en-US"/>
         </w:rPr>
-        <w:t xml:space="preserve">GROUP BY extract(year from </w:t>
-      </w:r>
-      <w:proofErr w:type="spellStart"/>
+        <w:t xml:space="preserve">GROUP BY </w:t>
+      </w:r>
+      <w:proofErr w:type="gramStart"/>
       <w:r>
         <w:rPr>
           <w:lang w:val="en-US"/>
         </w:rPr>
-        <w:t>af.FECHA</w:t>
-      </w:r>
-      <w:proofErr w:type="spellEnd"/>
+        <w:t>extract(</w:t>
+      </w:r>
+      <w:proofErr w:type="gramEnd"/>
       <w:r>
         <w:rPr>
           <w:lang w:val="en-US"/>
         </w:rPr>
-        <w:t xml:space="preserve">), extract(month from </w:t>
-      </w:r>
-      <w:proofErr w:type="spellStart"/>
-      <w:r>
-        <w:rPr>
-          <w:lang w:val="en-US"/>
-        </w:rPr>
-        <w:t>af.FECHA</w:t>
-      </w:r>
-      <w:proofErr w:type="spellEnd"/>
-      <w:r>
-        <w:rPr>
-          <w:lang w:val="en-US"/>
-        </w:rPr>
-        <w:t>)</w:t>
+        <w:t>year from af.FECHA), extract(month from af.FECHA)</w:t>
       </w:r>
     </w:p>
     <w:p>
-      <w:proofErr w:type="spellStart"/>
-      <w:r>
-        <w:t>ORDER</w:t>
-      </w:r>
-      <w:proofErr w:type="spellEnd"/>
-      <w:r>
-        <w:t xml:space="preserve"> BY </w:t>
-      </w:r>
-      <w:proofErr w:type="spellStart"/>
-      <w:r>
-        <w:t>yr</w:t>
-      </w:r>
-      <w:proofErr w:type="spellEnd"/>
-      <w:r>
-        <w:t xml:space="preserve">, </w:t>
-      </w:r>
-      <w:proofErr w:type="spellStart"/>
-      <w:r>
-        <w:t>mon</w:t>
-      </w:r>
-      <w:proofErr w:type="spellEnd"/>
-      <w:r>
-        <w:t>)</w:t>
+      <w:r>
+        <w:t>ORDER BY yr, mon)</w:t>
       </w:r>
     </w:p>
     <w:p>
@@ -19305,13 +18774,9 @@
         <w:pStyle w:val="Ttulo2"/>
       </w:pPr>
       <w:bookmarkStart w:id="12" w:name="_Toc26381256"/>
-      <w:proofErr w:type="spellStart"/>
-      <w:r>
-        <w:t>rfc</w:t>
-      </w:r>
-      <w:proofErr w:type="spellEnd"/>
-      <w:r>
-        <w:t xml:space="preserve"> 12</w:t>
+      <w:r>
+        <w:lastRenderedPageBreak/>
+        <w:t>rfc 12</w:t>
       </w:r>
       <w:bookmarkEnd w:id="12"/>
     </w:p>
@@ -19325,81 +18790,27 @@
         <w:rPr>
           <w:lang w:val="en-US"/>
         </w:rPr>
-        <w:t xml:space="preserve">SELECT extract(year from </w:t>
-      </w:r>
-      <w:proofErr w:type="spellStart"/>
+        <w:t xml:space="preserve">SELECT </w:t>
+      </w:r>
+      <w:proofErr w:type="gramStart"/>
       <w:r>
         <w:rPr>
           <w:lang w:val="en-US"/>
         </w:rPr>
-        <w:t>sa.FECHA</w:t>
-      </w:r>
-      <w:proofErr w:type="spellEnd"/>
+        <w:t>extract(</w:t>
+      </w:r>
+      <w:proofErr w:type="gramEnd"/>
       <w:r>
         <w:rPr>
           <w:lang w:val="en-US"/>
         </w:rPr>
-        <w:t xml:space="preserve">) as </w:t>
-      </w:r>
-      <w:proofErr w:type="spellStart"/>
-      <w:r>
-        <w:rPr>
-          <w:lang w:val="en-US"/>
-        </w:rPr>
-        <w:t>yr</w:t>
-      </w:r>
-      <w:proofErr w:type="spellEnd"/>
-      <w:r>
-        <w:rPr>
-          <w:lang w:val="en-US"/>
-        </w:rPr>
-        <w:t xml:space="preserve">, extract(month from </w:t>
-      </w:r>
-      <w:proofErr w:type="spellStart"/>
-      <w:r>
-        <w:rPr>
-          <w:lang w:val="en-US"/>
-        </w:rPr>
-        <w:t>sa.FECHA</w:t>
-      </w:r>
-      <w:proofErr w:type="spellEnd"/>
-      <w:r>
-        <w:rPr>
-          <w:lang w:val="en-US"/>
-        </w:rPr>
-        <w:t xml:space="preserve">) as mon, </w:t>
-      </w:r>
-      <w:proofErr w:type="spellStart"/>
-      <w:r>
-        <w:rPr>
-          <w:lang w:val="en-US"/>
-        </w:rPr>
-        <w:t>sa.ID_AFILIADO</w:t>
-      </w:r>
-      <w:proofErr w:type="spellEnd"/>
+        <w:t>year from sa.FECHA) as yr, extract(month from sa.FECHA) as mon, sa.ID_AFILIADO</w:t>
+      </w:r>
     </w:p>
     <w:p>
-      <w:proofErr w:type="spellStart"/>
-      <w:r>
-        <w:t>FROM</w:t>
-      </w:r>
-      <w:proofErr w:type="spellEnd"/>
-      <w:r>
-        <w:t xml:space="preserve"> AFILIADO a, </w:t>
-      </w:r>
-      <w:proofErr w:type="spellStart"/>
-      <w:r>
-        <w:t>AFILIADO_SERVICIO</w:t>
-      </w:r>
-      <w:proofErr w:type="spellEnd"/>
-      <w:r>
-        <w:t xml:space="preserve"> </w:t>
-      </w:r>
-      <w:proofErr w:type="spellStart"/>
-      <w:r>
-        <w:t>sa</w:t>
-      </w:r>
-      <w:proofErr w:type="spellEnd"/>
+      <w:r>
+        <w:t>FROM AFILIADO a, AFILIADO_SERVICIO sa</w:t>
+      </w:r>
     </w:p>
     <w:p>
       <w:pPr>
@@ -19411,17 +18822,8 @@
         <w:rPr>
           <w:lang w:val="en-US"/>
         </w:rPr>
-        <w:lastRenderedPageBreak/>
-        <w:t xml:space="preserve">ORDER BY </w:t>
-      </w:r>
-      <w:proofErr w:type="spellStart"/>
-      <w:r>
-        <w:rPr>
-          <w:lang w:val="en-US"/>
-        </w:rPr>
-        <w:t>sa.ID_AFILIADO</w:t>
-      </w:r>
-      <w:proofErr w:type="spellEnd"/>
+        <w:t>ORDER BY sa.ID_AFILIADO</w:t>
+      </w:r>
     </w:p>
     <w:p>
       <w:pPr>
@@ -19433,35 +18835,21 @@
         <w:rPr>
           <w:lang w:val="en-US"/>
         </w:rPr>
-        <w:t xml:space="preserve">GROUP BY extract(year from </w:t>
-      </w:r>
-      <w:proofErr w:type="spellStart"/>
+        <w:t xml:space="preserve">GROUP BY </w:t>
+      </w:r>
+      <w:proofErr w:type="gramStart"/>
       <w:r>
         <w:rPr>
           <w:lang w:val="en-US"/>
         </w:rPr>
-        <w:t>af.FECHA</w:t>
-      </w:r>
-      <w:proofErr w:type="spellEnd"/>
+        <w:t>extract(</w:t>
+      </w:r>
+      <w:proofErr w:type="gramEnd"/>
       <w:r>
         <w:rPr>
           <w:lang w:val="en-US"/>
         </w:rPr>
-        <w:t xml:space="preserve">), extract(month from </w:t>
-      </w:r>
-      <w:proofErr w:type="spellStart"/>
-      <w:r>
-        <w:rPr>
-          <w:lang w:val="en-US"/>
-        </w:rPr>
-        <w:t>af.FECHA</w:t>
-      </w:r>
-      <w:proofErr w:type="spellEnd"/>
-      <w:r>
-        <w:rPr>
-          <w:lang w:val="en-US"/>
-        </w:rPr>
-        <w:t>)</w:t>
+        <w:t>year from af.FECHA), extract(month from af.FECHA)</w:t>
       </w:r>
     </w:p>
     <w:p>
@@ -19474,21 +18862,7 @@
         <w:rPr>
           <w:lang w:val="en-US"/>
         </w:rPr>
-        <w:t xml:space="preserve">ORDER BY </w:t>
-      </w:r>
-      <w:proofErr w:type="spellStart"/>
-      <w:r>
-        <w:rPr>
-          <w:lang w:val="en-US"/>
-        </w:rPr>
-        <w:t>yr</w:t>
-      </w:r>
-      <w:proofErr w:type="spellEnd"/>
-      <w:r>
-        <w:rPr>
-          <w:lang w:val="en-US"/>
-        </w:rPr>
-        <w:t>, mon</w:t>
+        <w:t>ORDER BY yr, mon</w:t>
       </w:r>
     </w:p>
     <w:p>
@@ -19521,51 +18895,17 @@
         <w:rPr>
           <w:lang w:val="en-US"/>
         </w:rPr>
-        <w:t xml:space="preserve">SELECT </w:t>
-      </w:r>
-      <w:proofErr w:type="spellStart"/>
-      <w:r>
-        <w:rPr>
-          <w:lang w:val="en-US"/>
-        </w:rPr>
-        <w:t>a.ID_AFILIADO</w:t>
-      </w:r>
-      <w:proofErr w:type="spellEnd"/>
+        <w:t>SELECT a.ID_AFILIADO</w:t>
+      </w:r>
     </w:p>
     <w:p>
-      <w:proofErr w:type="spellStart"/>
-      <w:r>
-        <w:t>FROM</w:t>
-      </w:r>
-      <w:proofErr w:type="spellEnd"/>
-      <w:r>
-        <w:t xml:space="preserve"> </w:t>
-      </w:r>
-      <w:proofErr w:type="spellStart"/>
-      <w:r>
-        <w:t>ORDENDESERVICIO</w:t>
-      </w:r>
-      <w:proofErr w:type="spellEnd"/>
-      <w:r>
-        <w:t xml:space="preserve"> o, </w:t>
-      </w:r>
-      <w:proofErr w:type="spellStart"/>
-      <w:r>
-        <w:t>AFILIADO_SERVICIO</w:t>
-      </w:r>
-      <w:proofErr w:type="spellEnd"/>
-      <w:r>
-        <w:t xml:space="preserve"> a</w:t>
+      <w:r>
+        <w:t>FROM ORDENDESERVICIO o, AFILIADO_SERVICIO a</w:t>
       </w:r>
     </w:p>
     <w:p>
-      <w:proofErr w:type="spellStart"/>
-      <w:r>
-        <w:t>WHERE</w:t>
-      </w:r>
-      <w:proofErr w:type="spellEnd"/>
-      <w:r>
-        <w:t xml:space="preserve"> TIPO= "especialista"</w:t>
+      <w:r>
+        <w:t>WHERE TIPO= "especialista"</w:t>
       </w:r>
     </w:p>
     <w:p>
@@ -19574,57 +18914,18 @@
       </w:r>
     </w:p>
     <w:p>
-      <w:proofErr w:type="spellStart"/>
-      <w:r>
-        <w:t>SELECT</w:t>
-      </w:r>
-      <w:proofErr w:type="spellEnd"/>
-      <w:r>
-        <w:t xml:space="preserve"> *</w:t>
+      <w:r>
+        <w:t>SELECT *</w:t>
       </w:r>
     </w:p>
     <w:p>
-      <w:proofErr w:type="spellStart"/>
-      <w:r>
-        <w:t>FROM</w:t>
-      </w:r>
-      <w:proofErr w:type="spellEnd"/>
-      <w:r>
-        <w:t xml:space="preserve"> SERVICIO c, </w:t>
-      </w:r>
-      <w:proofErr w:type="spellStart"/>
-      <w:r>
-        <w:t>AFILIADO_SERVICIO</w:t>
-      </w:r>
-      <w:proofErr w:type="spellEnd"/>
-      <w:r>
-        <w:t xml:space="preserve"> a</w:t>
+      <w:r>
+        <w:t>FROM SERVICIO c, AFILIADO_SERVICIO a</w:t>
       </w:r>
     </w:p>
     <w:p>
-      <w:proofErr w:type="spellStart"/>
-      <w:r>
-        <w:t>WHERE</w:t>
-      </w:r>
-      <w:proofErr w:type="spellEnd"/>
-      <w:r>
-        <w:t xml:space="preserve"> </w:t>
-      </w:r>
-      <w:proofErr w:type="spellStart"/>
-      <w:r>
-        <w:t>TIPOSERVICIO</w:t>
-      </w:r>
-      <w:proofErr w:type="spellEnd"/>
-      <w:r>
-        <w:t>= "</w:t>
-      </w:r>
-      <w:proofErr w:type="spellStart"/>
-      <w:r>
-        <w:t>hospitalizacion</w:t>
-      </w:r>
-      <w:proofErr w:type="spellEnd"/>
-      <w:r>
-        <w:t>"</w:t>
+      <w:r>
+        <w:t>WHERE TIPOSERVICIO= "hospitalizacion"</w:t>
       </w:r>
     </w:p>
     <w:p>
@@ -22606,7 +21907,6 @@
   <w:style w:type="character" w:default="1" w:styleId="Fuentedeprrafopredeter">
     <w:name w:val="Default Paragraph Font"/>
     <w:uiPriority w:val="1"/>
-    <w:semiHidden/>
     <w:unhideWhenUsed/>
   </w:style>
   <w:style w:type="table" w:default="1" w:styleId="Tablanormal">
@@ -23701,6 +23001,21 @@
 </file>
 
 <file path=customXml/item1.xml><?xml version="1.0" encoding="utf-8"?>
+<p:properties xmlns:p="http://schemas.microsoft.com/office/2006/metadata/properties" xmlns:xsi="http://www.w3.org/2001/XMLSchema-instance" xmlns:pc="http://schemas.microsoft.com/office/infopath/2007/PartnerControls">
+  <documentManagement/>
+</p:properties>
+</file>
+
+<file path=customXml/item2.xml><?xml version="1.0" encoding="utf-8"?>
+<?mso-contentType ?>
+<FormTemplates xmlns="http://schemas.microsoft.com/sharepoint/v3/contenttype/forms">
+  <Display>DocumentLibraryForm</Display>
+  <Edit>DocumentLibraryForm</Edit>
+  <New>DocumentLibraryForm</New>
+</FormTemplates>
+</file>
+
+<file path=customXml/item3.xml><?xml version="1.0" encoding="utf-8"?>
 <ct:contentTypeSchema xmlns:ct="http://schemas.microsoft.com/office/2006/metadata/contentType" xmlns:ma="http://schemas.microsoft.com/office/2006/metadata/properties/metaAttributes" ct:_="" ma:_="" ma:contentTypeName="Documento" ma:contentTypeID="0x01010018F046743CD26C40802585F6F0D7A61A" ma:contentTypeVersion="" ma:contentTypeDescription="Crear nuevo documento." ma:contentTypeScope="" ma:versionID="b0991eb77e9a70d9ced14016854dc49c">
   <xsd:schema xmlns:xsd="http://www.w3.org/2001/XMLSchema" xmlns:xs="http://www.w3.org/2001/XMLSchema" xmlns:p="http://schemas.microsoft.com/office/2006/metadata/properties" xmlns:ns2="79c86652-cafb-4c92-8fca-d6c092d602b3" xmlns:ns3="86c09d4e-b9dd-4d8f-bc7b-874d94cf9598" targetNamespace="http://schemas.microsoft.com/office/2006/metadata/properties" ma:root="true" ma:fieldsID="b4ab1525e05ec9dd2adae397378e622c" ns2:_="" ns3:_="">
     <xsd:import namespace="79c86652-cafb-4c92-8fca-d6c092d602b3"/>
@@ -23871,21 +23186,6 @@
 </ct:contentTypeSchema>
 </file>
 
-<file path=customXml/item2.xml><?xml version="1.0" encoding="utf-8"?>
-<?mso-contentType ?>
-<FormTemplates xmlns="http://schemas.microsoft.com/sharepoint/v3/contenttype/forms">
-  <Display>DocumentLibraryForm</Display>
-  <Edit>DocumentLibraryForm</Edit>
-  <New>DocumentLibraryForm</New>
-</FormTemplates>
-</file>
-
-<file path=customXml/item3.xml><?xml version="1.0" encoding="utf-8"?>
-<p:properties xmlns:p="http://schemas.microsoft.com/office/2006/metadata/properties" xmlns:xsi="http://www.w3.org/2001/XMLSchema-instance" xmlns:pc="http://schemas.microsoft.com/office/infopath/2007/PartnerControls">
-  <documentManagement/>
-</p:properties>
-</file>
-
 <file path=customXml/item4.xml><?xml version="1.0" encoding="utf-8"?>
 <b:Sources xmlns:b="http://schemas.openxmlformats.org/officeDocument/2006/bibliography" xmlns="http://schemas.openxmlformats.org/officeDocument/2006/bibliography" SelectedStyle="\ISO690Nmerical.XSL" StyleName="ISO 690 - Numerical Reference">
   <b:Source>
@@ -23960,6 +23260,23 @@
 </file>
 
 <file path=customXml/itemProps1.xml><?xml version="1.0" encoding="utf-8"?>
+<ds:datastoreItem xmlns:ds="http://schemas.openxmlformats.org/officeDocument/2006/customXml" ds:itemID="{58C00F42-C3C7-4DFD-819A-AF7B840B018B}">
+  <ds:schemaRefs>
+    <ds:schemaRef ds:uri="http://schemas.microsoft.com/office/2006/metadata/properties"/>
+    <ds:schemaRef ds:uri="http://schemas.microsoft.com/office/infopath/2007/PartnerControls"/>
+  </ds:schemaRefs>
+</ds:datastoreItem>
+</file>
+
+<file path=customXml/itemProps2.xml><?xml version="1.0" encoding="utf-8"?>
+<ds:datastoreItem xmlns:ds="http://schemas.openxmlformats.org/officeDocument/2006/customXml" ds:itemID="{C804148F-9D8C-4CC0-8AD0-964D9CB31D22}">
+  <ds:schemaRefs>
+    <ds:schemaRef ds:uri="http://schemas.microsoft.com/sharepoint/v3/contenttype/forms"/>
+  </ds:schemaRefs>
+</ds:datastoreItem>
+</file>
+
+<file path=customXml/itemProps3.xml><?xml version="1.0" encoding="utf-8"?>
 <ds:datastoreItem xmlns:ds="http://schemas.openxmlformats.org/officeDocument/2006/customXml" ds:itemID="{68455B31-B0C1-438A-9DE9-E9BB952E6722}">
   <ds:schemaRefs>
     <ds:schemaRef ds:uri="http://schemas.microsoft.com/office/2006/metadata/contentType"/>
@@ -23978,25 +23295,8 @@
 </ds:datastoreItem>
 </file>
 
-<file path=customXml/itemProps2.xml><?xml version="1.0" encoding="utf-8"?>
-<ds:datastoreItem xmlns:ds="http://schemas.openxmlformats.org/officeDocument/2006/customXml" ds:itemID="{C804148F-9D8C-4CC0-8AD0-964D9CB31D22}">
-  <ds:schemaRefs>
-    <ds:schemaRef ds:uri="http://schemas.microsoft.com/sharepoint/v3/contenttype/forms"/>
-  </ds:schemaRefs>
-</ds:datastoreItem>
-</file>
-
-<file path=customXml/itemProps3.xml><?xml version="1.0" encoding="utf-8"?>
-<ds:datastoreItem xmlns:ds="http://schemas.openxmlformats.org/officeDocument/2006/customXml" ds:itemID="{58C00F42-C3C7-4DFD-819A-AF7B840B018B}">
-  <ds:schemaRefs>
-    <ds:schemaRef ds:uri="http://schemas.microsoft.com/office/2006/metadata/properties"/>
-    <ds:schemaRef ds:uri="http://schemas.microsoft.com/office/infopath/2007/PartnerControls"/>
-  </ds:schemaRefs>
-</ds:datastoreItem>
-</file>
-
 <file path=customXml/itemProps4.xml><?xml version="1.0" encoding="utf-8"?>
-<ds:datastoreItem xmlns:ds="http://schemas.openxmlformats.org/officeDocument/2006/customXml" ds:itemID="{893D0428-9F58-4F13-99D8-E533AD233D37}">
+<ds:datastoreItem xmlns:ds="http://schemas.openxmlformats.org/officeDocument/2006/customXml" ds:itemID="{185F36C1-363F-47A3-8E8C-DC716D769B2B}">
   <ds:schemaRefs>
     <ds:schemaRef ds:uri="http://schemas.openxmlformats.org/officeDocument/2006/bibliography"/>
   </ds:schemaRefs>

</xml_diff>

<commit_message>
me voy a la puta
</commit_message>
<xml_diff>
--- a/It1_A11_c.otalora_ds.tenjo.docx
+++ b/It1_A11_c.otalora_ds.tenjo.docx
@@ -97,7 +97,6 @@
         </w:rPr>
         <w:t>{</w:t>
       </w:r>
-      <w:proofErr w:type="spellStart"/>
       <w:r>
         <w:rPr>
           <w:lang w:val="es-CO"/>
@@ -110,46 +109,28 @@
         </w:rPr>
         <w:t>.otalora</w:t>
       </w:r>
-      <w:proofErr w:type="spellEnd"/>
       <w:r>
         <w:rPr>
           <w:lang w:val="es-CO"/>
         </w:rPr>
         <w:t xml:space="preserve">, </w:t>
       </w:r>
-      <w:proofErr w:type="spellStart"/>
       <w:r>
         <w:rPr>
           <w:lang w:val="es-CO"/>
         </w:rPr>
         <w:t>ds.tenjo</w:t>
       </w:r>
-      <w:proofErr w:type="spellEnd"/>
-      <w:r>
-        <w:fldChar w:fldCharType="begin"/>
-      </w:r>
-      <w:r>
-        <w:instrText xml:space="preserve"> HYPERLINK "mailto:%7d@uniandes.edu.co" </w:instrText>
-      </w:r>
-      <w:r>
-        <w:fldChar w:fldCharType="separate"/>
-      </w:r>
-      <w:r>
-        <w:rPr>
-          <w:rStyle w:val="Hipervnculo"/>
-          <w:sz w:val="22"/>
-          <w:lang w:val="es-CO"/>
-        </w:rPr>
-        <w:t>}@uniandes.edu.co</w:t>
-      </w:r>
-      <w:r>
-        <w:rPr>
-          <w:rStyle w:val="Hipervnculo"/>
-          <w:sz w:val="22"/>
-          <w:lang w:val="es-CO"/>
-        </w:rPr>
-        <w:fldChar w:fldCharType="end"/>
-      </w:r>
+      <w:hyperlink r:id="rId11" w:history="1">
+        <w:r>
+          <w:rPr>
+            <w:rStyle w:val="Hipervnculo"/>
+            <w:sz w:val="22"/>
+            <w:lang w:val="es-CO"/>
+          </w:rPr>
+          <w:t>}@uniandes.edu.co</w:t>
+        </w:r>
+      </w:hyperlink>
     </w:p>
     <w:p>
       <w:pPr>
@@ -6549,15 +6530,7 @@
               </w:rPr>
             </w:pPr>
             <w:r>
-              <w:t xml:space="preserve">RFC5 - MOSTRAR LA UTILIZACIÓN DE SERVICIOS DE </w:t>
-            </w:r>
-            <w:proofErr w:type="spellStart"/>
-            <w:r>
-              <w:t>EPSANDES</w:t>
-            </w:r>
-            <w:proofErr w:type="spellEnd"/>
-            <w:r>
-              <w:t xml:space="preserve"> POR UN AFILIADO DADO, EN UN RANGO DE FECHAS INDICADO.</w:t>
+              <w:t>RFC5 - MOSTRAR LA UTILIZACIÓN DE SERVICIOS DE EPSANDES POR UN AFILIADO DADO, EN UN RANGO DE FECHAS INDICADO.</w:t>
             </w:r>
           </w:p>
         </w:tc>
@@ -6617,15 +6590,7 @@
               </w:rPr>
             </w:pPr>
             <w:r>
-              <w:t xml:space="preserve">Mostrar la utilización de servicios de </w:t>
-            </w:r>
-            <w:proofErr w:type="spellStart"/>
-            <w:r>
-              <w:t>epsandes</w:t>
-            </w:r>
-            <w:proofErr w:type="spellEnd"/>
-            <w:r>
-              <w:t xml:space="preserve"> por un afiliado dado, en un rango de fechas indicado. (Recuerde que un afiliado puede solicitar servicios de salud cuantas veces lo requiera. )</w:t>
+              <w:t>Mostrar la utilización de servicios de epsandes por un afiliado dado, en un rango de fechas indicado. (Recuerde que un afiliado puede solicitar servicios de salud cuantas veces lo requiera. )</w:t>
             </w:r>
           </w:p>
         </w:tc>
@@ -7040,15 +7005,7 @@
               </w:rPr>
             </w:pPr>
             <w:r>
-              <w:t xml:space="preserve">Los usuarios de </w:t>
-            </w:r>
-            <w:proofErr w:type="spellStart"/>
-            <w:r>
-              <w:t>EPSANDES</w:t>
-            </w:r>
-            <w:proofErr w:type="spellEnd"/>
-            <w:r>
-              <w:t xml:space="preserve"> solo pueden manipular y consultar la información que les es propia o a que tengan derecho en función de la definición de roles de usuario dada.</w:t>
+              <w:t>Los usuarios de EPSANDES solo pueden manipular y consultar la información que les es propia o a que tengan derecho en función de la definición de roles de usuario dada.</w:t>
             </w:r>
           </w:p>
         </w:tc>
@@ -7266,15 +7223,7 @@
               </w:rPr>
             </w:pPr>
             <w:r>
-              <w:t xml:space="preserve">Los usuarios de </w:t>
-            </w:r>
-            <w:proofErr w:type="spellStart"/>
-            <w:r>
-              <w:t>EPSANDES</w:t>
-            </w:r>
-            <w:proofErr w:type="spellEnd"/>
-            <w:r>
-              <w:t xml:space="preserve"> solo pueden manipular y consultar la información que les es propia o a que tengan derecho en función de la definición de roles de usuario dada.</w:t>
+              <w:t>Los usuarios de EPSANDES solo pueden manipular y consultar la información que les es propia o a que tengan derecho en función de la definición de roles de usuario dada.</w:t>
             </w:r>
           </w:p>
         </w:tc>
@@ -9282,16 +9231,15 @@
                 <w:sz w:val="22"/>
                 <w:szCs w:val="22"/>
               </w:rPr>
-              <w:t xml:space="preserve">Dada una lista de servicios de salud (pueden ser de varias </w:t>
-            </w:r>
-            <w:proofErr w:type="spellStart"/>
+              <w:t>Dada una lista de servicios de salud (pueden ser de varias IPS</w:t>
+            </w:r>
             <w:r>
               <w:rPr>
                 <w:rFonts w:ascii="Arial" w:hAnsi="Arial" w:cs="Arial"/>
                 <w:sz w:val="22"/>
                 <w:szCs w:val="22"/>
               </w:rPr>
-              <w:t>IPS</w:t>
+              <w:t>’s</w:t>
             </w:r>
             <w:r>
               <w:rPr>
@@ -9299,16 +9247,15 @@
                 <w:sz w:val="22"/>
                 <w:szCs w:val="22"/>
               </w:rPr>
-              <w:t>’s</w:t>
-            </w:r>
-            <w:proofErr w:type="spellEnd"/>
+              <w:t>)</w:t>
+            </w:r>
             <w:r>
               <w:rPr>
                 <w:rFonts w:ascii="Arial" w:hAnsi="Arial" w:cs="Arial"/>
                 <w:sz w:val="22"/>
                 <w:szCs w:val="22"/>
               </w:rPr>
-              <w:t>)</w:t>
+              <w:t xml:space="preserve"> </w:t>
             </w:r>
             <w:r>
               <w:rPr>
@@ -9316,6 +9263,14 @@
                 <w:sz w:val="22"/>
                 <w:szCs w:val="22"/>
               </w:rPr>
+              <w:t>y un rango de fechas, dichos servicios no son susceptibles de ser reservados ni provistos</w:t>
+            </w:r>
+            <w:r>
+              <w:rPr>
+                <w:rFonts w:ascii="Arial" w:hAnsi="Arial" w:cs="Arial"/>
+                <w:sz w:val="22"/>
+                <w:szCs w:val="22"/>
+              </w:rPr>
               <w:t xml:space="preserve"> </w:t>
             </w:r>
             <w:r>
@@ -9324,7 +9279,7 @@
                 <w:sz w:val="22"/>
                 <w:szCs w:val="22"/>
               </w:rPr>
-              <w:t>y un rango de fechas, dichos servicios no son susceptibles de ser reservados ni provistos</w:t>
+              <w:t xml:space="preserve">en ese rango de fechas. </w:t>
             </w:r>
             <w:r>
               <w:rPr>
@@ -9332,6 +9287,22 @@
                 <w:sz w:val="22"/>
                 <w:szCs w:val="22"/>
               </w:rPr>
+              <w:t>[</w:t>
+            </w:r>
+            <w:r>
+              <w:rPr>
+                <w:rFonts w:ascii="Arial" w:hAnsi="Arial" w:cs="Arial"/>
+                <w:sz w:val="22"/>
+                <w:szCs w:val="22"/>
+              </w:rPr>
+              <w:t>Para los casos que ya haya citas programadas, se debe reasignar dichas citas</w:t>
+            </w:r>
+            <w:r>
+              <w:rPr>
+                <w:rFonts w:ascii="Arial" w:hAnsi="Arial" w:cs="Arial"/>
+                <w:sz w:val="22"/>
+                <w:szCs w:val="22"/>
+              </w:rPr>
               <w:t xml:space="preserve"> </w:t>
             </w:r>
             <w:r>
@@ -9340,7 +9311,7 @@
                 <w:sz w:val="22"/>
                 <w:szCs w:val="22"/>
               </w:rPr>
-              <w:t xml:space="preserve">en ese rango de fechas. </w:t>
+              <w:t>a servicios equivalentes disponibles</w:t>
             </w:r>
             <w:r>
               <w:rPr>
@@ -9348,7 +9319,7 @@
                 <w:sz w:val="22"/>
                 <w:szCs w:val="22"/>
               </w:rPr>
-              <w:t>[</w:t>
+              <w:t xml:space="preserve"> </w:t>
             </w:r>
             <w:r>
               <w:rPr>
@@ -9356,7 +9327,7 @@
                 <w:sz w:val="22"/>
                 <w:szCs w:val="22"/>
               </w:rPr>
-              <w:t>Para los casos que ya haya citas programadas, se debe reasignar dichas citas</w:t>
+              <w:t>en las IPS</w:t>
             </w:r>
             <w:r>
               <w:rPr>
@@ -9364,7 +9335,7 @@
                 <w:sz w:val="22"/>
                 <w:szCs w:val="22"/>
               </w:rPr>
-              <w:t xml:space="preserve"> </w:t>
+              <w:t>’</w:t>
             </w:r>
             <w:r>
               <w:rPr>
@@ -9372,57 +9343,7 @@
                 <w:sz w:val="22"/>
                 <w:szCs w:val="22"/>
               </w:rPr>
-              <w:t>a servicios equivalentes disponibles</w:t>
-            </w:r>
-            <w:r>
-              <w:rPr>
-                <w:rFonts w:ascii="Arial" w:hAnsi="Arial" w:cs="Arial"/>
-                <w:sz w:val="22"/>
-                <w:szCs w:val="22"/>
-              </w:rPr>
-              <w:t xml:space="preserve"> </w:t>
-            </w:r>
-            <w:r>
-              <w:rPr>
-                <w:rFonts w:ascii="Arial" w:hAnsi="Arial" w:cs="Arial"/>
-                <w:sz w:val="22"/>
-                <w:szCs w:val="22"/>
-              </w:rPr>
-              <w:t xml:space="preserve">en las </w:t>
-            </w:r>
-            <w:proofErr w:type="spellStart"/>
-            <w:r>
-              <w:rPr>
-                <w:rFonts w:ascii="Arial" w:hAnsi="Arial" w:cs="Arial"/>
-                <w:sz w:val="22"/>
-                <w:szCs w:val="22"/>
-              </w:rPr>
-              <w:t>IPS</w:t>
-            </w:r>
-            <w:r>
-              <w:rPr>
-                <w:rFonts w:ascii="Arial" w:hAnsi="Arial" w:cs="Arial"/>
-                <w:sz w:val="22"/>
-                <w:szCs w:val="22"/>
-              </w:rPr>
-              <w:t>’</w:t>
-            </w:r>
-            <w:r>
-              <w:rPr>
-                <w:rFonts w:ascii="Arial" w:hAnsi="Arial" w:cs="Arial"/>
-                <w:sz w:val="22"/>
-                <w:szCs w:val="22"/>
-              </w:rPr>
-              <w:t>s</w:t>
-            </w:r>
-            <w:proofErr w:type="spellEnd"/>
-            <w:r>
-              <w:rPr>
-                <w:rFonts w:ascii="Arial" w:hAnsi="Arial" w:cs="Arial"/>
-                <w:sz w:val="22"/>
-                <w:szCs w:val="22"/>
-              </w:rPr>
-              <w:t xml:space="preserve"> adscritas a la EPS</w:t>
+              <w:t>s adscritas a la EPS</w:t>
             </w:r>
             <w:r>
               <w:rPr>
@@ -9591,15 +9512,7 @@
               <w:t xml:space="preserve"> </w:t>
             </w:r>
             <w:r>
-              <w:t xml:space="preserve">(pueden ser de varias </w:t>
-            </w:r>
-            <w:proofErr w:type="spellStart"/>
-            <w:r>
-              <w:t>IPSs</w:t>
-            </w:r>
-            <w:proofErr w:type="spellEnd"/>
-            <w:r>
-              <w:t>)</w:t>
+              <w:t>(pueden ser de varias IPSs)</w:t>
             </w:r>
             <w:r>
               <w:t xml:space="preserve"> </w:t>
@@ -10166,13 +10079,8 @@
               <w:t xml:space="preserve"> </w:t>
             </w:r>
             <w:r>
-              <w:t xml:space="preserve">ANALIZAR LA OPERACIÓN DE </w:t>
-            </w:r>
-            <w:proofErr w:type="spellStart"/>
-            <w:r>
-              <w:t>EPSANDES</w:t>
-            </w:r>
-            <w:proofErr w:type="spellEnd"/>
+              <w:t>ANALIZAR LA OPERACIÓN DE EPSANDES</w:t>
+            </w:r>
           </w:p>
         </w:tc>
       </w:tr>
@@ -10260,25 +10168,7 @@
                 <w:sz w:val="22"/>
                 <w:szCs w:val="22"/>
               </w:rPr>
-              <w:t xml:space="preserve">de salud, considerando todo el tiempo de operación de </w:t>
-            </w:r>
-            <w:proofErr w:type="spellStart"/>
-            <w:r>
-              <w:rPr>
-                <w:rFonts w:ascii="Arial" w:hAnsi="Arial" w:cs="Arial"/>
-                <w:sz w:val="22"/>
-                <w:szCs w:val="22"/>
-              </w:rPr>
-              <w:t>EPSAndes</w:t>
-            </w:r>
-            <w:proofErr w:type="spellEnd"/>
-            <w:r>
-              <w:rPr>
-                <w:rFonts w:ascii="Arial" w:hAnsi="Arial" w:cs="Arial"/>
-                <w:sz w:val="22"/>
-                <w:szCs w:val="22"/>
-              </w:rPr>
-              <w:t>, indicar cuáles fueron las fechas de mayor demanda, las de mayor actividad</w:t>
+              <w:t>de salud, considerando todo el tiempo de operación de EPSAndes, indicar cuáles fueron las fechas de mayor demanda, las de mayor actividad</w:t>
             </w:r>
             <w:r>
               <w:rPr>
@@ -10675,25 +10565,7 @@
                 <w:sz w:val="22"/>
                 <w:szCs w:val="22"/>
               </w:rPr>
-              <w:t xml:space="preserve">Se considera exigente a un afiliado que, durante el último año de operación de </w:t>
-            </w:r>
-            <w:proofErr w:type="spellStart"/>
-            <w:r>
-              <w:rPr>
-                <w:rFonts w:ascii="Arial" w:hAnsi="Arial" w:cs="Arial"/>
-                <w:sz w:val="22"/>
-                <w:szCs w:val="22"/>
-              </w:rPr>
-              <w:t>EPSAndes</w:t>
-            </w:r>
-            <w:proofErr w:type="spellEnd"/>
-            <w:r>
-              <w:rPr>
-                <w:rFonts w:ascii="Arial" w:hAnsi="Arial" w:cs="Arial"/>
-                <w:sz w:val="22"/>
-                <w:szCs w:val="22"/>
-              </w:rPr>
-              <w:t>, ha solicitado y recibido más de doce de servicios de salud, de por lo menos tres (3) tipos de servicio diferentes. La información en el resultado debe evidenciar el hecho de ser afiliado exigente</w:t>
+              <w:t>Se considera exigente a un afiliado que, durante el último año de operación de EPSAndes, ha solicitado y recibido más de doce de servicios de salud, de por lo menos tres (3) tipos de servicio diferentes. La información en el resultado debe evidenciar el hecho de ser afiliado exigente</w:t>
             </w:r>
           </w:p>
         </w:tc>
@@ -12913,18 +12785,8 @@
                 <w:sz w:val="18"/>
                 <w:szCs w:val="18"/>
               </w:rPr>
-              <w:t xml:space="preserve">Gerente general de </w:t>
-            </w:r>
-            <w:proofErr w:type="spellStart"/>
-            <w:r>
-              <w:rPr>
-                <w:b w:val="0"/>
-                <w:sz w:val="18"/>
-                <w:szCs w:val="18"/>
-              </w:rPr>
-              <w:t>EPSAndes</w:t>
-            </w:r>
-            <w:proofErr w:type="spellEnd"/>
+              <w:t>Gerente general de EPSAndes</w:t>
+            </w:r>
           </w:p>
         </w:tc>
       </w:tr>
@@ -13295,25 +13157,23 @@
                 <w:sz w:val="19"/>
                 <w:szCs w:val="19"/>
               </w:rPr>
-              <w:t xml:space="preserve">son de tres tipos: aquellos que solicitan y consumen servicios de salud en </w:t>
-            </w:r>
-            <w:proofErr w:type="spellStart"/>
+              <w:t>son de tres tipos: aquellos que solicitan y consumen servicios de salud en EPSAndes</w:t>
+            </w:r>
             <w:r>
               <w:rPr>
                 <w:rFonts w:ascii="Arial" w:hAnsi="Arial" w:cs="Arial"/>
                 <w:sz w:val="19"/>
                 <w:szCs w:val="19"/>
               </w:rPr>
-              <w:t>EPSAndes</w:t>
-            </w:r>
-            <w:proofErr w:type="spellEnd"/>
+              <w:t xml:space="preserve"> </w:t>
+            </w:r>
             <w:r>
               <w:rPr>
                 <w:rFonts w:ascii="Arial" w:hAnsi="Arial" w:cs="Arial"/>
                 <w:sz w:val="19"/>
                 <w:szCs w:val="19"/>
               </w:rPr>
-              <w:t xml:space="preserve"> </w:t>
+              <w:t>al menos una vez por mes;</w:t>
             </w:r>
             <w:r>
               <w:rPr>
@@ -13321,7 +13181,7 @@
                 <w:sz w:val="19"/>
                 <w:szCs w:val="19"/>
               </w:rPr>
-              <w:t>al menos una vez por mes;</w:t>
+              <w:t xml:space="preserve"> </w:t>
             </w:r>
             <w:r>
               <w:rPr>
@@ -13329,7 +13189,7 @@
                 <w:sz w:val="19"/>
                 <w:szCs w:val="19"/>
               </w:rPr>
-              <w:t xml:space="preserve"> </w:t>
+              <w:t>aquellos que siempre requieren de un servicio médico especializado y aquellos que cada vez que requieren de un servicio</w:t>
             </w:r>
             <w:r>
               <w:rPr>
@@ -13337,7 +13197,7 @@
                 <w:sz w:val="19"/>
                 <w:szCs w:val="19"/>
               </w:rPr>
-              <w:t>aquellos que siempre requieren de un servicio médico especializado y aquellos que cada vez que requieren de un servicio</w:t>
+              <w:t xml:space="preserve"> </w:t>
             </w:r>
             <w:r>
               <w:rPr>
@@ -13345,7 +13205,7 @@
                 <w:sz w:val="19"/>
                 <w:szCs w:val="19"/>
               </w:rPr>
-              <w:t xml:space="preserve"> </w:t>
+              <w:t>de salud</w:t>
             </w:r>
             <w:r>
               <w:rPr>
@@ -13353,7 +13213,7 @@
                 <w:sz w:val="19"/>
                 <w:szCs w:val="19"/>
               </w:rPr>
-              <w:t>de salud</w:t>
+              <w:t xml:space="preserve"> </w:t>
             </w:r>
             <w:r>
               <w:rPr>
@@ -13361,7 +13221,7 @@
                 <w:sz w:val="19"/>
                 <w:szCs w:val="19"/>
               </w:rPr>
-              <w:t xml:space="preserve"> </w:t>
+              <w:t>terminan</w:t>
             </w:r>
             <w:r>
               <w:rPr>
@@ -13369,7 +13229,7 @@
                 <w:sz w:val="19"/>
                 <w:szCs w:val="19"/>
               </w:rPr>
-              <w:t>terminan</w:t>
+              <w:t xml:space="preserve"> </w:t>
             </w:r>
             <w:r>
               <w:rPr>
@@ -13377,7 +13237,7 @@
                 <w:sz w:val="19"/>
                 <w:szCs w:val="19"/>
               </w:rPr>
-              <w:t xml:space="preserve"> </w:t>
+              <w:t>hospitalizados. Esta consulta retorna toda</w:t>
             </w:r>
             <w:r>
               <w:rPr>
@@ -13385,7 +13245,7 @@
                 <w:sz w:val="19"/>
                 <w:szCs w:val="19"/>
               </w:rPr>
-              <w:t>hospitalizados. Esta consulta retorna toda</w:t>
+              <w:t xml:space="preserve"> </w:t>
             </w:r>
             <w:r>
               <w:rPr>
@@ -13393,7 +13253,7 @@
                 <w:sz w:val="19"/>
                 <w:szCs w:val="19"/>
               </w:rPr>
-              <w:t xml:space="preserve"> </w:t>
+              <w:t>la información de dichos afiliados, incluyendo</w:t>
             </w:r>
             <w:r>
               <w:rPr>
@@ -13401,7 +13261,7 @@
                 <w:sz w:val="19"/>
                 <w:szCs w:val="19"/>
               </w:rPr>
-              <w:t>la información de dichos afiliados, incluyendo</w:t>
+              <w:t xml:space="preserve"> </w:t>
             </w:r>
             <w:r>
               <w:rPr>
@@ -13409,14 +13269,6 @@
                 <w:sz w:val="19"/>
                 <w:szCs w:val="19"/>
               </w:rPr>
-              <w:t xml:space="preserve"> </w:t>
-            </w:r>
-            <w:r>
-              <w:rPr>
-                <w:rFonts w:ascii="Arial" w:hAnsi="Arial" w:cs="Arial"/>
-                <w:sz w:val="19"/>
-                <w:szCs w:val="19"/>
-              </w:rPr>
               <w:t>aquella que justifica su calificación como afiliados frecuentes.</w:t>
             </w:r>
           </w:p>
@@ -13486,18 +13338,8 @@
                 <w:sz w:val="18"/>
                 <w:szCs w:val="18"/>
               </w:rPr>
-              <w:t xml:space="preserve">Gerente general de </w:t>
-            </w:r>
-            <w:proofErr w:type="spellStart"/>
-            <w:r>
-              <w:rPr>
-                <w:b w:val="0"/>
-                <w:sz w:val="18"/>
-                <w:szCs w:val="18"/>
-              </w:rPr>
-              <w:t>EPSAndes</w:t>
-            </w:r>
-            <w:proofErr w:type="spellEnd"/>
+              <w:t>Gerente general de EPSAndes</w:t>
+            </w:r>
           </w:p>
         </w:tc>
       </w:tr>
@@ -14611,16 +14453,7 @@
                 <w:sz w:val="22"/>
                 <w:szCs w:val="22"/>
               </w:rPr>
-              <w:t xml:space="preserve">Debe tenerse en cuenta que en el funcionamiento diario de </w:t>
-            </w:r>
-            <w:proofErr w:type="spellStart"/>
-            <w:r>
-              <w:rPr>
-                <w:rFonts w:ascii="Arial" w:hAnsi="Arial" w:cs="Arial"/>
-                <w:sz w:val="22"/>
-                <w:szCs w:val="22"/>
-              </w:rPr>
-              <w:t>EPSA</w:t>
+              <w:t>Debe tenerse en cuenta que en el funcionamiento diario de EPSA</w:t>
             </w:r>
             <w:r>
               <w:rPr>
@@ -14628,50 +14461,23 @@
                 <w:sz w:val="18"/>
                 <w:szCs w:val="18"/>
               </w:rPr>
-              <w:t>NDES</w:t>
-            </w:r>
-            <w:proofErr w:type="spellEnd"/>
+              <w:t xml:space="preserve">NDES </w:t>
+            </w:r>
+            <w:r>
+              <w:rPr>
+                <w:rFonts w:ascii="Arial" w:hAnsi="Arial" w:cs="Arial"/>
+                <w:sz w:val="22"/>
+                <w:szCs w:val="22"/>
+              </w:rPr>
+              <w:t>puede haber solicitudes simultáneas, que pueden comprometer los planes de los clientes. EPSA</w:t>
+            </w:r>
             <w:r>
               <w:rPr>
                 <w:rFonts w:ascii="Arial" w:hAnsi="Arial" w:cs="Arial"/>
                 <w:sz w:val="18"/>
                 <w:szCs w:val="18"/>
               </w:rPr>
-              <w:t xml:space="preserve"> </w:t>
-            </w:r>
-            <w:r>
-              <w:rPr>
-                <w:rFonts w:ascii="Arial" w:hAnsi="Arial" w:cs="Arial"/>
-                <w:sz w:val="22"/>
-                <w:szCs w:val="22"/>
-              </w:rPr>
-              <w:t xml:space="preserve">puede haber solicitudes simultáneas, que pueden comprometer los planes de los clientes. </w:t>
-            </w:r>
-            <w:proofErr w:type="spellStart"/>
-            <w:r>
-              <w:rPr>
-                <w:rFonts w:ascii="Arial" w:hAnsi="Arial" w:cs="Arial"/>
-                <w:sz w:val="22"/>
-                <w:szCs w:val="22"/>
-              </w:rPr>
-              <w:t>EPSA</w:t>
-            </w:r>
-            <w:r>
-              <w:rPr>
-                <w:rFonts w:ascii="Arial" w:hAnsi="Arial" w:cs="Arial"/>
-                <w:sz w:val="18"/>
-                <w:szCs w:val="18"/>
-              </w:rPr>
-              <w:t>NDES</w:t>
-            </w:r>
-            <w:proofErr w:type="spellEnd"/>
-            <w:r>
-              <w:rPr>
-                <w:rFonts w:ascii="Arial" w:hAnsi="Arial" w:cs="Arial"/>
-                <w:sz w:val="18"/>
-                <w:szCs w:val="18"/>
-              </w:rPr>
-              <w:t xml:space="preserve"> </w:t>
+              <w:t xml:space="preserve">NDES </w:t>
             </w:r>
             <w:r>
               <w:rPr>
@@ -14931,13 +14737,8 @@
         </w:numPr>
       </w:pPr>
       <w:r>
-        <w:t xml:space="preserve">Modelo Conceptual </w:t>
-      </w:r>
-      <w:proofErr w:type="spellStart"/>
-      <w:r>
-        <w:t>UML</w:t>
-      </w:r>
-      <w:proofErr w:type="spellEnd"/>
+        <w:t>Modelo Conceptual UML</w:t>
+      </w:r>
     </w:p>
     <w:p/>
     <w:p>
@@ -14963,7 +14764,7 @@
                     </pic:cNvPicPr>
                   </pic:nvPicPr>
                   <pic:blipFill>
-                    <a:blip r:embed="rId11">
+                    <a:blip r:embed="rId12">
                       <a:extLst>
                         <a:ext uri="{28A0092B-C50C-407E-A947-70E740481C1C}">
                           <a14:useLocalDpi xmlns:a14="http://schemas.microsoft.com/office/drawing/2010/main" val="0"/>
@@ -15065,11 +14866,9 @@
       <w:r>
         <w:t>-</w:t>
       </w:r>
-      <w:proofErr w:type="spellStart"/>
       <w:r>
         <w:t>Servicio_IPS</w:t>
       </w:r>
-      <w:proofErr w:type="spellEnd"/>
     </w:p>
     <w:p>
       <w:r>
@@ -15086,13 +14885,8 @@
     </w:p>
     <w:p>
       <w:r>
-        <w:t>-</w:t>
-      </w:r>
-      <w:proofErr w:type="spellStart"/>
-      <w:r>
-        <w:t>Afiliado_servicio</w:t>
-      </w:r>
-      <w:proofErr w:type="spellEnd"/>
+        <w:t>-Afiliado_servicio</w:t>
+      </w:r>
     </w:p>
     <w:p/>
     <w:p>
@@ -15211,11 +15005,9 @@
             <w:pPr>
               <w:spacing w:after="0"/>
             </w:pPr>
-            <w:proofErr w:type="spellStart"/>
             <w:r>
               <w:t>Pk</w:t>
             </w:r>
-            <w:proofErr w:type="spellEnd"/>
           </w:p>
         </w:tc>
         <w:tc>
@@ -15347,11 +15139,9 @@
               <w:spacing w:after="0"/>
               <w:cnfStyle w:val="100000000000" w:firstRow="1" w:lastRow="0" w:firstColumn="0" w:lastColumn="0" w:oddVBand="0" w:evenVBand="0" w:oddHBand="0" w:evenHBand="0" w:firstRowFirstColumn="0" w:firstRowLastColumn="0" w:lastRowFirstColumn="0" w:lastRowLastColumn="0"/>
             </w:pPr>
-            <w:proofErr w:type="spellStart"/>
             <w:r>
               <w:t>TipoId</w:t>
             </w:r>
-            <w:proofErr w:type="spellEnd"/>
           </w:p>
         </w:tc>
         <w:tc>
@@ -15364,11 +15154,9 @@
               <w:spacing w:after="0"/>
               <w:cnfStyle w:val="100000000000" w:firstRow="1" w:lastRow="0" w:firstColumn="0" w:lastColumn="0" w:oddVBand="0" w:evenVBand="0" w:oddHBand="0" w:evenHBand="0" w:firstRowFirstColumn="0" w:firstRowLastColumn="0" w:lastRowFirstColumn="0" w:lastRowLastColumn="0"/>
             </w:pPr>
-            <w:proofErr w:type="spellStart"/>
             <w:r>
               <w:t>Eps</w:t>
             </w:r>
-            <w:proofErr w:type="spellEnd"/>
           </w:p>
         </w:tc>
       </w:tr>
@@ -15393,11 +15181,9 @@
             <w:pPr>
               <w:spacing w:after="0"/>
             </w:pPr>
-            <w:proofErr w:type="spellStart"/>
             <w:r>
               <w:t>PK</w:t>
             </w:r>
-            <w:proofErr w:type="spellEnd"/>
           </w:p>
         </w:tc>
         <w:tc>
@@ -15500,24 +15286,14 @@
               <w:spacing w:after="0"/>
               <w:cnfStyle w:val="000000100000" w:firstRow="0" w:lastRow="0" w:firstColumn="0" w:lastColumn="0" w:oddVBand="0" w:evenVBand="0" w:oddHBand="1" w:evenHBand="0" w:firstRowFirstColumn="0" w:firstRowLastColumn="0" w:lastRowFirstColumn="0" w:lastRowLastColumn="0"/>
             </w:pPr>
-            <w:proofErr w:type="spellStart"/>
-            <w:r>
-              <w:t>FK</w:t>
-            </w:r>
-            <w:proofErr w:type="spellEnd"/>
-            <w:r>
-              <w:t>(</w:t>
-            </w:r>
-            <w:proofErr w:type="spellStart"/>
+            <w:r>
+              <w:t>FK(</w:t>
+            </w:r>
             <w:r>
               <w:t>Eps</w:t>
             </w:r>
             <w:r>
-              <w:t>.Nombre</w:t>
-            </w:r>
-            <w:proofErr w:type="spellEnd"/>
-            <w:r>
-              <w:t>)</w:t>
+              <w:t>.Nombre)</w:t>
             </w:r>
           </w:p>
         </w:tc>
@@ -15538,13 +15314,8 @@
         <w:t>R1={Cedula, Tarjeta de Identidad, Cedula</w:t>
       </w:r>
       <w:r>
-        <w:t xml:space="preserve"> de </w:t>
-      </w:r>
-      <w:proofErr w:type="spellStart"/>
-      <w:r>
-        <w:t>extranjeria</w:t>
-      </w:r>
-      <w:proofErr w:type="spellEnd"/>
+        <w:t xml:space="preserve"> de extranjeria</w:t>
+      </w:r>
       <w:r>
         <w:t>}</w:t>
       </w:r>
@@ -15652,11 +15423,9 @@
             <w:pPr>
               <w:spacing w:after="0"/>
             </w:pPr>
-            <w:proofErr w:type="spellStart"/>
             <w:r>
               <w:t>PK</w:t>
             </w:r>
-            <w:proofErr w:type="spellEnd"/>
           </w:p>
         </w:tc>
         <w:tc>
@@ -15696,21 +15465,8 @@
               <w:spacing w:after="0"/>
               <w:cnfStyle w:val="000000100000" w:firstRow="0" w:lastRow="0" w:firstColumn="0" w:lastColumn="0" w:oddVBand="0" w:evenVBand="0" w:oddHBand="1" w:evenHBand="0" w:firstRowFirstColumn="0" w:firstRowLastColumn="0" w:lastRowFirstColumn="0" w:lastRowLastColumn="0"/>
             </w:pPr>
-            <w:proofErr w:type="spellStart"/>
-            <w:r>
-              <w:t>FK</w:t>
-            </w:r>
-            <w:proofErr w:type="spellEnd"/>
-            <w:r>
-              <w:t>(</w:t>
-            </w:r>
-            <w:proofErr w:type="spellStart"/>
-            <w:r>
-              <w:t>Usuario.id</w:t>
-            </w:r>
-            <w:proofErr w:type="spellEnd"/>
-            <w:r>
-              <w:t>)</w:t>
+            <w:r>
+              <w:t>FK(Usuario.id)</w:t>
             </w:r>
           </w:p>
         </w:tc>
@@ -15730,21 +15486,8 @@
               <w:spacing w:after="0"/>
               <w:cnfStyle w:val="000000100000" w:firstRow="0" w:lastRow="0" w:firstColumn="0" w:lastColumn="0" w:oddVBand="0" w:evenVBand="0" w:oddHBand="1" w:evenHBand="0" w:firstRowFirstColumn="0" w:firstRowLastColumn="0" w:lastRowFirstColumn="0" w:lastRowLastColumn="0"/>
             </w:pPr>
-            <w:proofErr w:type="spellStart"/>
-            <w:r>
-              <w:t>FK</w:t>
-            </w:r>
-            <w:proofErr w:type="spellEnd"/>
-            <w:r>
-              <w:t>(</w:t>
-            </w:r>
-            <w:proofErr w:type="spellStart"/>
-            <w:r>
-              <w:t>EPS.Nombre</w:t>
-            </w:r>
-            <w:proofErr w:type="spellEnd"/>
-            <w:r>
-              <w:t>)</w:t>
+            <w:r>
+              <w:t>FK(EPS.Nombre)</w:t>
             </w:r>
           </w:p>
         </w:tc>
@@ -15807,11 +15550,9 @@
               <w:spacing w:after="0"/>
               <w:cnfStyle w:val="100000000000" w:firstRow="1" w:lastRow="0" w:firstColumn="0" w:lastColumn="0" w:oddVBand="0" w:evenVBand="0" w:oddHBand="0" w:evenHBand="0" w:firstRowFirstColumn="0" w:firstRowLastColumn="0" w:lastRowFirstColumn="0" w:lastRowLastColumn="0"/>
             </w:pPr>
-            <w:proofErr w:type="spellStart"/>
             <w:r>
               <w:t>RegistroMedico</w:t>
             </w:r>
-            <w:proofErr w:type="spellEnd"/>
           </w:p>
         </w:tc>
         <w:tc>
@@ -15851,11 +15592,9 @@
             <w:pPr>
               <w:spacing w:after="0"/>
             </w:pPr>
-            <w:proofErr w:type="spellStart"/>
             <w:r>
               <w:t>PK</w:t>
             </w:r>
-            <w:proofErr w:type="spellEnd"/>
           </w:p>
         </w:tc>
         <w:tc>
@@ -15895,21 +15634,8 @@
               <w:spacing w:after="0"/>
               <w:cnfStyle w:val="000000100000" w:firstRow="0" w:lastRow="0" w:firstColumn="0" w:lastColumn="0" w:oddVBand="0" w:evenVBand="0" w:oddHBand="1" w:evenHBand="0" w:firstRowFirstColumn="0" w:firstRowLastColumn="0" w:lastRowFirstColumn="0" w:lastRowLastColumn="0"/>
             </w:pPr>
-            <w:proofErr w:type="spellStart"/>
-            <w:r>
-              <w:t>FK</w:t>
-            </w:r>
-            <w:proofErr w:type="spellEnd"/>
-            <w:r>
-              <w:t>(</w:t>
-            </w:r>
-            <w:proofErr w:type="spellStart"/>
-            <w:r>
-              <w:t>IPS.Nombre</w:t>
-            </w:r>
-            <w:proofErr w:type="spellEnd"/>
-            <w:r>
-              <w:t>)</w:t>
+            <w:r>
+              <w:t>FK(IPS.Nombre)</w:t>
             </w:r>
           </w:p>
         </w:tc>
@@ -16019,11 +15745,9 @@
             <w:pPr>
               <w:spacing w:after="0"/>
             </w:pPr>
-            <w:proofErr w:type="spellStart"/>
             <w:r>
               <w:t>PK</w:t>
             </w:r>
-            <w:proofErr w:type="spellEnd"/>
           </w:p>
         </w:tc>
         <w:tc>
@@ -16042,13 +15766,8 @@
               <w:spacing w:after="0"/>
               <w:cnfStyle w:val="000000100000" w:firstRow="0" w:lastRow="0" w:firstColumn="0" w:lastColumn="0" w:oddVBand="0" w:evenVBand="0" w:oddHBand="1" w:evenHBand="0" w:firstRowFirstColumn="0" w:firstRowLastColumn="0" w:lastRowFirstColumn="0" w:lastRowLastColumn="0"/>
             </w:pPr>
-            <w:proofErr w:type="spellStart"/>
-            <w:r>
-              <w:t>PK</w:t>
-            </w:r>
-            <w:proofErr w:type="spellEnd"/>
-            <w:r>
-              <w:t xml:space="preserve">, </w:t>
+            <w:r>
+              <w:t xml:space="preserve">PK, </w:t>
             </w:r>
             <w:r>
               <w:t>NN</w:t>
@@ -16092,21 +15811,8 @@
               <w:spacing w:after="0"/>
               <w:cnfStyle w:val="000000100000" w:firstRow="0" w:lastRow="0" w:firstColumn="0" w:lastColumn="0" w:oddVBand="0" w:evenVBand="0" w:oddHBand="1" w:evenHBand="0" w:firstRowFirstColumn="0" w:firstRowLastColumn="0" w:lastRowFirstColumn="0" w:lastRowLastColumn="0"/>
             </w:pPr>
-            <w:proofErr w:type="spellStart"/>
-            <w:r>
-              <w:t>FK</w:t>
-            </w:r>
-            <w:proofErr w:type="spellEnd"/>
-            <w:r>
-              <w:t>(</w:t>
-            </w:r>
-            <w:proofErr w:type="spellStart"/>
-            <w:r>
-              <w:t>Medico.Identificacion</w:t>
-            </w:r>
-            <w:proofErr w:type="spellEnd"/>
-            <w:r>
-              <w:t>)</w:t>
+            <w:r>
+              <w:t>FK(Medico.Identificacion)</w:t>
             </w:r>
           </w:p>
         </w:tc>
@@ -16193,11 +15899,9 @@
             <w:pPr>
               <w:spacing w:after="0"/>
             </w:pPr>
-            <w:proofErr w:type="spellStart"/>
             <w:r>
               <w:t>PK</w:t>
             </w:r>
-            <w:proofErr w:type="spellEnd"/>
           </w:p>
         </w:tc>
         <w:tc>
@@ -16216,21 +15920,8 @@
               <w:spacing w:after="0"/>
               <w:cnfStyle w:val="000000100000" w:firstRow="0" w:lastRow="0" w:firstColumn="0" w:lastColumn="0" w:oddVBand="0" w:evenVBand="0" w:oddHBand="1" w:evenHBand="0" w:firstRowFirstColumn="0" w:firstRowLastColumn="0" w:lastRowFirstColumn="0" w:lastRowLastColumn="0"/>
             </w:pPr>
-            <w:proofErr w:type="spellStart"/>
-            <w:r>
-              <w:t>FK</w:t>
-            </w:r>
-            <w:proofErr w:type="spellEnd"/>
-            <w:r>
-              <w:t>(</w:t>
-            </w:r>
-            <w:proofErr w:type="spellStart"/>
-            <w:r>
-              <w:t>OrdenDEServicio.NumeroOrden</w:t>
-            </w:r>
-            <w:proofErr w:type="spellEnd"/>
-            <w:r>
-              <w:t>)</w:t>
+            <w:r>
+              <w:t>FK(OrdenDEServicio.NumeroOrden)</w:t>
             </w:r>
           </w:p>
         </w:tc>
@@ -16280,7 +15971,6 @@
             <w:pPr>
               <w:spacing w:after="0"/>
             </w:pPr>
-            <w:proofErr w:type="spellStart"/>
             <w:r>
               <w:lastRenderedPageBreak/>
               <w:t>Código</w:t>
@@ -16288,7 +15978,6 @@
             <w:r>
               <w:t>Servicio</w:t>
             </w:r>
-            <w:proofErr w:type="spellEnd"/>
           </w:p>
         </w:tc>
         <w:tc>
@@ -16387,11 +16076,9 @@
             <w:pPr>
               <w:spacing w:after="0"/>
             </w:pPr>
-            <w:proofErr w:type="spellStart"/>
             <w:r>
               <w:t>PK</w:t>
             </w:r>
-            <w:proofErr w:type="spellEnd"/>
           </w:p>
         </w:tc>
         <w:tc>
@@ -16452,21 +16139,8 @@
               <w:spacing w:after="0"/>
               <w:cnfStyle w:val="000000100000" w:firstRow="0" w:lastRow="0" w:firstColumn="0" w:lastColumn="0" w:oddVBand="0" w:evenVBand="0" w:oddHBand="1" w:evenHBand="0" w:firstRowFirstColumn="0" w:firstRowLastColumn="0" w:lastRowFirstColumn="0" w:lastRowLastColumn="0"/>
             </w:pPr>
-            <w:proofErr w:type="spellStart"/>
-            <w:r>
-              <w:t>FK</w:t>
-            </w:r>
-            <w:proofErr w:type="spellEnd"/>
-            <w:r>
-              <w:t>(</w:t>
-            </w:r>
-            <w:proofErr w:type="spellStart"/>
-            <w:r>
-              <w:t>IPS.Nombre</w:t>
-            </w:r>
-            <w:proofErr w:type="spellEnd"/>
-            <w:r>
-              <w:t>)</w:t>
+            <w:r>
+              <w:t>FK(IPS.Nombre)</w:t>
             </w:r>
           </w:p>
         </w:tc>
@@ -16486,21 +16160,8 @@
               <w:spacing w:after="0"/>
               <w:cnfStyle w:val="000000100000" w:firstRow="0" w:lastRow="0" w:firstColumn="0" w:lastColumn="0" w:oddVBand="0" w:evenVBand="0" w:oddHBand="1" w:evenHBand="0" w:firstRowFirstColumn="0" w:firstRowLastColumn="0" w:lastRowFirstColumn="0" w:lastRowLastColumn="0"/>
             </w:pPr>
-            <w:proofErr w:type="spellStart"/>
-            <w:r>
-              <w:t>FK</w:t>
-            </w:r>
-            <w:proofErr w:type="spellEnd"/>
-            <w:r>
-              <w:t>(</w:t>
-            </w:r>
-            <w:proofErr w:type="spellStart"/>
-            <w:r>
-              <w:t>OrdenDeServicio.NumeroOrden</w:t>
-            </w:r>
-            <w:proofErr w:type="spellEnd"/>
-            <w:r>
-              <w:t>)</w:t>
+            <w:r>
+              <w:t>FK(OrdenDeServicio.NumeroOrden)</w:t>
             </w:r>
           </w:p>
         </w:tc>
@@ -16520,21 +16181,8 @@
               <w:spacing w:after="0"/>
               <w:cnfStyle w:val="000000100000" w:firstRow="0" w:lastRow="0" w:firstColumn="0" w:lastColumn="0" w:oddVBand="0" w:evenVBand="0" w:oddHBand="1" w:evenHBand="0" w:firstRowFirstColumn="0" w:firstRowLastColumn="0" w:lastRowFirstColumn="0" w:lastRowLastColumn="0"/>
             </w:pPr>
-            <w:proofErr w:type="spellStart"/>
-            <w:r>
-              <w:t>FK</w:t>
-            </w:r>
-            <w:proofErr w:type="spellEnd"/>
-            <w:r>
-              <w:t>(</w:t>
-            </w:r>
-            <w:proofErr w:type="spellStart"/>
-            <w:r>
-              <w:t>Afiliado.Identificación</w:t>
-            </w:r>
-            <w:proofErr w:type="spellEnd"/>
-            <w:r>
-              <w:t>)</w:t>
+            <w:r>
+              <w:t>FK(Afiliado.Identificación)</w:t>
             </w:r>
           </w:p>
         </w:tc>
@@ -16588,11 +16236,9 @@
             <w:pPr>
               <w:spacing w:after="0"/>
             </w:pPr>
-            <w:proofErr w:type="spellStart"/>
             <w:r>
               <w:t>Id_Receta</w:t>
             </w:r>
-            <w:proofErr w:type="spellEnd"/>
           </w:p>
         </w:tc>
         <w:tc>
@@ -16631,29 +16277,8 @@
             <w:pPr>
               <w:spacing w:after="0"/>
             </w:pPr>
-            <w:proofErr w:type="spellStart"/>
-            <w:r>
-              <w:t>PK</w:t>
-            </w:r>
-            <w:proofErr w:type="spellEnd"/>
-            <w:r>
-              <w:t xml:space="preserve">, </w:t>
-            </w:r>
-            <w:proofErr w:type="spellStart"/>
-            <w:r>
-              <w:t>FK</w:t>
-            </w:r>
-            <w:proofErr w:type="spellEnd"/>
-            <w:r>
-              <w:t>(</w:t>
-            </w:r>
-            <w:proofErr w:type="spellStart"/>
-            <w:r>
-              <w:t>Receta.Id</w:t>
-            </w:r>
-            <w:proofErr w:type="spellEnd"/>
-            <w:r>
-              <w:t>)</w:t>
+            <w:r>
+              <w:t>PK, FK(Receta.Id)</w:t>
             </w:r>
           </w:p>
         </w:tc>
@@ -16673,21 +16298,8 @@
               <w:spacing w:after="0"/>
               <w:cnfStyle w:val="000000100000" w:firstRow="0" w:lastRow="0" w:firstColumn="0" w:lastColumn="0" w:oddVBand="0" w:evenVBand="0" w:oddHBand="1" w:evenHBand="0" w:firstRowFirstColumn="0" w:firstRowLastColumn="0" w:lastRowFirstColumn="0" w:lastRowLastColumn="0"/>
             </w:pPr>
-            <w:proofErr w:type="spellStart"/>
-            <w:r>
-              <w:t>PK,FK</w:t>
-            </w:r>
-            <w:proofErr w:type="spellEnd"/>
-            <w:r>
-              <w:t>(</w:t>
-            </w:r>
-            <w:proofErr w:type="spellStart"/>
-            <w:r>
-              <w:t>Medicamento.Nombre</w:t>
-            </w:r>
-            <w:proofErr w:type="spellEnd"/>
-            <w:r>
-              <w:t>)</w:t>
+            <w:r>
+              <w:t>PK,FK(Medicamento.Nombre)</w:t>
             </w:r>
           </w:p>
         </w:tc>
@@ -16749,11 +16361,9 @@
               <w:spacing w:after="0"/>
               <w:cnfStyle w:val="100000000000" w:firstRow="1" w:lastRow="0" w:firstColumn="0" w:lastColumn="0" w:oddVBand="0" w:evenVBand="0" w:oddHBand="0" w:evenHBand="0" w:firstRowFirstColumn="0" w:firstRowLastColumn="0" w:lastRowFirstColumn="0" w:lastRowLastColumn="0"/>
             </w:pPr>
-            <w:proofErr w:type="spellStart"/>
             <w:r>
               <w:t>FechaNacimiento</w:t>
             </w:r>
-            <w:proofErr w:type="spellEnd"/>
           </w:p>
         </w:tc>
         <w:tc>
@@ -16766,11 +16376,9 @@
               <w:spacing w:after="0"/>
               <w:cnfStyle w:val="100000000000" w:firstRow="1" w:lastRow="0" w:firstColumn="0" w:lastColumn="0" w:oddVBand="0" w:evenVBand="0" w:oddHBand="0" w:evenHBand="0" w:firstRowFirstColumn="0" w:firstRowLastColumn="0" w:lastRowFirstColumn="0" w:lastRowLastColumn="0"/>
             </w:pPr>
-            <w:proofErr w:type="spellStart"/>
             <w:r>
               <w:t>OrdenDeServicio</w:t>
             </w:r>
-            <w:proofErr w:type="spellEnd"/>
           </w:p>
         </w:tc>
       </w:tr>
@@ -16794,21 +16402,8 @@
             <w:pPr>
               <w:spacing w:after="0"/>
             </w:pPr>
-            <w:proofErr w:type="spellStart"/>
-            <w:r>
-              <w:t>PK,FK</w:t>
-            </w:r>
-            <w:proofErr w:type="spellEnd"/>
-            <w:r>
-              <w:t>(</w:t>
-            </w:r>
-            <w:proofErr w:type="spellStart"/>
-            <w:r>
-              <w:t>Usuario.Id</w:t>
-            </w:r>
-            <w:proofErr w:type="spellEnd"/>
-            <w:r>
-              <w:t>)</w:t>
+            <w:r>
+              <w:t>PK,FK(Usuario.Id)</w:t>
             </w:r>
           </w:p>
         </w:tc>
@@ -16849,21 +16444,8 @@
               <w:spacing w:after="0"/>
               <w:cnfStyle w:val="000000100000" w:firstRow="0" w:lastRow="0" w:firstColumn="0" w:lastColumn="0" w:oddVBand="0" w:evenVBand="0" w:oddHBand="1" w:evenHBand="0" w:firstRowFirstColumn="0" w:firstRowLastColumn="0" w:lastRowFirstColumn="0" w:lastRowLastColumn="0"/>
             </w:pPr>
-            <w:proofErr w:type="spellStart"/>
-            <w:r>
-              <w:t>FK</w:t>
-            </w:r>
-            <w:proofErr w:type="spellEnd"/>
-            <w:r>
-              <w:t>(</w:t>
-            </w:r>
-            <w:proofErr w:type="spellStart"/>
-            <w:r>
-              <w:t>OrdenDeServicio.NumeroOrden</w:t>
-            </w:r>
-            <w:proofErr w:type="spellEnd"/>
-            <w:r>
-              <w:t>)</w:t>
+            <w:r>
+              <w:t>FK(OrdenDeServicio.NumeroOrden)</w:t>
             </w:r>
           </w:p>
         </w:tc>
@@ -16880,11 +16462,9 @@
       </w:pPr>
     </w:p>
     <w:p>
-      <w:proofErr w:type="spellStart"/>
       <w:r>
         <w:t>OrdenDeServicio</w:t>
       </w:r>
-      <w:proofErr w:type="spellEnd"/>
     </w:p>
     <w:tbl>
       <w:tblPr>
@@ -16911,11 +16491,9 @@
             <w:pPr>
               <w:spacing w:after="0"/>
             </w:pPr>
-            <w:proofErr w:type="spellStart"/>
             <w:r>
               <w:t>NumeroOrden</w:t>
             </w:r>
-            <w:proofErr w:type="spellEnd"/>
           </w:p>
         </w:tc>
         <w:tc>
@@ -16954,11 +16532,9 @@
             <w:pPr>
               <w:spacing w:after="0"/>
             </w:pPr>
-            <w:proofErr w:type="spellStart"/>
             <w:r>
               <w:t>PK</w:t>
             </w:r>
-            <w:proofErr w:type="spellEnd"/>
           </w:p>
         </w:tc>
         <w:tc>
@@ -17031,11 +16607,9 @@
             <w:pPr>
               <w:spacing w:after="0"/>
             </w:pPr>
-            <w:proofErr w:type="spellStart"/>
             <w:r>
               <w:t>CódigoServicio</w:t>
             </w:r>
-            <w:proofErr w:type="spellEnd"/>
           </w:p>
         </w:tc>
         <w:tc>
@@ -17063,11 +16637,9 @@
               <w:spacing w:after="0"/>
               <w:cnfStyle w:val="100000000000" w:firstRow="1" w:lastRow="0" w:firstColumn="0" w:lastColumn="0" w:oddVBand="0" w:evenVBand="0" w:oddHBand="0" w:evenHBand="0" w:firstRowFirstColumn="0" w:firstRowLastColumn="0" w:lastRowFirstColumn="0" w:lastRowLastColumn="0"/>
             </w:pPr>
-            <w:proofErr w:type="spellStart"/>
             <w:r>
               <w:t>Triage</w:t>
             </w:r>
-            <w:proofErr w:type="spellEnd"/>
           </w:p>
         </w:tc>
         <w:tc>
@@ -17106,21 +16678,8 @@
             <w:pPr>
               <w:spacing w:after="0"/>
             </w:pPr>
-            <w:proofErr w:type="spellStart"/>
-            <w:r>
-              <w:t>Pk,FK</w:t>
-            </w:r>
-            <w:proofErr w:type="spellEnd"/>
-            <w:r>
-              <w:t>(</w:t>
-            </w:r>
-            <w:proofErr w:type="spellStart"/>
-            <w:r>
-              <w:t>Servicio.CodigoServicio</w:t>
-            </w:r>
-            <w:proofErr w:type="spellEnd"/>
-            <w:r>
-              <w:t>)</w:t>
+            <w:r>
+              <w:t>Pk,FK(Servicio.CodigoServicio)</w:t>
             </w:r>
           </w:p>
         </w:tc>
@@ -17182,21 +16741,8 @@
               <w:spacing w:after="0"/>
               <w:cnfStyle w:val="000000100000" w:firstRow="0" w:lastRow="0" w:firstColumn="0" w:lastColumn="0" w:oddVBand="0" w:evenVBand="0" w:oddHBand="1" w:evenHBand="0" w:firstRowFirstColumn="0" w:firstRowLastColumn="0" w:lastRowFirstColumn="0" w:lastRowLastColumn="0"/>
             </w:pPr>
-            <w:proofErr w:type="spellStart"/>
-            <w:r>
-              <w:t>FK</w:t>
-            </w:r>
-            <w:proofErr w:type="spellEnd"/>
-            <w:r>
-              <w:t>(</w:t>
-            </w:r>
-            <w:proofErr w:type="spellStart"/>
-            <w:r>
-              <w:t>Receta.Id</w:t>
-            </w:r>
-            <w:proofErr w:type="spellEnd"/>
-            <w:r>
-              <w:t>)</w:t>
+            <w:r>
+              <w:t>FK(Receta.Id)</w:t>
             </w:r>
           </w:p>
         </w:tc>
@@ -17288,11 +16834,9 @@
             <w:pPr>
               <w:spacing w:after="0"/>
             </w:pPr>
-            <w:proofErr w:type="spellStart"/>
             <w:r>
               <w:t>PK</w:t>
             </w:r>
-            <w:proofErr w:type="spellEnd"/>
           </w:p>
         </w:tc>
         <w:tc>
@@ -17324,11 +16868,9 @@
       </w:pPr>
     </w:p>
     <w:p>
-      <w:proofErr w:type="spellStart"/>
       <w:r>
         <w:t>Servicios_IPS</w:t>
       </w:r>
-      <w:proofErr w:type="spellEnd"/>
     </w:p>
     <w:tbl>
       <w:tblPr>
@@ -17355,11 +16897,9 @@
             <w:pPr>
               <w:spacing w:after="0"/>
             </w:pPr>
-            <w:proofErr w:type="spellStart"/>
             <w:r>
               <w:t>Codigo</w:t>
             </w:r>
-            <w:proofErr w:type="spellEnd"/>
             <w:r>
               <w:t>-servicio</w:t>
             </w:r>
@@ -17401,14 +16941,12 @@
             <w:pPr>
               <w:spacing w:after="0"/>
             </w:pPr>
-            <w:proofErr w:type="spellStart"/>
             <w:r>
               <w:t>PK</w:t>
             </w:r>
             <w:r>
               <w:t>,FK</w:t>
             </w:r>
-            <w:proofErr w:type="spellEnd"/>
           </w:p>
         </w:tc>
         <w:tc>
@@ -17427,14 +16965,12 @@
               <w:spacing w:after="0"/>
               <w:cnfStyle w:val="000000100000" w:firstRow="0" w:lastRow="0" w:firstColumn="0" w:lastColumn="0" w:oddVBand="0" w:evenVBand="0" w:oddHBand="1" w:evenHBand="0" w:firstRowFirstColumn="0" w:firstRowLastColumn="0" w:lastRowFirstColumn="0" w:lastRowLastColumn="0"/>
             </w:pPr>
-            <w:proofErr w:type="spellStart"/>
             <w:r>
               <w:t>PK,</w:t>
             </w:r>
             <w:r>
               <w:t>FK</w:t>
             </w:r>
-            <w:proofErr w:type="spellEnd"/>
           </w:p>
         </w:tc>
       </w:tr>
@@ -17445,7 +16981,6 @@
       </w:pPr>
     </w:p>
     <w:p>
-      <w:proofErr w:type="spellStart"/>
       <w:r>
         <w:t>CampañasD</w:t>
       </w:r>
@@ -17455,7 +16990,6 @@
       <w:r>
         <w:t>Prevención</w:t>
       </w:r>
-      <w:proofErr w:type="spellEnd"/>
     </w:p>
     <w:tbl>
       <w:tblPr>
@@ -17542,11 +17076,9 @@
               <w:spacing w:after="0"/>
               <w:cnfStyle w:val="100000000000" w:firstRow="1" w:lastRow="0" w:firstColumn="0" w:lastColumn="0" w:oddVBand="0" w:evenVBand="0" w:oddHBand="0" w:evenHBand="0" w:firstRowFirstColumn="0" w:firstRowLastColumn="0" w:lastRowFirstColumn="0" w:lastRowLastColumn="0"/>
             </w:pPr>
-            <w:proofErr w:type="spellStart"/>
             <w:r>
               <w:t>Eps</w:t>
             </w:r>
-            <w:proofErr w:type="spellEnd"/>
           </w:p>
         </w:tc>
       </w:tr>
@@ -17570,11 +17102,9 @@
             <w:pPr>
               <w:spacing w:after="0"/>
             </w:pPr>
-            <w:proofErr w:type="spellStart"/>
             <w:r>
               <w:t>PK</w:t>
             </w:r>
-            <w:proofErr w:type="spellEnd"/>
           </w:p>
         </w:tc>
         <w:tc>
@@ -17653,11 +17183,9 @@
               <w:spacing w:after="0"/>
               <w:cnfStyle w:val="000000100000" w:firstRow="0" w:lastRow="0" w:firstColumn="0" w:lastColumn="0" w:oddVBand="0" w:evenVBand="0" w:oddHBand="1" w:evenHBand="0" w:firstRowFirstColumn="0" w:firstRowLastColumn="0" w:lastRowFirstColumn="0" w:lastRowLastColumn="0"/>
             </w:pPr>
-            <w:proofErr w:type="spellStart"/>
             <w:r>
               <w:t>FK</w:t>
             </w:r>
-            <w:proofErr w:type="spellEnd"/>
           </w:p>
         </w:tc>
       </w:tr>
@@ -17668,11 +17196,9 @@
       </w:pPr>
     </w:p>
     <w:p>
-      <w:proofErr w:type="spellStart"/>
       <w:r>
         <w:t>Afiliado_Servicio</w:t>
       </w:r>
-      <w:proofErr w:type="spellEnd"/>
     </w:p>
     <w:tbl>
       <w:tblPr>
@@ -17769,19 +17295,12 @@
             <w:pPr>
               <w:spacing w:after="0"/>
             </w:pPr>
-            <w:proofErr w:type="spellStart"/>
             <w:r>
               <w:t>PK</w:t>
             </w:r>
-            <w:proofErr w:type="spellEnd"/>
-            <w:r>
-              <w:t xml:space="preserve">, </w:t>
-            </w:r>
-            <w:proofErr w:type="spellStart"/>
-            <w:r>
-              <w:t>FK</w:t>
-            </w:r>
-            <w:proofErr w:type="spellEnd"/>
+            <w:r>
+              <w:t>, FK</w:t>
+            </w:r>
           </w:p>
         </w:tc>
         <w:tc>
@@ -17799,19 +17318,9 @@
               <w:spacing w:after="0"/>
               <w:cnfStyle w:val="000000100000" w:firstRow="0" w:lastRow="0" w:firstColumn="0" w:lastColumn="0" w:oddVBand="0" w:evenVBand="0" w:oddHBand="1" w:evenHBand="0" w:firstRowFirstColumn="0" w:firstRowLastColumn="0" w:lastRowFirstColumn="0" w:lastRowLastColumn="0"/>
             </w:pPr>
-            <w:proofErr w:type="spellStart"/>
-            <w:r>
-              <w:t>PK</w:t>
-            </w:r>
-            <w:proofErr w:type="spellEnd"/>
-            <w:r>
-              <w:t xml:space="preserve">, </w:t>
-            </w:r>
-            <w:proofErr w:type="spellStart"/>
-            <w:r>
-              <w:t>FK</w:t>
-            </w:r>
-            <w:proofErr w:type="spellEnd"/>
+            <w:r>
+              <w:t>PK, FK</w:t>
+            </w:r>
           </w:p>
         </w:tc>
         <w:tc>
@@ -17829,19 +17338,9 @@
               <w:spacing w:after="0"/>
               <w:cnfStyle w:val="000000100000" w:firstRow="0" w:lastRow="0" w:firstColumn="0" w:lastColumn="0" w:oddVBand="0" w:evenVBand="0" w:oddHBand="1" w:evenHBand="0" w:firstRowFirstColumn="0" w:firstRowLastColumn="0" w:lastRowFirstColumn="0" w:lastRowLastColumn="0"/>
             </w:pPr>
-            <w:proofErr w:type="spellStart"/>
-            <w:r>
-              <w:t>PK</w:t>
-            </w:r>
-            <w:proofErr w:type="spellEnd"/>
-            <w:r>
-              <w:t xml:space="preserve">, </w:t>
-            </w:r>
-            <w:proofErr w:type="spellStart"/>
-            <w:r>
-              <w:t>FK</w:t>
-            </w:r>
-            <w:proofErr w:type="spellEnd"/>
+            <w:r>
+              <w:t>PK, FK</w:t>
+            </w:r>
           </w:p>
         </w:tc>
         <w:tc>
@@ -17930,14 +17429,12 @@
           <w:lang w:val="es-ES"/>
         </w:rPr>
       </w:pPr>
-      <w:proofErr w:type="spellStart"/>
       <w:r>
         <w:rPr>
           <w:lang w:val="es-ES"/>
         </w:rPr>
         <w:t>Servicios_IPS</w:t>
       </w:r>
-      <w:proofErr w:type="spellEnd"/>
     </w:p>
     <w:p>
       <w:pPr>
@@ -17967,16 +17464,8 @@
         <w:rPr>
           <w:lang w:val="en-US"/>
         </w:rPr>
-        <w:t xml:space="preserve">IPS y </w:t>
-      </w:r>
-      <w:proofErr w:type="spellStart"/>
-      <w:r>
-        <w:rPr>
-          <w:lang w:val="en-US"/>
-        </w:rPr>
-        <w:t>servicios</w:t>
-      </w:r>
-      <w:proofErr w:type="spellEnd"/>
+        <w:t>IPS y servicios</w:t>
+      </w:r>
       <w:r>
         <w:rPr>
           <w:lang w:val="en-US"/>
@@ -17999,21 +17488,7 @@
         <w:rPr>
           <w:lang w:val="en-US"/>
         </w:rPr>
-        <w:t xml:space="preserve">EPS y </w:t>
-      </w:r>
-      <w:proofErr w:type="spellStart"/>
-      <w:r>
-        <w:rPr>
-          <w:lang w:val="en-US"/>
-        </w:rPr>
-        <w:t>afiliados</w:t>
-      </w:r>
-      <w:proofErr w:type="spellEnd"/>
-      <w:r>
-        <w:rPr>
-          <w:lang w:val="en-US"/>
-        </w:rPr>
-        <w:t xml:space="preserve"> (many to many)</w:t>
+        <w:t>EPS y afiliados (many to many)</w:t>
       </w:r>
     </w:p>
     <w:p>
@@ -18082,7 +17557,31 @@
         <w:rPr>
           <w:lang w:val="es-ES"/>
         </w:rPr>
-        <w:t>Incides</w:t>
+        <w:t>In</w:t>
+      </w:r>
+      <w:r>
+        <w:rPr>
+          <w:lang w:val="es-ES"/>
+        </w:rPr>
+        <w:t>d</w:t>
+      </w:r>
+      <w:r>
+        <w:rPr>
+          <w:lang w:val="es-ES"/>
+        </w:rPr>
+        <w:t>i</w:t>
+      </w:r>
+      <w:r>
+        <w:rPr>
+          <w:lang w:val="es-ES"/>
+        </w:rPr>
+        <w:t>c</w:t>
+      </w:r>
+      <w:r>
+        <w:rPr>
+          <w:lang w:val="es-ES"/>
+        </w:rPr>
+        <w:t>es</w:t>
       </w:r>
       <w:bookmarkEnd w:id="6"/>
       <w:r>
@@ -18122,7 +17621,6 @@
           <w:lang w:val="es-ES"/>
         </w:rPr>
       </w:pPr>
-      <w:proofErr w:type="spellStart"/>
       <w:r>
         <w:rPr>
           <w:u w:val="single"/>
@@ -18158,7 +17656,6 @@
         </w:rPr>
         <w:t>ervicio</w:t>
       </w:r>
-      <w:proofErr w:type="spellEnd"/>
       <w:r>
         <w:rPr>
           <w:u w:val="single"/>
@@ -18172,7 +17669,6 @@
         </w:rPr>
         <w:t xml:space="preserve">y </w:t>
       </w:r>
-      <w:proofErr w:type="spellStart"/>
       <w:r>
         <w:rPr>
           <w:u w:val="single"/>
@@ -18180,7 +17676,6 @@
         </w:rPr>
         <w:t>CantidadReservas</w:t>
       </w:r>
-      <w:proofErr w:type="spellEnd"/>
       <w:r>
         <w:rPr>
           <w:u w:val="single"/>
@@ -18233,7 +17728,6 @@
         </w:rPr>
         <w:t xml:space="preserve">de la tabla </w:t>
       </w:r>
-      <w:proofErr w:type="spellStart"/>
       <w:r>
         <w:rPr>
           <w:u w:val="single"/>
@@ -18255,7 +17749,6 @@
         </w:rPr>
         <w:t>ervicio</w:t>
       </w:r>
-      <w:proofErr w:type="spellEnd"/>
     </w:p>
     <w:p>
       <w:pPr>
@@ -18268,37 +17761,26 @@
           <w:lang w:val="es-ES"/>
         </w:rPr>
       </w:pPr>
-      <w:proofErr w:type="spellStart"/>
       <w:r>
         <w:rPr>
           <w:u w:val="single"/>
           <w:lang w:val="es-ES"/>
         </w:rPr>
-        <w:t>NombreIPS</w:t>
-      </w:r>
-      <w:proofErr w:type="spellEnd"/>
+        <w:t xml:space="preserve">NombreIPS </w:t>
+      </w:r>
+      <w:r>
+        <w:rPr>
+          <w:lang w:val="es-ES"/>
+        </w:rPr>
+        <w:t xml:space="preserve">de la taba </w:t>
+      </w:r>
       <w:r>
         <w:rPr>
           <w:u w:val="single"/>
           <w:lang w:val="es-ES"/>
         </w:rPr>
-        <w:t xml:space="preserve"> </w:t>
-      </w:r>
-      <w:r>
-        <w:rPr>
-          <w:lang w:val="es-ES"/>
-        </w:rPr>
-        <w:t xml:space="preserve">de la taba </w:t>
-      </w:r>
-      <w:proofErr w:type="spellStart"/>
-      <w:r>
-        <w:rPr>
-          <w:u w:val="single"/>
-          <w:lang w:val="es-ES"/>
-        </w:rPr>
         <w:t>ServiciosIPS</w:t>
       </w:r>
-      <w:proofErr w:type="spellEnd"/>
     </w:p>
     <w:p>
       <w:pPr>
@@ -18311,65 +17793,54 @@
           <w:lang w:val="es-ES"/>
         </w:rPr>
       </w:pPr>
-      <w:proofErr w:type="spellStart"/>
       <w:r>
         <w:rPr>
           <w:u w:val="single"/>
           <w:lang w:val="es-ES"/>
         </w:rPr>
-        <w:t>TipoDeOrden</w:t>
-      </w:r>
-      <w:proofErr w:type="spellEnd"/>
+        <w:t xml:space="preserve">TipoDeOrden </w:t>
+      </w:r>
+      <w:r>
+        <w:rPr>
+          <w:lang w:val="es-ES"/>
+        </w:rPr>
+        <w:t xml:space="preserve">de la tabla </w:t>
+      </w:r>
       <w:r>
         <w:rPr>
           <w:u w:val="single"/>
           <w:lang w:val="es-ES"/>
         </w:rPr>
-        <w:t xml:space="preserve"> </w:t>
-      </w:r>
-      <w:r>
-        <w:rPr>
-          <w:lang w:val="es-ES"/>
-        </w:rPr>
-        <w:t xml:space="preserve">de la tabla </w:t>
-      </w:r>
-      <w:proofErr w:type="spellStart"/>
+        <w:t>Orden</w:t>
+      </w:r>
       <w:r>
         <w:rPr>
           <w:u w:val="single"/>
           <w:lang w:val="es-ES"/>
         </w:rPr>
-        <w:t>Orden</w:t>
+        <w:t>D</w:t>
       </w:r>
       <w:r>
         <w:rPr>
           <w:u w:val="single"/>
           <w:lang w:val="es-ES"/>
         </w:rPr>
-        <w:t>D</w:t>
+        <w:t>e</w:t>
       </w:r>
       <w:r>
         <w:rPr>
           <w:u w:val="single"/>
           <w:lang w:val="es-ES"/>
         </w:rPr>
-        <w:t>e</w:t>
+        <w:t>S</w:t>
       </w:r>
       <w:r>
         <w:rPr>
           <w:u w:val="single"/>
           <w:lang w:val="es-ES"/>
         </w:rPr>
-        <w:t>S</w:t>
-      </w:r>
-      <w:r>
-        <w:rPr>
-          <w:u w:val="single"/>
-          <w:lang w:val="es-ES"/>
-        </w:rPr>
         <w:t>ervicio</w:t>
       </w:r>
-      <w:proofErr w:type="spellEnd"/>
     </w:p>
     <w:p>
       <w:pPr>
@@ -18445,14 +17916,12 @@
           <w:lang w:val="es-ES"/>
         </w:rPr>
       </w:pPr>
-      <w:proofErr w:type="spellStart"/>
       <w:r>
         <w:rPr>
           <w:lang w:val="es-ES"/>
         </w:rPr>
         <w:t>TipoDeServicio</w:t>
       </w:r>
-      <w:proofErr w:type="spellEnd"/>
     </w:p>
     <w:p>
       <w:pPr>
@@ -18465,14 +17934,12 @@
           <w:lang w:val="es-ES"/>
         </w:rPr>
       </w:pPr>
-      <w:proofErr w:type="spellStart"/>
       <w:r>
         <w:rPr>
           <w:lang w:val="es-ES"/>
         </w:rPr>
         <w:t>CantidadReservas</w:t>
       </w:r>
-      <w:proofErr w:type="spellEnd"/>
     </w:p>
     <w:p>
       <w:pPr>
@@ -18522,14 +17989,12 @@
         </w:rPr>
         <w:t xml:space="preserve">y para el caso de </w:t>
       </w:r>
-      <w:proofErr w:type="spellStart"/>
       <w:r>
         <w:rPr>
           <w:lang w:val="es-ES"/>
         </w:rPr>
         <w:t>TipoServicio</w:t>
       </w:r>
-      <w:proofErr w:type="spellEnd"/>
       <w:r>
         <w:rPr>
           <w:lang w:val="es-ES"/>
@@ -18545,26 +18010,115 @@
     </w:p>
     <w:p>
       <w:pPr>
-        <w:rPr>
-          <w:lang w:val="es-ES"/>
-        </w:rPr>
-      </w:pPr>
+        <w:pStyle w:val="Ttulo2"/>
+      </w:pPr>
+      <w:r>
+        <w:t>Índices encontrados</w:t>
+      </w:r>
     </w:p>
     <w:p>
       <w:pPr>
+        <w:rPr>
+          <w:lang w:val="es-ES_tradnl"/>
+        </w:rPr>
+      </w:pPr>
+      <w:r>
+        <w:rPr>
+          <w:noProof/>
+        </w:rPr>
+        <w:drawing>
+          <wp:inline distT="0" distB="0" distL="0" distR="0" wp14:anchorId="6EA3ACB5" wp14:editId="18259FB5">
+            <wp:extent cx="2209800" cy="3076575"/>
+            <wp:effectExtent l="0" t="0" r="0" b="9525"/>
+            <wp:docPr id="8" name="Imagen 8"/>
+            <wp:cNvGraphicFramePr>
+              <a:graphicFrameLocks xmlns:a="http://schemas.openxmlformats.org/drawingml/2006/main" noChangeAspect="1"/>
+            </wp:cNvGraphicFramePr>
+            <a:graphic xmlns:a="http://schemas.openxmlformats.org/drawingml/2006/main">
+              <a:graphicData uri="http://schemas.openxmlformats.org/drawingml/2006/picture">
+                <pic:pic xmlns:pic="http://schemas.openxmlformats.org/drawingml/2006/picture">
+                  <pic:nvPicPr>
+                    <pic:cNvPr id="1" name=""/>
+                    <pic:cNvPicPr/>
+                  </pic:nvPicPr>
+                  <pic:blipFill>
+                    <a:blip r:embed="rId13"/>
+                    <a:stretch>
+                      <a:fillRect/>
+                    </a:stretch>
+                  </pic:blipFill>
+                  <pic:spPr>
+                    <a:xfrm>
+                      <a:off x="0" y="0"/>
+                      <a:ext cx="2209800" cy="3076575"/>
+                    </a:xfrm>
+                    <a:prstGeom prst="rect">
+                      <a:avLst/>
+                    </a:prstGeom>
+                  </pic:spPr>
+                </pic:pic>
+              </a:graphicData>
+            </a:graphic>
+          </wp:inline>
+        </w:drawing>
+      </w:r>
+    </w:p>
+    <w:p>
+      <w:pPr>
+        <w:rPr>
+          <w:lang w:val="es-ES_tradnl"/>
+        </w:rPr>
+      </w:pPr>
+      <w:r>
+        <w:rPr>
+          <w:lang w:val="es-ES_tradnl"/>
+        </w:rPr>
+        <w:lastRenderedPageBreak/>
+        <w:t>Los índices que Oracle genero para nuestras tablas corresponden a la primary key de cada una</w:t>
+      </w:r>
+      <w:r>
+        <w:rPr>
+          <w:lang w:val="es-ES_tradnl"/>
+        </w:rPr>
+        <w:t xml:space="preserve">. Esto </w:t>
+      </w:r>
+      <w:r>
+        <w:rPr>
+          <w:lang w:val="es-ES_tradnl"/>
+        </w:rPr>
+        <w:t xml:space="preserve">con el fin de facilitar búsquedas por el id o el nombre de algunas tuplas dentro de la base de datos. Como se verá a continuación estos índices si resultaron de ayuda para </w:t>
+      </w:r>
+      <w:r>
+        <w:rPr>
+          <w:lang w:val="es-ES_tradnl"/>
+        </w:rPr>
+        <w:t>le ejecución de algunos requerimientos.</w:t>
+      </w:r>
+      <w:bookmarkStart w:id="7" w:name="_GoBack"/>
+      <w:bookmarkEnd w:id="7"/>
+    </w:p>
+    <w:p>
+      <w:pPr>
+        <w:rPr>
+          <w:lang w:val="es-ES_tradnl"/>
+        </w:rPr>
+      </w:pPr>
+    </w:p>
+    <w:p>
+      <w:pPr>
         <w:pStyle w:val="Ttulo1"/>
         <w:rPr>
           <w:lang w:val="es-ES"/>
         </w:rPr>
       </w:pPr>
-      <w:bookmarkStart w:id="7" w:name="_Toc26381252"/>
+      <w:bookmarkStart w:id="8" w:name="_Toc26381252"/>
       <w:r>
         <w:rPr>
           <w:lang w:val="es-ES"/>
         </w:rPr>
         <w:t>Análisis</w:t>
       </w:r>
-      <w:bookmarkEnd w:id="7"/>
+      <w:bookmarkEnd w:id="8"/>
       <w:r>
         <w:rPr>
           <w:lang w:val="es-ES"/>
@@ -18586,16 +18140,11 @@
       <w:pPr>
         <w:pStyle w:val="Ttulo2"/>
       </w:pPr>
-      <w:bookmarkStart w:id="8" w:name="_Toc26381253"/>
-      <w:proofErr w:type="spellStart"/>
-      <w:r>
-        <w:t>rfc</w:t>
-      </w:r>
-      <w:proofErr w:type="spellEnd"/>
-      <w:r>
-        <w:t xml:space="preserve"> 9</w:t>
-      </w:r>
-      <w:bookmarkEnd w:id="8"/>
+      <w:bookmarkStart w:id="9" w:name="_Toc26381253"/>
+      <w:r>
+        <w:t>rfc 9</w:t>
+      </w:r>
+      <w:bookmarkEnd w:id="9"/>
     </w:p>
     <w:p>
       <w:r>
@@ -18790,28 +18339,12 @@
           <w:lang w:eastAsia="es-CO"/>
         </w:rPr>
       </w:pPr>
-      <w:proofErr w:type="spellStart"/>
       <w:r>
         <w:rPr>
           <w:lang w:eastAsia="es-CO"/>
         </w:rPr>
-        <w:t>SELECT</w:t>
-      </w:r>
-      <w:proofErr w:type="spellEnd"/>
-      <w:r>
-        <w:rPr>
-          <w:lang w:eastAsia="es-CO"/>
-        </w:rPr>
-        <w:t xml:space="preserve"> y.*, </w:t>
-      </w:r>
-      <w:proofErr w:type="spellStart"/>
-      <w:r>
-        <w:rPr>
-          <w:lang w:eastAsia="es-CO"/>
-        </w:rPr>
-        <w:t>x.id_afiliado</w:t>
-      </w:r>
-      <w:proofErr w:type="spellEnd"/>
+        <w:t>SELECT y.*, x.id_afiliado</w:t>
+      </w:r>
     </w:p>
     <w:p>
       <w:pPr>
@@ -18822,103 +18355,11 @@
           <w:lang w:eastAsia="es-CO"/>
         </w:rPr>
       </w:pPr>
-      <w:proofErr w:type="spellStart"/>
       <w:r>
         <w:rPr>
           <w:lang w:eastAsia="es-CO"/>
         </w:rPr>
-        <w:t>FROM</w:t>
-      </w:r>
-      <w:proofErr w:type="spellEnd"/>
-      <w:r>
-        <w:rPr>
-          <w:lang w:eastAsia="es-CO"/>
-        </w:rPr>
-        <w:t xml:space="preserve"> </w:t>
-      </w:r>
-      <w:proofErr w:type="spellStart"/>
-      <w:r>
-        <w:rPr>
-          <w:lang w:eastAsia="es-CO"/>
-        </w:rPr>
-        <w:t>AFILIADO_SERVICIO</w:t>
-      </w:r>
-      <w:proofErr w:type="spellEnd"/>
-      <w:r>
-        <w:rPr>
-          <w:lang w:eastAsia="es-CO"/>
-        </w:rPr>
-        <w:t xml:space="preserve"> x </w:t>
-      </w:r>
-      <w:proofErr w:type="spellStart"/>
-      <w:r>
-        <w:rPr>
-          <w:lang w:eastAsia="es-CO"/>
-        </w:rPr>
-        <w:t>INNER</w:t>
-      </w:r>
-      <w:proofErr w:type="spellEnd"/>
-      <w:r>
-        <w:rPr>
-          <w:lang w:eastAsia="es-CO"/>
-        </w:rPr>
-        <w:t xml:space="preserve"> </w:t>
-      </w:r>
-      <w:proofErr w:type="spellStart"/>
-      <w:r>
-        <w:rPr>
-          <w:lang w:eastAsia="es-CO"/>
-        </w:rPr>
-        <w:t>JOIN</w:t>
-      </w:r>
-      <w:proofErr w:type="spellEnd"/>
-      <w:r>
-        <w:rPr>
-          <w:lang w:eastAsia="es-CO"/>
-        </w:rPr>
-        <w:t xml:space="preserve"> usuario y </w:t>
-      </w:r>
-      <w:proofErr w:type="spellStart"/>
-      <w:r>
-        <w:rPr>
-          <w:lang w:eastAsia="es-CO"/>
-        </w:rPr>
-        <w:t>ON</w:t>
-      </w:r>
-      <w:proofErr w:type="spellEnd"/>
-      <w:r>
-        <w:rPr>
-          <w:lang w:eastAsia="es-CO"/>
-        </w:rPr>
-        <w:t>(</w:t>
-      </w:r>
-      <w:proofErr w:type="spellStart"/>
-      <w:r>
-        <w:rPr>
-          <w:lang w:eastAsia="es-CO"/>
-        </w:rPr>
-        <w:t>x.id_afiliado</w:t>
-      </w:r>
-      <w:proofErr w:type="spellEnd"/>
-      <w:r>
-        <w:rPr>
-          <w:lang w:eastAsia="es-CO"/>
-        </w:rPr>
-        <w:t>=</w:t>
-      </w:r>
-      <w:proofErr w:type="spellStart"/>
-      <w:r>
-        <w:rPr>
-          <w:lang w:eastAsia="es-CO"/>
-        </w:rPr>
-        <w:t>y.id</w:t>
-      </w:r>
-      <w:proofErr w:type="spellEnd"/>
-      <w:r>
-        <w:rPr>
-          <w:lang w:eastAsia="es-CO"/>
-        </w:rPr>
-        <w:t>)</w:t>
+        <w:t>FROM AFILIADO_SERVICIO x INNER JOIN usuario y ON(x.id_afiliado=y.id)</w:t>
       </w:r>
     </w:p>
     <w:p>
@@ -18930,71 +18371,35 @@
           <w:lang w:eastAsia="es-CO"/>
         </w:rPr>
       </w:pPr>
-      <w:proofErr w:type="spellStart"/>
       <w:r>
         <w:rPr>
           <w:lang w:eastAsia="es-CO"/>
         </w:rPr>
-        <w:t>WHERE</w:t>
-      </w:r>
-      <w:proofErr w:type="spellEnd"/>
+        <w:t>WHERE x.FECHA &gt;</w:t>
+      </w:r>
       <w:r>
         <w:rPr>
           <w:lang w:eastAsia="es-CO"/>
         </w:rPr>
+        <w:t xml:space="preserve"> ?</w:t>
+      </w:r>
+      <w:r>
+        <w:rPr>
+          <w:lang w:eastAsia="es-CO"/>
+        </w:rPr>
         <w:t xml:space="preserve"> </w:t>
       </w:r>
-      <w:proofErr w:type="spellStart"/>
       <w:r>
         <w:rPr>
           <w:lang w:eastAsia="es-CO"/>
         </w:rPr>
-        <w:t>x.FECHA</w:t>
-      </w:r>
-      <w:proofErr w:type="spellEnd"/>
+        <w:t xml:space="preserve"> </w:t>
+      </w:r>
       <w:r>
         <w:rPr>
           <w:lang w:eastAsia="es-CO"/>
         </w:rPr>
-        <w:t xml:space="preserve"> &gt;</w:t>
-      </w:r>
-      <w:r>
-        <w:rPr>
-          <w:lang w:eastAsia="es-CO"/>
-        </w:rPr>
-        <w:t xml:space="preserve"> ?</w:t>
-      </w:r>
-      <w:r>
-        <w:rPr>
-          <w:lang w:eastAsia="es-CO"/>
-        </w:rPr>
-        <w:t xml:space="preserve"> </w:t>
-      </w:r>
-      <w:r>
-        <w:rPr>
-          <w:lang w:eastAsia="es-CO"/>
-        </w:rPr>
-        <w:t xml:space="preserve"> </w:t>
-      </w:r>
-      <w:r>
-        <w:rPr>
-          <w:lang w:eastAsia="es-CO"/>
-        </w:rPr>
-        <w:t xml:space="preserve">AND </w:t>
-      </w:r>
-      <w:proofErr w:type="spellStart"/>
-      <w:r>
-        <w:rPr>
-          <w:lang w:eastAsia="es-CO"/>
-        </w:rPr>
-        <w:t>x.FECHA</w:t>
-      </w:r>
-      <w:proofErr w:type="spellEnd"/>
-      <w:r>
-        <w:rPr>
-          <w:lang w:eastAsia="es-CO"/>
-        </w:rPr>
-        <w:t xml:space="preserve"> &lt; </w:t>
+        <w:t xml:space="preserve">AND x.FECHA &lt; </w:t>
       </w:r>
       <w:r>
         <w:rPr>
@@ -19010,7 +18415,6 @@
     </w:p>
     <w:p>
       <w:r>
-        <w:lastRenderedPageBreak/>
         <w:t xml:space="preserve">En esta sentencia se tiene en cuenta el rango de fechas en el cual si la fecha de la tupla se encuentra entre el rango de fechas dado por parámetro </w:t>
       </w:r>
     </w:p>
@@ -19038,7 +18442,7 @@
                     </pic:cNvPicPr>
                   </pic:nvPicPr>
                   <pic:blipFill>
-                    <a:blip r:embed="rId12">
+                    <a:blip r:embed="rId14">
                       <a:extLst>
                         <a:ext uri="{28A0092B-C50C-407E-A947-70E740481C1C}">
                           <a14:useLocalDpi xmlns:a14="http://schemas.microsoft.com/office/drawing/2010/main" val="0"/>
@@ -19097,19 +18501,11 @@
           <w:lang w:eastAsia="es-CO"/>
         </w:rPr>
       </w:pPr>
-      <w:proofErr w:type="spellStart"/>
       <w:r>
         <w:rPr>
           <w:lang w:eastAsia="es-CO"/>
         </w:rPr>
-        <w:t>SELECT</w:t>
-      </w:r>
-      <w:proofErr w:type="spellEnd"/>
-      <w:r>
-        <w:rPr>
-          <w:lang w:eastAsia="es-CO"/>
-        </w:rPr>
-        <w:t xml:space="preserve"> z.*</w:t>
+        <w:t>SELECT z.*</w:t>
       </w:r>
     </w:p>
     <w:p>
@@ -19121,19 +18517,11 @@
           <w:lang w:eastAsia="es-CO"/>
         </w:rPr>
       </w:pPr>
-      <w:proofErr w:type="spellStart"/>
       <w:r>
         <w:rPr>
           <w:lang w:eastAsia="es-CO"/>
         </w:rPr>
-        <w:t>FROM</w:t>
-      </w:r>
-      <w:proofErr w:type="spellEnd"/>
-      <w:r>
-        <w:rPr>
-          <w:lang w:eastAsia="es-CO"/>
-        </w:rPr>
-        <w:t xml:space="preserve"> </w:t>
+        <w:t xml:space="preserve">FROM </w:t>
       </w:r>
     </w:p>
     <w:p>
@@ -19149,35 +18537,7 @@
         <w:rPr>
           <w:lang w:eastAsia="es-CO"/>
         </w:rPr>
-        <w:t xml:space="preserve">( </w:t>
-      </w:r>
-      <w:proofErr w:type="spellStart"/>
-      <w:r>
-        <w:rPr>
-          <w:lang w:eastAsia="es-CO"/>
-        </w:rPr>
-        <w:t>Select</w:t>
-      </w:r>
-      <w:proofErr w:type="spellEnd"/>
-      <w:r>
-        <w:rPr>
-          <w:lang w:eastAsia="es-CO"/>
-        </w:rPr>
-        <w:t xml:space="preserve"> </w:t>
-      </w:r>
-      <w:proofErr w:type="spellStart"/>
-      <w:r>
-        <w:rPr>
-          <w:lang w:eastAsia="es-CO"/>
-        </w:rPr>
-        <w:t>x.codigo_servicio</w:t>
-      </w:r>
-      <w:proofErr w:type="spellEnd"/>
-      <w:r>
-        <w:rPr>
-          <w:lang w:eastAsia="es-CO"/>
-        </w:rPr>
-        <w:t>, y.*</w:t>
+        <w:t>( Select x.codigo_servicio, y.*</w:t>
       </w:r>
     </w:p>
     <w:p>
@@ -19189,173 +18549,11 @@
           <w:lang w:eastAsia="es-CO"/>
         </w:rPr>
       </w:pPr>
-      <w:proofErr w:type="spellStart"/>
       <w:r>
         <w:rPr>
           <w:lang w:eastAsia="es-CO"/>
         </w:rPr>
-        <w:t>From</w:t>
-      </w:r>
-      <w:proofErr w:type="spellEnd"/>
-      <w:r>
-        <w:rPr>
-          <w:lang w:eastAsia="es-CO"/>
-        </w:rPr>
-        <w:t xml:space="preserve"> </w:t>
-      </w:r>
-      <w:proofErr w:type="spellStart"/>
-      <w:r>
-        <w:rPr>
-          <w:lang w:eastAsia="es-CO"/>
-        </w:rPr>
-        <w:t>AFILIADO_SERVICIO</w:t>
-      </w:r>
-      <w:proofErr w:type="spellEnd"/>
-      <w:r>
-        <w:rPr>
-          <w:lang w:eastAsia="es-CO"/>
-        </w:rPr>
-        <w:t xml:space="preserve"> x </w:t>
-      </w:r>
-      <w:proofErr w:type="spellStart"/>
-      <w:r>
-        <w:rPr>
-          <w:lang w:eastAsia="es-CO"/>
-        </w:rPr>
-        <w:t>INNER</w:t>
-      </w:r>
-      <w:proofErr w:type="spellEnd"/>
-      <w:r>
-        <w:rPr>
-          <w:lang w:eastAsia="es-CO"/>
-        </w:rPr>
-        <w:t xml:space="preserve"> </w:t>
-      </w:r>
-      <w:proofErr w:type="spellStart"/>
-      <w:r>
-        <w:rPr>
-          <w:lang w:eastAsia="es-CO"/>
-        </w:rPr>
-        <w:t>JOIN</w:t>
-      </w:r>
-      <w:proofErr w:type="spellEnd"/>
-      <w:r>
-        <w:rPr>
-          <w:lang w:eastAsia="es-CO"/>
-        </w:rPr>
-        <w:t xml:space="preserve"> usuario y </w:t>
-      </w:r>
-      <w:proofErr w:type="spellStart"/>
-      <w:r>
-        <w:rPr>
-          <w:lang w:eastAsia="es-CO"/>
-        </w:rPr>
-        <w:t>ON</w:t>
-      </w:r>
-      <w:proofErr w:type="spellEnd"/>
-      <w:r>
-        <w:rPr>
-          <w:lang w:eastAsia="es-CO"/>
-        </w:rPr>
-        <w:t>(</w:t>
-      </w:r>
-      <w:proofErr w:type="spellStart"/>
-      <w:r>
-        <w:rPr>
-          <w:lang w:eastAsia="es-CO"/>
-        </w:rPr>
-        <w:t>x.id_afiliado</w:t>
-      </w:r>
-      <w:proofErr w:type="spellEnd"/>
-      <w:r>
-        <w:rPr>
-          <w:lang w:eastAsia="es-CO"/>
-        </w:rPr>
-        <w:t>=</w:t>
-      </w:r>
-      <w:proofErr w:type="spellStart"/>
-      <w:r>
-        <w:rPr>
-          <w:lang w:eastAsia="es-CO"/>
-        </w:rPr>
-        <w:t>y.id</w:t>
-      </w:r>
-      <w:proofErr w:type="spellEnd"/>
-      <w:r>
-        <w:rPr>
-          <w:lang w:eastAsia="es-CO"/>
-        </w:rPr>
-        <w:t xml:space="preserve">)) z </w:t>
-      </w:r>
-      <w:proofErr w:type="spellStart"/>
-      <w:r>
-        <w:rPr>
-          <w:lang w:eastAsia="es-CO"/>
-        </w:rPr>
-        <w:t>INNER</w:t>
-      </w:r>
-      <w:proofErr w:type="spellEnd"/>
-      <w:r>
-        <w:rPr>
-          <w:lang w:eastAsia="es-CO"/>
-        </w:rPr>
-        <w:t xml:space="preserve"> </w:t>
-      </w:r>
-      <w:proofErr w:type="spellStart"/>
-      <w:r>
-        <w:rPr>
-          <w:lang w:eastAsia="es-CO"/>
-        </w:rPr>
-        <w:t>Join</w:t>
-      </w:r>
-      <w:proofErr w:type="spellEnd"/>
-      <w:r>
-        <w:rPr>
-          <w:lang w:eastAsia="es-CO"/>
-        </w:rPr>
-        <w:t xml:space="preserve"> servicio s </w:t>
-      </w:r>
-      <w:proofErr w:type="spellStart"/>
-      <w:r>
-        <w:rPr>
-          <w:lang w:eastAsia="es-CO"/>
-        </w:rPr>
-        <w:t>On</w:t>
-      </w:r>
-      <w:proofErr w:type="spellEnd"/>
-      <w:r>
-        <w:rPr>
-          <w:lang w:eastAsia="es-CO"/>
-        </w:rPr>
-        <w:t>(</w:t>
-      </w:r>
-      <w:proofErr w:type="spellStart"/>
-      <w:r>
-        <w:rPr>
-          <w:lang w:eastAsia="es-CO"/>
-        </w:rPr>
-        <w:t>z.Codigo_servicio</w:t>
-      </w:r>
-      <w:proofErr w:type="spellEnd"/>
-      <w:r>
-        <w:rPr>
-          <w:lang w:eastAsia="es-CO"/>
-        </w:rPr>
-        <w:t>=</w:t>
-      </w:r>
-      <w:proofErr w:type="spellStart"/>
-      <w:r>
-        <w:rPr>
-          <w:lang w:eastAsia="es-CO"/>
-        </w:rPr>
-        <w:t>s.Codigo_de_servicio</w:t>
-      </w:r>
-      <w:proofErr w:type="spellEnd"/>
-      <w:r>
-        <w:rPr>
-          <w:lang w:eastAsia="es-CO"/>
-        </w:rPr>
-        <w:t>)</w:t>
+        <w:t>From AFILIADO_SERVICIO x INNER JOIN usuario y ON(x.id_afiliado=y.id)) z INNER Join servicio s On(z.Codigo_servicio=s.Codigo_de_servicio)</w:t>
       </w:r>
     </w:p>
     <w:p>
@@ -19364,33 +18562,11 @@
           <w:lang w:eastAsia="es-CO"/>
         </w:rPr>
       </w:pPr>
-      <w:proofErr w:type="spellStart"/>
       <w:r>
         <w:rPr>
           <w:lang w:eastAsia="es-CO"/>
         </w:rPr>
-        <w:t>WHERE</w:t>
-      </w:r>
-      <w:proofErr w:type="spellEnd"/>
-      <w:r>
-        <w:rPr>
-          <w:lang w:eastAsia="es-CO"/>
-        </w:rPr>
-        <w:t xml:space="preserve"> </w:t>
-      </w:r>
-      <w:proofErr w:type="spellStart"/>
-      <w:r>
-        <w:rPr>
-          <w:lang w:eastAsia="es-CO"/>
-        </w:rPr>
-        <w:t>s.tipo_servicio</w:t>
-      </w:r>
-      <w:proofErr w:type="spellEnd"/>
-      <w:r>
-        <w:rPr>
-          <w:lang w:eastAsia="es-CO"/>
-        </w:rPr>
-        <w:t>=</w:t>
+        <w:t>WHERE s.tipo_servicio=</w:t>
       </w:r>
       <w:r>
         <w:rPr>
@@ -19443,7 +18619,7 @@
                     </pic:cNvPicPr>
                   </pic:nvPicPr>
                   <pic:blipFill>
-                    <a:blip r:embed="rId13">
+                    <a:blip r:embed="rId15">
                       <a:extLst>
                         <a:ext uri="{28A0092B-C50C-407E-A947-70E740481C1C}">
                           <a14:useLocalDpi xmlns:a14="http://schemas.microsoft.com/office/drawing/2010/main" val="0"/>
@@ -19499,16 +18675,8 @@
         <w:rPr>
           <w:lang w:val="en-US"/>
         </w:rPr>
-        <w:t xml:space="preserve">FROM </w:t>
-      </w:r>
-      <w:proofErr w:type="spellStart"/>
-      <w:r>
-        <w:rPr>
-          <w:lang w:val="en-US"/>
-        </w:rPr>
-        <w:t>SERVICIOS_IPS</w:t>
-      </w:r>
-      <w:proofErr w:type="spellEnd"/>
+        <w:t>FROM SERVICIOS_IPS</w:t>
+      </w:r>
     </w:p>
     <w:p>
       <w:pPr>
@@ -19520,26 +18688,11 @@
         <w:rPr>
           <w:lang w:val="en-US"/>
         </w:rPr>
-        <w:t xml:space="preserve">WHERE </w:t>
-      </w:r>
-      <w:proofErr w:type="spellStart"/>
-      <w:r>
-        <w:rPr>
-          <w:lang w:val="en-US"/>
-        </w:rPr>
-        <w:t>NOMBRE_IPS</w:t>
-      </w:r>
-      <w:proofErr w:type="spellEnd"/>
-      <w:r>
-        <w:rPr>
-          <w:lang w:val="en-US"/>
-        </w:rPr>
-        <w:t xml:space="preserve"> = ?</w:t>
+        <w:t>WHERE NOMBRE_IPS = ?</w:t>
       </w:r>
     </w:p>
     <w:p>
       <w:r>
-        <w:lastRenderedPageBreak/>
         <w:t>;</w:t>
       </w:r>
     </w:p>
@@ -19575,7 +18728,7 @@
                     </pic:cNvPicPr>
                   </pic:nvPicPr>
                   <pic:blipFill>
-                    <a:blip r:embed="rId14">
+                    <a:blip r:embed="rId16">
                       <a:extLst>
                         <a:ext uri="{28A0092B-C50C-407E-A947-70E740481C1C}">
                           <a14:useLocalDpi xmlns:a14="http://schemas.microsoft.com/office/drawing/2010/main" val="0"/>
@@ -19613,16 +18766,11 @@
       <w:pPr>
         <w:pStyle w:val="Ttulo2"/>
       </w:pPr>
-      <w:bookmarkStart w:id="9" w:name="_Toc26381254"/>
-      <w:proofErr w:type="spellStart"/>
-      <w:r>
-        <w:t>rfc</w:t>
-      </w:r>
-      <w:proofErr w:type="spellEnd"/>
-      <w:r>
-        <w:t xml:space="preserve"> 10</w:t>
-      </w:r>
-      <w:bookmarkEnd w:id="9"/>
+      <w:bookmarkStart w:id="10" w:name="_Toc26381254"/>
+      <w:r>
+        <w:t>rfc 10</w:t>
+      </w:r>
+      <w:bookmarkEnd w:id="10"/>
     </w:p>
     <w:p>
       <w:pPr>
@@ -19761,28 +18909,12 @@
           <w:lang w:eastAsia="es-CO"/>
         </w:rPr>
       </w:pPr>
-      <w:proofErr w:type="spellStart"/>
       <w:r>
         <w:rPr>
           <w:lang w:eastAsia="es-CO"/>
         </w:rPr>
-        <w:t>SELECT</w:t>
-      </w:r>
-      <w:proofErr w:type="spellEnd"/>
-      <w:r>
-        <w:rPr>
-          <w:lang w:eastAsia="es-CO"/>
-        </w:rPr>
-        <w:t xml:space="preserve"> y.*, </w:t>
-      </w:r>
-      <w:proofErr w:type="spellStart"/>
-      <w:r>
-        <w:rPr>
-          <w:lang w:eastAsia="es-CO"/>
-        </w:rPr>
-        <w:t>x.id_afiliado</w:t>
-      </w:r>
-      <w:proofErr w:type="spellEnd"/>
+        <w:t>SELECT y.*, x.id_afiliado</w:t>
+      </w:r>
     </w:p>
     <w:p>
       <w:pPr>
@@ -19793,103 +18925,11 @@
           <w:lang w:eastAsia="es-CO"/>
         </w:rPr>
       </w:pPr>
-      <w:proofErr w:type="spellStart"/>
       <w:r>
         <w:rPr>
           <w:lang w:eastAsia="es-CO"/>
         </w:rPr>
-        <w:t>FROM</w:t>
-      </w:r>
-      <w:proofErr w:type="spellEnd"/>
-      <w:r>
-        <w:rPr>
-          <w:lang w:eastAsia="es-CO"/>
-        </w:rPr>
-        <w:t xml:space="preserve"> </w:t>
-      </w:r>
-      <w:proofErr w:type="spellStart"/>
-      <w:r>
-        <w:rPr>
-          <w:lang w:eastAsia="es-CO"/>
-        </w:rPr>
-        <w:t>AFILIADO_SERVICIO</w:t>
-      </w:r>
-      <w:proofErr w:type="spellEnd"/>
-      <w:r>
-        <w:rPr>
-          <w:lang w:eastAsia="es-CO"/>
-        </w:rPr>
-        <w:t xml:space="preserve"> x </w:t>
-      </w:r>
-      <w:proofErr w:type="spellStart"/>
-      <w:r>
-        <w:rPr>
-          <w:lang w:eastAsia="es-CO"/>
-        </w:rPr>
-        <w:t>INNER</w:t>
-      </w:r>
-      <w:proofErr w:type="spellEnd"/>
-      <w:r>
-        <w:rPr>
-          <w:lang w:eastAsia="es-CO"/>
-        </w:rPr>
-        <w:t xml:space="preserve"> </w:t>
-      </w:r>
-      <w:proofErr w:type="spellStart"/>
-      <w:r>
-        <w:rPr>
-          <w:lang w:eastAsia="es-CO"/>
-        </w:rPr>
-        <w:t>JOIN</w:t>
-      </w:r>
-      <w:proofErr w:type="spellEnd"/>
-      <w:r>
-        <w:rPr>
-          <w:lang w:eastAsia="es-CO"/>
-        </w:rPr>
-        <w:t xml:space="preserve"> usuario y </w:t>
-      </w:r>
-      <w:proofErr w:type="spellStart"/>
-      <w:r>
-        <w:rPr>
-          <w:lang w:eastAsia="es-CO"/>
-        </w:rPr>
-        <w:t>ON</w:t>
-      </w:r>
-      <w:proofErr w:type="spellEnd"/>
-      <w:r>
-        <w:rPr>
-          <w:lang w:eastAsia="es-CO"/>
-        </w:rPr>
-        <w:t>(</w:t>
-      </w:r>
-      <w:proofErr w:type="spellStart"/>
-      <w:r>
-        <w:rPr>
-          <w:lang w:eastAsia="es-CO"/>
-        </w:rPr>
-        <w:t>x.id_afiliado</w:t>
-      </w:r>
-      <w:proofErr w:type="spellEnd"/>
-      <w:r>
-        <w:rPr>
-          <w:lang w:eastAsia="es-CO"/>
-        </w:rPr>
-        <w:t>=</w:t>
-      </w:r>
-      <w:proofErr w:type="spellStart"/>
-      <w:r>
-        <w:rPr>
-          <w:lang w:eastAsia="es-CO"/>
-        </w:rPr>
-        <w:t>y.id</w:t>
-      </w:r>
-      <w:proofErr w:type="spellEnd"/>
-      <w:r>
-        <w:rPr>
-          <w:lang w:eastAsia="es-CO"/>
-        </w:rPr>
-        <w:t>)</w:t>
+        <w:t>FROM AFILIADO_SERVICIO x INNER JOIN usuario y ON(x.id_afiliado=y.id)</w:t>
       </w:r>
     </w:p>
     <w:p>
@@ -19905,35 +18945,7 @@
         <w:rPr>
           <w:lang w:val="en-US" w:eastAsia="es-CO"/>
         </w:rPr>
-        <w:t xml:space="preserve">WHERE NOT </w:t>
-      </w:r>
-      <w:proofErr w:type="spellStart"/>
-      <w:r>
-        <w:rPr>
-          <w:lang w:val="en-US" w:eastAsia="es-CO"/>
-        </w:rPr>
-        <w:t>x.FECHA</w:t>
-      </w:r>
-      <w:proofErr w:type="spellEnd"/>
-      <w:r>
-        <w:rPr>
-          <w:lang w:val="en-US" w:eastAsia="es-CO"/>
-        </w:rPr>
-        <w:t xml:space="preserve"> &gt; ?  AND </w:t>
-      </w:r>
-      <w:proofErr w:type="spellStart"/>
-      <w:r>
-        <w:rPr>
-          <w:lang w:val="en-US" w:eastAsia="es-CO"/>
-        </w:rPr>
-        <w:t>x.FECHA</w:t>
-      </w:r>
-      <w:proofErr w:type="spellEnd"/>
-      <w:r>
-        <w:rPr>
-          <w:lang w:val="en-US" w:eastAsia="es-CO"/>
-        </w:rPr>
-        <w:t xml:space="preserve"> &lt; ?</w:t>
+        <w:t>WHERE NOT x.FECHA &gt; ?  AND x.FECHA &lt; ?</w:t>
       </w:r>
     </w:p>
     <w:p>
@@ -19975,7 +18987,7 @@
                     </pic:cNvPicPr>
                   </pic:nvPicPr>
                   <pic:blipFill>
-                    <a:blip r:embed="rId15">
+                    <a:blip r:embed="rId17">
                       <a:extLst>
                         <a:ext uri="{28A0092B-C50C-407E-A947-70E740481C1C}">
                           <a14:useLocalDpi xmlns:a14="http://schemas.microsoft.com/office/drawing/2010/main" val="0"/>
@@ -20049,7 +19061,6 @@
         <w:rPr>
           <w:lang w:val="en-US" w:eastAsia="es-CO"/>
         </w:rPr>
-        <w:lastRenderedPageBreak/>
         <w:t>SELECT z.*</w:t>
       </w:r>
     </w:p>
@@ -20082,21 +19093,7 @@
         <w:rPr>
           <w:lang w:val="en-US" w:eastAsia="es-CO"/>
         </w:rPr>
-        <w:t xml:space="preserve">( Select </w:t>
-      </w:r>
-      <w:proofErr w:type="spellStart"/>
-      <w:r>
-        <w:rPr>
-          <w:lang w:val="en-US" w:eastAsia="es-CO"/>
-        </w:rPr>
-        <w:t>x.codigo_servicio</w:t>
-      </w:r>
-      <w:proofErr w:type="spellEnd"/>
-      <w:r>
-        <w:rPr>
-          <w:lang w:val="en-US" w:eastAsia="es-CO"/>
-        </w:rPr>
-        <w:t>, y.*</w:t>
+        <w:t>( Select x.codigo_servicio, y.*</w:t>
       </w:r>
     </w:p>
     <w:p>
@@ -20108,173 +19105,11 @@
           <w:lang w:eastAsia="es-CO"/>
         </w:rPr>
       </w:pPr>
-      <w:proofErr w:type="spellStart"/>
       <w:r>
         <w:rPr>
           <w:lang w:eastAsia="es-CO"/>
         </w:rPr>
-        <w:t>From</w:t>
-      </w:r>
-      <w:proofErr w:type="spellEnd"/>
-      <w:r>
-        <w:rPr>
-          <w:lang w:eastAsia="es-CO"/>
-        </w:rPr>
-        <w:t xml:space="preserve"> </w:t>
-      </w:r>
-      <w:proofErr w:type="spellStart"/>
-      <w:r>
-        <w:rPr>
-          <w:lang w:eastAsia="es-CO"/>
-        </w:rPr>
-        <w:t>AFILIADO_SERVICIO</w:t>
-      </w:r>
-      <w:proofErr w:type="spellEnd"/>
-      <w:r>
-        <w:rPr>
-          <w:lang w:eastAsia="es-CO"/>
-        </w:rPr>
-        <w:t xml:space="preserve"> x </w:t>
-      </w:r>
-      <w:proofErr w:type="spellStart"/>
-      <w:r>
-        <w:rPr>
-          <w:lang w:eastAsia="es-CO"/>
-        </w:rPr>
-        <w:t>INNER</w:t>
-      </w:r>
-      <w:proofErr w:type="spellEnd"/>
-      <w:r>
-        <w:rPr>
-          <w:lang w:eastAsia="es-CO"/>
-        </w:rPr>
-        <w:t xml:space="preserve"> </w:t>
-      </w:r>
-      <w:proofErr w:type="spellStart"/>
-      <w:r>
-        <w:rPr>
-          <w:lang w:eastAsia="es-CO"/>
-        </w:rPr>
-        <w:t>JOIN</w:t>
-      </w:r>
-      <w:proofErr w:type="spellEnd"/>
-      <w:r>
-        <w:rPr>
-          <w:lang w:eastAsia="es-CO"/>
-        </w:rPr>
-        <w:t xml:space="preserve"> usuario y </w:t>
-      </w:r>
-      <w:proofErr w:type="spellStart"/>
-      <w:r>
-        <w:rPr>
-          <w:lang w:eastAsia="es-CO"/>
-        </w:rPr>
-        <w:t>ON</w:t>
-      </w:r>
-      <w:proofErr w:type="spellEnd"/>
-      <w:r>
-        <w:rPr>
-          <w:lang w:eastAsia="es-CO"/>
-        </w:rPr>
-        <w:t>(</w:t>
-      </w:r>
-      <w:proofErr w:type="spellStart"/>
-      <w:r>
-        <w:rPr>
-          <w:lang w:eastAsia="es-CO"/>
-        </w:rPr>
-        <w:t>x.id_afiliado</w:t>
-      </w:r>
-      <w:proofErr w:type="spellEnd"/>
-      <w:r>
-        <w:rPr>
-          <w:lang w:eastAsia="es-CO"/>
-        </w:rPr>
-        <w:t>=</w:t>
-      </w:r>
-      <w:proofErr w:type="spellStart"/>
-      <w:r>
-        <w:rPr>
-          <w:lang w:eastAsia="es-CO"/>
-        </w:rPr>
-        <w:t>y.id</w:t>
-      </w:r>
-      <w:proofErr w:type="spellEnd"/>
-      <w:r>
-        <w:rPr>
-          <w:lang w:eastAsia="es-CO"/>
-        </w:rPr>
-        <w:t xml:space="preserve">)) z </w:t>
-      </w:r>
-      <w:proofErr w:type="spellStart"/>
-      <w:r>
-        <w:rPr>
-          <w:lang w:eastAsia="es-CO"/>
-        </w:rPr>
-        <w:t>INNER</w:t>
-      </w:r>
-      <w:proofErr w:type="spellEnd"/>
-      <w:r>
-        <w:rPr>
-          <w:lang w:eastAsia="es-CO"/>
-        </w:rPr>
-        <w:t xml:space="preserve"> </w:t>
-      </w:r>
-      <w:proofErr w:type="spellStart"/>
-      <w:r>
-        <w:rPr>
-          <w:lang w:eastAsia="es-CO"/>
-        </w:rPr>
-        <w:t>Join</w:t>
-      </w:r>
-      <w:proofErr w:type="spellEnd"/>
-      <w:r>
-        <w:rPr>
-          <w:lang w:eastAsia="es-CO"/>
-        </w:rPr>
-        <w:t xml:space="preserve"> servicio s </w:t>
-      </w:r>
-      <w:proofErr w:type="spellStart"/>
-      <w:r>
-        <w:rPr>
-          <w:lang w:eastAsia="es-CO"/>
-        </w:rPr>
-        <w:t>On</w:t>
-      </w:r>
-      <w:proofErr w:type="spellEnd"/>
-      <w:r>
-        <w:rPr>
-          <w:lang w:eastAsia="es-CO"/>
-        </w:rPr>
-        <w:t>(</w:t>
-      </w:r>
-      <w:proofErr w:type="spellStart"/>
-      <w:r>
-        <w:rPr>
-          <w:lang w:eastAsia="es-CO"/>
-        </w:rPr>
-        <w:t>z.Codigo_servicio</w:t>
-      </w:r>
-      <w:proofErr w:type="spellEnd"/>
-      <w:r>
-        <w:rPr>
-          <w:lang w:eastAsia="es-CO"/>
-        </w:rPr>
-        <w:t>=</w:t>
-      </w:r>
-      <w:proofErr w:type="spellStart"/>
-      <w:r>
-        <w:rPr>
-          <w:lang w:eastAsia="es-CO"/>
-        </w:rPr>
-        <w:t>s.Codigo_de_servicio</w:t>
-      </w:r>
-      <w:proofErr w:type="spellEnd"/>
-      <w:r>
-        <w:rPr>
-          <w:lang w:eastAsia="es-CO"/>
-        </w:rPr>
-        <w:t>)</w:t>
+        <w:t>From AFILIADO_SERVICIO x INNER JOIN usuario y ON(x.id_afiliado=y.id)) z INNER Join servicio s On(z.Codigo_servicio=s.Codigo_de_servicio)</w:t>
       </w:r>
     </w:p>
     <w:p>
@@ -20283,47 +19118,23 @@
           <w:lang w:eastAsia="es-CO"/>
         </w:rPr>
       </w:pPr>
-      <w:proofErr w:type="spellStart"/>
       <w:r>
         <w:rPr>
           <w:lang w:eastAsia="es-CO"/>
         </w:rPr>
         <w:t>WHERE</w:t>
       </w:r>
-      <w:proofErr w:type="spellEnd"/>
       <w:r>
         <w:rPr>
           <w:lang w:eastAsia="es-CO"/>
         </w:rPr>
-        <w:t xml:space="preserve"> </w:t>
-      </w:r>
-      <w:proofErr w:type="spellStart"/>
+        <w:t xml:space="preserve"> NOT</w:t>
+      </w:r>
       <w:r>
         <w:rPr>
           <w:lang w:eastAsia="es-CO"/>
         </w:rPr>
-        <w:t>NOT</w:t>
-      </w:r>
-      <w:proofErr w:type="spellEnd"/>
-      <w:r>
-        <w:rPr>
-          <w:lang w:eastAsia="es-CO"/>
-        </w:rPr>
-        <w:t xml:space="preserve"> </w:t>
-      </w:r>
-      <w:proofErr w:type="spellStart"/>
-      <w:r>
-        <w:rPr>
-          <w:lang w:eastAsia="es-CO"/>
-        </w:rPr>
-        <w:t>s.tipo_servicio</w:t>
-      </w:r>
-      <w:proofErr w:type="spellEnd"/>
-      <w:r>
-        <w:rPr>
-          <w:lang w:eastAsia="es-CO"/>
-        </w:rPr>
-        <w:t>=</w:t>
+        <w:t xml:space="preserve"> s.tipo_servicio=</w:t>
       </w:r>
       <w:r>
         <w:rPr>
@@ -20383,7 +19194,7 @@
                     </pic:cNvPicPr>
                   </pic:nvPicPr>
                   <pic:blipFill>
-                    <a:blip r:embed="rId16">
+                    <a:blip r:embed="rId18">
                       <a:extLst>
                         <a:ext uri="{28A0092B-C50C-407E-A947-70E740481C1C}">
                           <a14:useLocalDpi xmlns:a14="http://schemas.microsoft.com/office/drawing/2010/main" val="0"/>
@@ -20440,16 +19251,8 @@
         <w:rPr>
           <w:lang w:val="en-US"/>
         </w:rPr>
-        <w:t xml:space="preserve">FROM </w:t>
-      </w:r>
-      <w:proofErr w:type="spellStart"/>
-      <w:r>
-        <w:rPr>
-          <w:lang w:val="en-US"/>
-        </w:rPr>
-        <w:t>SERVICIOS_IPS</w:t>
-      </w:r>
-      <w:proofErr w:type="spellEnd"/>
+        <w:t>FROM SERVICIOS_IPS</w:t>
+      </w:r>
     </w:p>
     <w:p>
       <w:pPr>
@@ -20461,25 +19264,12 @@
         <w:rPr>
           <w:lang w:val="en-US"/>
         </w:rPr>
-        <w:t xml:space="preserve">WHERE NOT  </w:t>
-      </w:r>
-      <w:proofErr w:type="spellStart"/>
-      <w:r>
-        <w:rPr>
-          <w:lang w:val="en-US"/>
-        </w:rPr>
-        <w:t>NOMBRE_IPS</w:t>
-      </w:r>
-      <w:proofErr w:type="spellEnd"/>
-      <w:r>
-        <w:rPr>
-          <w:lang w:val="en-US"/>
-        </w:rPr>
-        <w:t xml:space="preserve"> = ?</w:t>
+        <w:t>WHERE NOT  NOMBRE_IPS = ?</w:t>
       </w:r>
     </w:p>
     <w:p>
       <w:r>
+        <w:lastRenderedPageBreak/>
         <w:t>;</w:t>
       </w:r>
     </w:p>
@@ -20518,7 +19308,7 @@
                     </pic:cNvPicPr>
                   </pic:nvPicPr>
                   <pic:blipFill>
-                    <a:blip r:embed="rId17">
+                    <a:blip r:embed="rId19">
                       <a:extLst>
                         <a:ext uri="{28A0092B-C50C-407E-A947-70E740481C1C}">
                           <a14:useLocalDpi xmlns:a14="http://schemas.microsoft.com/office/drawing/2010/main" val="0"/>
@@ -20557,17 +19347,11 @@
       <w:pPr>
         <w:pStyle w:val="Ttulo2"/>
       </w:pPr>
-      <w:bookmarkStart w:id="10" w:name="_Toc26381255"/>
-      <w:proofErr w:type="spellStart"/>
-      <w:r>
-        <w:lastRenderedPageBreak/>
-        <w:t>rfc</w:t>
-      </w:r>
-      <w:proofErr w:type="spellEnd"/>
-      <w:r>
-        <w:t xml:space="preserve"> 11</w:t>
-      </w:r>
-      <w:bookmarkEnd w:id="10"/>
+      <w:bookmarkStart w:id="11" w:name="_Toc26381255"/>
+      <w:r>
+        <w:t>rfc 11</w:t>
+      </w:r>
+      <w:bookmarkEnd w:id="11"/>
     </w:p>
     <w:p>
       <w:pPr>
@@ -20637,49 +19421,7 @@
         <w:rPr>
           <w:lang w:val="en-US"/>
         </w:rPr>
-        <w:t xml:space="preserve">SELECT extract(year from </w:t>
-      </w:r>
-      <w:proofErr w:type="spellStart"/>
-      <w:r>
-        <w:rPr>
-          <w:lang w:val="en-US"/>
-        </w:rPr>
-        <w:t>af.FECHA</w:t>
-      </w:r>
-      <w:proofErr w:type="spellEnd"/>
-      <w:r>
-        <w:rPr>
-          <w:lang w:val="en-US"/>
-        </w:rPr>
-        <w:t xml:space="preserve">) as </w:t>
-      </w:r>
-      <w:proofErr w:type="spellStart"/>
-      <w:r>
-        <w:rPr>
-          <w:lang w:val="en-US"/>
-        </w:rPr>
-        <w:t>yr</w:t>
-      </w:r>
-      <w:proofErr w:type="spellEnd"/>
-      <w:r>
-        <w:rPr>
-          <w:lang w:val="en-US"/>
-        </w:rPr>
-        <w:t xml:space="preserve">, extract(month from </w:t>
-      </w:r>
-      <w:proofErr w:type="spellStart"/>
-      <w:r>
-        <w:rPr>
-          <w:lang w:val="en-US"/>
-        </w:rPr>
-        <w:t>af.FECHA</w:t>
-      </w:r>
-      <w:proofErr w:type="spellEnd"/>
-      <w:r>
-        <w:rPr>
-          <w:lang w:val="en-US"/>
-        </w:rPr>
-        <w:t>) as mon</w:t>
+        <w:t>SELECT extract(year from af.FECHA) as yr, extract(month from af.FECHA) as mon</w:t>
       </w:r>
     </w:p>
     <w:p>
@@ -20692,30 +19434,8 @@
         <w:rPr>
           <w:lang w:val="en-US"/>
         </w:rPr>
-        <w:t xml:space="preserve">FROM </w:t>
-      </w:r>
-      <w:proofErr w:type="spellStart"/>
-      <w:r>
-        <w:rPr>
-          <w:lang w:val="en-US"/>
-        </w:rPr>
-        <w:t>AFILIADO_SERVICIO</w:t>
-      </w:r>
-      <w:proofErr w:type="spellEnd"/>
-      <w:r>
-        <w:rPr>
-          <w:lang w:val="en-US"/>
-        </w:rPr>
-        <w:t xml:space="preserve"> </w:t>
-      </w:r>
-      <w:proofErr w:type="spellStart"/>
-      <w:r>
-        <w:rPr>
-          <w:lang w:val="en-US"/>
-        </w:rPr>
-        <w:t>af</w:t>
-      </w:r>
-      <w:proofErr w:type="spellEnd"/>
+        <w:t>FROM AFILIADO_SERVICIO af</w:t>
+      </w:r>
     </w:p>
     <w:p>
       <w:pPr>
@@ -20740,61 +19460,12 @@
         <w:rPr>
           <w:lang w:val="en-US"/>
         </w:rPr>
-        <w:t xml:space="preserve">GROUP BY extract(year from </w:t>
-      </w:r>
-      <w:proofErr w:type="spellStart"/>
-      <w:r>
-        <w:rPr>
-          <w:lang w:val="en-US"/>
-        </w:rPr>
-        <w:t>af.FECHA</w:t>
-      </w:r>
-      <w:proofErr w:type="spellEnd"/>
-      <w:r>
-        <w:rPr>
-          <w:lang w:val="en-US"/>
-        </w:rPr>
-        <w:t xml:space="preserve">), extract(month from </w:t>
-      </w:r>
-      <w:proofErr w:type="spellStart"/>
-      <w:r>
-        <w:rPr>
-          <w:lang w:val="en-US"/>
-        </w:rPr>
-        <w:t>af.FECHA</w:t>
-      </w:r>
-      <w:proofErr w:type="spellEnd"/>
-      <w:r>
-        <w:rPr>
-          <w:lang w:val="en-US"/>
-        </w:rPr>
-        <w:t>)</w:t>
+        <w:t>GROUP BY extract(year from af.FECHA), extract(month from af.FECHA)</w:t>
       </w:r>
     </w:p>
     <w:p>
-      <w:proofErr w:type="spellStart"/>
-      <w:r>
-        <w:t>ORDER</w:t>
-      </w:r>
-      <w:proofErr w:type="spellEnd"/>
-      <w:r>
-        <w:t xml:space="preserve"> BY </w:t>
-      </w:r>
-      <w:proofErr w:type="spellStart"/>
-      <w:r>
-        <w:t>yr</w:t>
-      </w:r>
-      <w:proofErr w:type="spellEnd"/>
-      <w:r>
-        <w:t xml:space="preserve">, </w:t>
-      </w:r>
-      <w:proofErr w:type="spellStart"/>
-      <w:r>
-        <w:t>mon</w:t>
-      </w:r>
-      <w:proofErr w:type="spellEnd"/>
-      <w:r>
-        <w:t>)</w:t>
+      <w:r>
+        <w:t>ORDER BY yr, mon)</w:t>
       </w:r>
     </w:p>
     <w:p>
@@ -20809,16 +19480,11 @@
       <w:pPr>
         <w:pStyle w:val="Ttulo2"/>
       </w:pPr>
-      <w:bookmarkStart w:id="11" w:name="_Toc26381256"/>
-      <w:proofErr w:type="spellStart"/>
-      <w:r>
-        <w:t>rfc</w:t>
-      </w:r>
-      <w:proofErr w:type="spellEnd"/>
-      <w:r>
-        <w:t xml:space="preserve"> 12</w:t>
-      </w:r>
-      <w:bookmarkEnd w:id="11"/>
+      <w:bookmarkStart w:id="12" w:name="_Toc26381256"/>
+      <w:r>
+        <w:t>rfc 12</w:t>
+      </w:r>
+      <w:bookmarkEnd w:id="12"/>
     </w:p>
     <w:p>
       <w:r>
@@ -20871,191 +19537,18 @@
           <w:lang w:val="es-ES_tradnl"/>
         </w:rPr>
       </w:pPr>
-      <w:proofErr w:type="spellStart"/>
       <w:r>
         <w:rPr>
           <w:lang w:val="es-ES_tradnl"/>
         </w:rPr>
-        <w:t>SELECT</w:t>
-      </w:r>
-      <w:proofErr w:type="spellEnd"/>
-      <w:r>
-        <w:rPr>
-          <w:lang w:val="es-ES_tradnl"/>
-        </w:rPr>
-        <w:t xml:space="preserve"> </w:t>
-      </w:r>
-      <w:proofErr w:type="spellStart"/>
-      <w:r>
-        <w:rPr>
-          <w:lang w:val="es-ES_tradnl"/>
-        </w:rPr>
-        <w:t>extract</w:t>
-      </w:r>
-      <w:proofErr w:type="spellEnd"/>
-      <w:r>
-        <w:rPr>
-          <w:lang w:val="es-ES_tradnl"/>
-        </w:rPr>
-        <w:t>(</w:t>
-      </w:r>
-      <w:proofErr w:type="spellStart"/>
-      <w:r>
-        <w:rPr>
-          <w:lang w:val="es-ES_tradnl"/>
-        </w:rPr>
-        <w:t>year</w:t>
-      </w:r>
-      <w:proofErr w:type="spellEnd"/>
-      <w:r>
-        <w:rPr>
-          <w:lang w:val="es-ES_tradnl"/>
-        </w:rPr>
-        <w:t xml:space="preserve"> </w:t>
-      </w:r>
-      <w:proofErr w:type="spellStart"/>
-      <w:r>
-        <w:rPr>
-          <w:lang w:val="es-ES_tradnl"/>
-        </w:rPr>
-        <w:t>from</w:t>
-      </w:r>
-      <w:proofErr w:type="spellEnd"/>
-      <w:r>
-        <w:rPr>
-          <w:lang w:val="es-ES_tradnl"/>
-        </w:rPr>
-        <w:t xml:space="preserve"> </w:t>
-      </w:r>
-      <w:proofErr w:type="spellStart"/>
-      <w:r>
-        <w:rPr>
-          <w:lang w:val="es-ES_tradnl"/>
-        </w:rPr>
-        <w:t>sa.FECHA</w:t>
-      </w:r>
-      <w:proofErr w:type="spellEnd"/>
-      <w:r>
-        <w:rPr>
-          <w:lang w:val="es-ES_tradnl"/>
-        </w:rPr>
-        <w:t xml:space="preserve">) as </w:t>
-      </w:r>
-      <w:proofErr w:type="spellStart"/>
-      <w:r>
-        <w:rPr>
-          <w:lang w:val="es-ES_tradnl"/>
-        </w:rPr>
-        <w:t>yr</w:t>
-      </w:r>
-      <w:proofErr w:type="spellEnd"/>
-      <w:r>
-        <w:rPr>
-          <w:lang w:val="es-ES_tradnl"/>
-        </w:rPr>
-        <w:t xml:space="preserve">, </w:t>
-      </w:r>
-      <w:proofErr w:type="spellStart"/>
-      <w:r>
-        <w:rPr>
-          <w:lang w:val="es-ES_tradnl"/>
-        </w:rPr>
-        <w:t>extract</w:t>
-      </w:r>
-      <w:proofErr w:type="spellEnd"/>
-      <w:r>
-        <w:rPr>
-          <w:lang w:val="es-ES_tradnl"/>
-        </w:rPr>
-        <w:t>(</w:t>
-      </w:r>
-      <w:proofErr w:type="spellStart"/>
-      <w:r>
-        <w:rPr>
-          <w:lang w:val="es-ES_tradnl"/>
-        </w:rPr>
-        <w:t>month</w:t>
-      </w:r>
-      <w:proofErr w:type="spellEnd"/>
-      <w:r>
-        <w:rPr>
-          <w:lang w:val="es-ES_tradnl"/>
-        </w:rPr>
-        <w:t xml:space="preserve"> </w:t>
-      </w:r>
-      <w:proofErr w:type="spellStart"/>
-      <w:r>
-        <w:rPr>
-          <w:lang w:val="es-ES_tradnl"/>
-        </w:rPr>
-        <w:t>from</w:t>
-      </w:r>
-      <w:proofErr w:type="spellEnd"/>
-      <w:r>
-        <w:rPr>
-          <w:lang w:val="es-ES_tradnl"/>
-        </w:rPr>
-        <w:t xml:space="preserve"> </w:t>
-      </w:r>
-      <w:proofErr w:type="spellStart"/>
-      <w:r>
-        <w:rPr>
-          <w:lang w:val="es-ES_tradnl"/>
-        </w:rPr>
-        <w:t>sa.FECHA</w:t>
-      </w:r>
-      <w:proofErr w:type="spellEnd"/>
-      <w:r>
-        <w:rPr>
-          <w:lang w:val="es-ES_tradnl"/>
-        </w:rPr>
-        <w:t xml:space="preserve">) as </w:t>
-      </w:r>
-      <w:proofErr w:type="spellStart"/>
-      <w:r>
-        <w:rPr>
-          <w:lang w:val="es-ES_tradnl"/>
-        </w:rPr>
-        <w:t>mon</w:t>
-      </w:r>
-      <w:proofErr w:type="spellEnd"/>
-      <w:r>
-        <w:rPr>
-          <w:lang w:val="es-ES_tradnl"/>
-        </w:rPr>
-        <w:t xml:space="preserve">, </w:t>
-      </w:r>
-      <w:proofErr w:type="spellStart"/>
-      <w:r>
-        <w:rPr>
-          <w:lang w:val="es-ES_tradnl"/>
-        </w:rPr>
-        <w:t>sa.ID_AFILIADO</w:t>
-      </w:r>
-      <w:proofErr w:type="spellEnd"/>
+        <w:lastRenderedPageBreak/>
+        <w:t>SELECT extract(year from sa.FECHA) as yr, extract(month from sa.FECHA) as mon, sa.ID_AFILIADO</w:t>
+      </w:r>
     </w:p>
     <w:p>
-      <w:proofErr w:type="spellStart"/>
-      <w:r>
-        <w:t>FROM</w:t>
-      </w:r>
-      <w:proofErr w:type="spellEnd"/>
-      <w:r>
-        <w:t xml:space="preserve"> AFILIADO a, </w:t>
-      </w:r>
-      <w:proofErr w:type="spellStart"/>
-      <w:r>
-        <w:t>AFILIADO_SERVICIO</w:t>
-      </w:r>
-      <w:proofErr w:type="spellEnd"/>
-      <w:r>
-        <w:t xml:space="preserve"> </w:t>
-      </w:r>
-      <w:proofErr w:type="spellStart"/>
-      <w:r>
-        <w:t>sa</w:t>
-      </w:r>
-      <w:proofErr w:type="spellEnd"/>
+      <w:r>
+        <w:t>FROM AFILIADO a, AFILIADO_SERVICIO sa</w:t>
+      </w:r>
     </w:p>
     <w:p>
       <w:pPr>
@@ -21067,16 +19560,8 @@
         <w:rPr>
           <w:lang w:val="en-US"/>
         </w:rPr>
-        <w:t xml:space="preserve">ORDER BY </w:t>
-      </w:r>
-      <w:proofErr w:type="spellStart"/>
-      <w:r>
-        <w:rPr>
-          <w:lang w:val="en-US"/>
-        </w:rPr>
-        <w:t>sa.ID_AFILIADO</w:t>
-      </w:r>
-      <w:proofErr w:type="spellEnd"/>
+        <w:t>ORDER BY sa.ID_AFILIADO</w:t>
+      </w:r>
     </w:p>
     <w:p>
       <w:pPr>
@@ -21088,67 +19573,13 @@
         <w:rPr>
           <w:lang w:val="en-US"/>
         </w:rPr>
-        <w:t xml:space="preserve">GROUP BY extract(year from </w:t>
-      </w:r>
-      <w:proofErr w:type="spellStart"/>
-      <w:r>
-        <w:rPr>
-          <w:lang w:val="en-US"/>
-        </w:rPr>
-        <w:t>af.FECHA</w:t>
-      </w:r>
-      <w:proofErr w:type="spellEnd"/>
-      <w:r>
-        <w:rPr>
-          <w:lang w:val="en-US"/>
-        </w:rPr>
-        <w:t xml:space="preserve">), extract(month from </w:t>
-      </w:r>
-      <w:proofErr w:type="spellStart"/>
-      <w:r>
-        <w:rPr>
-          <w:lang w:val="en-US"/>
-        </w:rPr>
-        <w:t>af.FECHA</w:t>
-      </w:r>
-      <w:proofErr w:type="spellEnd"/>
-      <w:r>
-        <w:rPr>
-          <w:lang w:val="en-US"/>
-        </w:rPr>
-        <w:t>)</w:t>
+        <w:t>GROUP BY extract(year from af.FECHA), extract(month from af.FECHA)</w:t>
       </w:r>
     </w:p>
     <w:p>
-      <w:proofErr w:type="spellStart"/>
-      <w:r>
-        <w:t>ORDER</w:t>
-      </w:r>
-      <w:proofErr w:type="spellEnd"/>
-      <w:r>
-        <w:t xml:space="preserve"> </w:t>
-      </w:r>
-      <w:proofErr w:type="spellStart"/>
-      <w:r>
-        <w:t>BY</w:t>
-      </w:r>
-      <w:proofErr w:type="spellEnd"/>
-      <w:r>
-        <w:t xml:space="preserve"> </w:t>
-      </w:r>
-      <w:proofErr w:type="spellStart"/>
-      <w:r>
-        <w:t>yr</w:t>
-      </w:r>
-      <w:proofErr w:type="spellEnd"/>
-      <w:r>
-        <w:t xml:space="preserve">, </w:t>
-      </w:r>
-      <w:proofErr w:type="spellStart"/>
-      <w:r>
-        <w:t>mon</w:t>
-      </w:r>
-      <w:proofErr w:type="spellEnd"/>
+      <w:r>
+        <w:t>ORDER BY yr, mon</w:t>
+      </w:r>
     </w:p>
     <w:p>
       <w:r>
@@ -21165,54 +19596,18 @@
     </w:p>
     <w:p/>
     <w:p>
-      <w:proofErr w:type="spellStart"/>
-      <w:r>
-        <w:t>SELECT</w:t>
-      </w:r>
-      <w:proofErr w:type="spellEnd"/>
-      <w:r>
-        <w:t xml:space="preserve"> </w:t>
-      </w:r>
-      <w:proofErr w:type="spellStart"/>
-      <w:r>
-        <w:t>a.ID_AFILIADO</w:t>
-      </w:r>
-      <w:proofErr w:type="spellEnd"/>
+      <w:r>
+        <w:t>SELECT a.ID_AFILIADO</w:t>
+      </w:r>
     </w:p>
     <w:p>
-      <w:proofErr w:type="spellStart"/>
-      <w:r>
-        <w:t>FROM</w:t>
-      </w:r>
-      <w:proofErr w:type="spellEnd"/>
-      <w:r>
-        <w:t xml:space="preserve"> </w:t>
-      </w:r>
-      <w:proofErr w:type="spellStart"/>
-      <w:r>
-        <w:t>ORDENDESERVICIO</w:t>
-      </w:r>
-      <w:proofErr w:type="spellEnd"/>
-      <w:r>
-        <w:t xml:space="preserve"> o, </w:t>
-      </w:r>
-      <w:proofErr w:type="spellStart"/>
-      <w:r>
-        <w:t>AFILIADO_SERVICIO</w:t>
-      </w:r>
-      <w:proofErr w:type="spellEnd"/>
-      <w:r>
-        <w:t xml:space="preserve"> a</w:t>
+      <w:r>
+        <w:t>FROM ORDENDESERVICIO o, AFILIADO_SERVICIO a</w:t>
       </w:r>
     </w:p>
     <w:p>
-      <w:proofErr w:type="spellStart"/>
-      <w:r>
-        <w:t>WHERE</w:t>
-      </w:r>
-      <w:proofErr w:type="spellEnd"/>
-      <w:r>
-        <w:t xml:space="preserve"> TIPO= "especialista"</w:t>
+      <w:r>
+        <w:t>WHERE TIPO= "especialista"</w:t>
       </w:r>
     </w:p>
     <w:p>
@@ -21238,20 +19633,11 @@
           <w:lang w:val="es-ES_tradnl"/>
         </w:rPr>
       </w:pPr>
-      <w:proofErr w:type="spellStart"/>
       <w:r>
         <w:rPr>
           <w:lang w:val="es-ES_tradnl"/>
         </w:rPr>
-        <w:lastRenderedPageBreak/>
-        <w:t>SELECT</w:t>
-      </w:r>
-      <w:proofErr w:type="spellEnd"/>
-      <w:r>
-        <w:rPr>
-          <w:lang w:val="es-ES_tradnl"/>
-        </w:rPr>
-        <w:t xml:space="preserve"> *</w:t>
+        <w:t>SELECT *</w:t>
       </w:r>
     </w:p>
     <w:p>
@@ -21260,33 +19646,11 @@
           <w:lang w:val="es-ES_tradnl"/>
         </w:rPr>
       </w:pPr>
-      <w:proofErr w:type="spellStart"/>
       <w:r>
         <w:rPr>
           <w:lang w:val="es-ES_tradnl"/>
         </w:rPr>
-        <w:t>FROM</w:t>
-      </w:r>
-      <w:proofErr w:type="spellEnd"/>
-      <w:r>
-        <w:rPr>
-          <w:lang w:val="es-ES_tradnl"/>
-        </w:rPr>
-        <w:t xml:space="preserve"> SERVICIO c, </w:t>
-      </w:r>
-      <w:proofErr w:type="spellStart"/>
-      <w:r>
-        <w:rPr>
-          <w:lang w:val="es-ES_tradnl"/>
-        </w:rPr>
-        <w:t>AFILIADO_SERVICIO</w:t>
-      </w:r>
-      <w:proofErr w:type="spellEnd"/>
-      <w:r>
-        <w:rPr>
-          <w:lang w:val="es-ES_tradnl"/>
-        </w:rPr>
-        <w:t xml:space="preserve"> a</w:t>
+        <w:t>FROM SERVICIO c, AFILIADO_SERVICIO a</w:t>
       </w:r>
     </w:p>
     <w:p>
@@ -21295,47 +19659,11 @@
           <w:lang w:val="es-ES_tradnl"/>
         </w:rPr>
       </w:pPr>
-      <w:proofErr w:type="spellStart"/>
       <w:r>
         <w:rPr>
           <w:lang w:val="es-ES_tradnl"/>
         </w:rPr>
-        <w:t>WHERE</w:t>
-      </w:r>
-      <w:proofErr w:type="spellEnd"/>
-      <w:r>
-        <w:rPr>
-          <w:lang w:val="es-ES_tradnl"/>
-        </w:rPr>
-        <w:t xml:space="preserve"> </w:t>
-      </w:r>
-      <w:proofErr w:type="spellStart"/>
-      <w:r>
-        <w:rPr>
-          <w:lang w:val="es-ES_tradnl"/>
-        </w:rPr>
-        <w:t>TIPOSERVICIO</w:t>
-      </w:r>
-      <w:proofErr w:type="spellEnd"/>
-      <w:r>
-        <w:rPr>
-          <w:lang w:val="es-ES_tradnl"/>
-        </w:rPr>
-        <w:t>= "</w:t>
-      </w:r>
-      <w:proofErr w:type="spellStart"/>
-      <w:r>
-        <w:rPr>
-          <w:lang w:val="es-ES_tradnl"/>
-        </w:rPr>
-        <w:t>hospitalizacion</w:t>
-      </w:r>
-      <w:proofErr w:type="spellEnd"/>
-      <w:r>
-        <w:rPr>
-          <w:lang w:val="es-ES_tradnl"/>
-        </w:rPr>
-        <w:t>"</w:t>
+        <w:t>WHERE TIPOSERVICIO= "hospitalizacion"</w:t>
       </w:r>
     </w:p>
     <w:p>
@@ -21503,15 +19831,7 @@
         <w:rPr>
           <w:lang w:val="es-ES_tradnl"/>
         </w:rPr>
-        <w:t xml:space="preserve">(y debería idealmente) muchos datos dado que la cantidad de personas y datos que maneja una EPS es inmensamente </w:t>
-      </w:r>
-      <w:bookmarkStart w:id="12" w:name="_GoBack"/>
-      <w:bookmarkEnd w:id="12"/>
-      <w:r>
-        <w:rPr>
-          <w:lang w:val="es-ES_tradnl"/>
-        </w:rPr>
-        <w:t>grande.</w:t>
+        <w:t>(y debería idealmente) muchos datos dado que la cantidad de personas y datos que maneja una EPS es inmensamente grande.</w:t>
       </w:r>
     </w:p>
     <w:sectPr>
@@ -22004,6 +20324,178 @@
     <w:numStyleLink w:val="Listanumeradamultinivel"/>
   </w:abstractNum>
   <w:abstractNum w:abstractNumId="14" w15:restartNumberingAfterBreak="0">
+    <w:nsid w:val="131C55F9"/>
+    <w:multiLevelType w:val="hybridMultilevel"/>
+    <w:tmpl w:val="F820831C"/>
+    <w:lvl w:ilvl="0" w:tplc="240A000F">
+      <w:start w:val="1"/>
+      <w:numFmt w:val="decimal"/>
+      <w:lvlText w:val="%1."/>
+      <w:lvlJc w:val="left"/>
+      <w:pPr>
+        <w:ind w:left="1077" w:hanging="360"/>
+      </w:pPr>
+    </w:lvl>
+    <w:lvl w:ilvl="1" w:tplc="240A0019" w:tentative="1">
+      <w:start w:val="1"/>
+      <w:numFmt w:val="lowerLetter"/>
+      <w:lvlText w:val="%2."/>
+      <w:lvlJc w:val="left"/>
+      <w:pPr>
+        <w:ind w:left="1797" w:hanging="360"/>
+      </w:pPr>
+    </w:lvl>
+    <w:lvl w:ilvl="2" w:tplc="240A001B" w:tentative="1">
+      <w:start w:val="1"/>
+      <w:numFmt w:val="lowerRoman"/>
+      <w:lvlText w:val="%3."/>
+      <w:lvlJc w:val="right"/>
+      <w:pPr>
+        <w:ind w:left="2517" w:hanging="180"/>
+      </w:pPr>
+    </w:lvl>
+    <w:lvl w:ilvl="3" w:tplc="240A000F" w:tentative="1">
+      <w:start w:val="1"/>
+      <w:numFmt w:val="decimal"/>
+      <w:lvlText w:val="%4."/>
+      <w:lvlJc w:val="left"/>
+      <w:pPr>
+        <w:ind w:left="3237" w:hanging="360"/>
+      </w:pPr>
+    </w:lvl>
+    <w:lvl w:ilvl="4" w:tplc="240A0019" w:tentative="1">
+      <w:start w:val="1"/>
+      <w:numFmt w:val="lowerLetter"/>
+      <w:lvlText w:val="%5."/>
+      <w:lvlJc w:val="left"/>
+      <w:pPr>
+        <w:ind w:left="3957" w:hanging="360"/>
+      </w:pPr>
+    </w:lvl>
+    <w:lvl w:ilvl="5" w:tplc="240A001B" w:tentative="1">
+      <w:start w:val="1"/>
+      <w:numFmt w:val="lowerRoman"/>
+      <w:lvlText w:val="%6."/>
+      <w:lvlJc w:val="right"/>
+      <w:pPr>
+        <w:ind w:left="4677" w:hanging="180"/>
+      </w:pPr>
+    </w:lvl>
+    <w:lvl w:ilvl="6" w:tplc="240A000F" w:tentative="1">
+      <w:start w:val="1"/>
+      <w:numFmt w:val="decimal"/>
+      <w:lvlText w:val="%7."/>
+      <w:lvlJc w:val="left"/>
+      <w:pPr>
+        <w:ind w:left="5397" w:hanging="360"/>
+      </w:pPr>
+    </w:lvl>
+    <w:lvl w:ilvl="7" w:tplc="240A0019" w:tentative="1">
+      <w:start w:val="1"/>
+      <w:numFmt w:val="lowerLetter"/>
+      <w:lvlText w:val="%8."/>
+      <w:lvlJc w:val="left"/>
+      <w:pPr>
+        <w:ind w:left="6117" w:hanging="360"/>
+      </w:pPr>
+    </w:lvl>
+    <w:lvl w:ilvl="8" w:tplc="240A001B" w:tentative="1">
+      <w:start w:val="1"/>
+      <w:numFmt w:val="lowerRoman"/>
+      <w:lvlText w:val="%9."/>
+      <w:lvlJc w:val="right"/>
+      <w:pPr>
+        <w:ind w:left="6837" w:hanging="180"/>
+      </w:pPr>
+    </w:lvl>
+  </w:abstractNum>
+  <w:abstractNum w:abstractNumId="15" w15:restartNumberingAfterBreak="0">
+    <w:nsid w:val="13C064CB"/>
+    <w:multiLevelType w:val="hybridMultilevel"/>
+    <w:tmpl w:val="0A2446AA"/>
+    <w:lvl w:ilvl="0" w:tplc="240A000F">
+      <w:start w:val="1"/>
+      <w:numFmt w:val="decimal"/>
+      <w:lvlText w:val="%1."/>
+      <w:lvlJc w:val="left"/>
+      <w:pPr>
+        <w:ind w:left="720" w:hanging="360"/>
+      </w:pPr>
+    </w:lvl>
+    <w:lvl w:ilvl="1" w:tplc="240A0019" w:tentative="1">
+      <w:start w:val="1"/>
+      <w:numFmt w:val="lowerLetter"/>
+      <w:lvlText w:val="%2."/>
+      <w:lvlJc w:val="left"/>
+      <w:pPr>
+        <w:ind w:left="1440" w:hanging="360"/>
+      </w:pPr>
+    </w:lvl>
+    <w:lvl w:ilvl="2" w:tplc="240A001B" w:tentative="1">
+      <w:start w:val="1"/>
+      <w:numFmt w:val="lowerRoman"/>
+      <w:lvlText w:val="%3."/>
+      <w:lvlJc w:val="right"/>
+      <w:pPr>
+        <w:ind w:left="2160" w:hanging="180"/>
+      </w:pPr>
+    </w:lvl>
+    <w:lvl w:ilvl="3" w:tplc="240A000F" w:tentative="1">
+      <w:start w:val="1"/>
+      <w:numFmt w:val="decimal"/>
+      <w:lvlText w:val="%4."/>
+      <w:lvlJc w:val="left"/>
+      <w:pPr>
+        <w:ind w:left="2880" w:hanging="360"/>
+      </w:pPr>
+    </w:lvl>
+    <w:lvl w:ilvl="4" w:tplc="240A0019" w:tentative="1">
+      <w:start w:val="1"/>
+      <w:numFmt w:val="lowerLetter"/>
+      <w:lvlText w:val="%5."/>
+      <w:lvlJc w:val="left"/>
+      <w:pPr>
+        <w:ind w:left="3600" w:hanging="360"/>
+      </w:pPr>
+    </w:lvl>
+    <w:lvl w:ilvl="5" w:tplc="240A001B" w:tentative="1">
+      <w:start w:val="1"/>
+      <w:numFmt w:val="lowerRoman"/>
+      <w:lvlText w:val="%6."/>
+      <w:lvlJc w:val="right"/>
+      <w:pPr>
+        <w:ind w:left="4320" w:hanging="180"/>
+      </w:pPr>
+    </w:lvl>
+    <w:lvl w:ilvl="6" w:tplc="240A000F" w:tentative="1">
+      <w:start w:val="1"/>
+      <w:numFmt w:val="decimal"/>
+      <w:lvlText w:val="%7."/>
+      <w:lvlJc w:val="left"/>
+      <w:pPr>
+        <w:ind w:left="5040" w:hanging="360"/>
+      </w:pPr>
+    </w:lvl>
+    <w:lvl w:ilvl="7" w:tplc="240A0019" w:tentative="1">
+      <w:start w:val="1"/>
+      <w:numFmt w:val="lowerLetter"/>
+      <w:lvlText w:val="%8."/>
+      <w:lvlJc w:val="left"/>
+      <w:pPr>
+        <w:ind w:left="5760" w:hanging="360"/>
+      </w:pPr>
+    </w:lvl>
+    <w:lvl w:ilvl="8" w:tplc="240A001B" w:tentative="1">
+      <w:start w:val="1"/>
+      <w:numFmt w:val="lowerRoman"/>
+      <w:lvlText w:val="%9."/>
+      <w:lvlJc w:val="right"/>
+      <w:pPr>
+        <w:ind w:left="6480" w:hanging="180"/>
+      </w:pPr>
+    </w:lvl>
+  </w:abstractNum>
+  <w:abstractNum w:abstractNumId="16" w15:restartNumberingAfterBreak="0">
     <w:nsid w:val="2054653D"/>
     <w:multiLevelType w:val="hybridMultilevel"/>
     <w:tmpl w:val="381E48A8"/>
@@ -22116,13 +20608,13 @@
       </w:rPr>
     </w:lvl>
   </w:abstractNum>
-  <w:abstractNum w:abstractNumId="15" w15:restartNumberingAfterBreak="0">
+  <w:abstractNum w:abstractNumId="17" w15:restartNumberingAfterBreak="0">
     <w:nsid w:val="29EC0571"/>
     <w:multiLevelType w:val="multilevel"/>
     <w:tmpl w:val="379A964C"/>
     <w:numStyleLink w:val="Listanonumerada"/>
   </w:abstractNum>
-  <w:abstractNum w:abstractNumId="16" w15:restartNumberingAfterBreak="0">
+  <w:abstractNum w:abstractNumId="18" w15:restartNumberingAfterBreak="0">
     <w:nsid w:val="314B364F"/>
     <w:multiLevelType w:val="singleLevel"/>
     <w:tmpl w:val="0C0A0005"/>
@@ -22139,7 +20631,7 @@
       </w:rPr>
     </w:lvl>
   </w:abstractNum>
-  <w:abstractNum w:abstractNumId="17" w15:restartNumberingAfterBreak="0">
+  <w:abstractNum w:abstractNumId="19" w15:restartNumberingAfterBreak="0">
     <w:nsid w:val="35F548C8"/>
     <w:multiLevelType w:val="multilevel"/>
     <w:tmpl w:val="0C0A001D"/>
@@ -22226,7 +20718,7 @@
       </w:pPr>
     </w:lvl>
   </w:abstractNum>
-  <w:abstractNum w:abstractNumId="18" w15:restartNumberingAfterBreak="0">
+  <w:abstractNum w:abstractNumId="20" w15:restartNumberingAfterBreak="0">
     <w:nsid w:val="45452A74"/>
     <w:multiLevelType w:val="hybridMultilevel"/>
     <w:tmpl w:val="A5B8332A"/>
@@ -22366,7 +20858,7 @@
       </w:rPr>
     </w:lvl>
   </w:abstractNum>
-  <w:abstractNum w:abstractNumId="19" w15:restartNumberingAfterBreak="0">
+  <w:abstractNum w:abstractNumId="21" w15:restartNumberingAfterBreak="0">
     <w:nsid w:val="479732E1"/>
     <w:multiLevelType w:val="multilevel"/>
     <w:tmpl w:val="240A0025"/>
@@ -22387,7 +20879,7 @@
       <w:lvlText w:val="%1.%2"/>
       <w:lvlJc w:val="left"/>
       <w:pPr>
-        <w:ind w:left="2277" w:hanging="576"/>
+        <w:ind w:left="576" w:hanging="576"/>
       </w:pPr>
     </w:lvl>
     <w:lvl w:ilvl="2">
@@ -22461,7 +20953,7 @@
       </w:pPr>
     </w:lvl>
   </w:abstractNum>
-  <w:abstractNum w:abstractNumId="20" w15:restartNumberingAfterBreak="0">
+  <w:abstractNum w:abstractNumId="22" w15:restartNumberingAfterBreak="0">
     <w:nsid w:val="4B316AD3"/>
     <w:multiLevelType w:val="hybridMultilevel"/>
     <w:tmpl w:val="0152291E"/>
@@ -22574,7 +21066,7 @@
       </w:rPr>
     </w:lvl>
   </w:abstractNum>
-  <w:abstractNum w:abstractNumId="21" w15:restartNumberingAfterBreak="0">
+  <w:abstractNum w:abstractNumId="23" w15:restartNumberingAfterBreak="0">
     <w:nsid w:val="4BE43BE1"/>
     <w:multiLevelType w:val="hybridMultilevel"/>
     <w:tmpl w:val="1D5C989A"/>
@@ -22663,7 +21155,7 @@
       </w:pPr>
     </w:lvl>
   </w:abstractNum>
-  <w:abstractNum w:abstractNumId="22" w15:restartNumberingAfterBreak="0">
+  <w:abstractNum w:abstractNumId="24" w15:restartNumberingAfterBreak="0">
     <w:nsid w:val="4CDC4DB2"/>
     <w:multiLevelType w:val="hybridMultilevel"/>
     <w:tmpl w:val="F6D28A80"/>
@@ -22776,7 +21268,7 @@
       </w:rPr>
     </w:lvl>
   </w:abstractNum>
-  <w:abstractNum w:abstractNumId="23" w15:restartNumberingAfterBreak="0">
+  <w:abstractNum w:abstractNumId="25" w15:restartNumberingAfterBreak="0">
     <w:nsid w:val="58601765"/>
     <w:multiLevelType w:val="multilevel"/>
     <w:tmpl w:val="84122D5A"/>
@@ -22889,7 +21381,7 @@
       </w:rPr>
     </w:lvl>
   </w:abstractNum>
-  <w:abstractNum w:abstractNumId="24" w15:restartNumberingAfterBreak="0">
+  <w:abstractNum w:abstractNumId="26" w15:restartNumberingAfterBreak="0">
     <w:nsid w:val="5A0C5338"/>
     <w:multiLevelType w:val="hybridMultilevel"/>
     <w:tmpl w:val="B41C1200"/>
@@ -23002,7 +21494,7 @@
       </w:rPr>
     </w:lvl>
   </w:abstractNum>
-  <w:abstractNum w:abstractNumId="25" w15:restartNumberingAfterBreak="0">
+  <w:abstractNum w:abstractNumId="27" w15:restartNumberingAfterBreak="0">
     <w:nsid w:val="5A425345"/>
     <w:multiLevelType w:val="hybridMultilevel"/>
     <w:tmpl w:val="1BFCEC9C"/>
@@ -23089,7 +21581,7 @@
       </w:pPr>
     </w:lvl>
   </w:abstractNum>
-  <w:abstractNum w:abstractNumId="26" w15:restartNumberingAfterBreak="0">
+  <w:abstractNum w:abstractNumId="28" w15:restartNumberingAfterBreak="0">
     <w:nsid w:val="5CB857FA"/>
     <w:multiLevelType w:val="multilevel"/>
     <w:tmpl w:val="379A964C"/>
@@ -23203,7 +21695,7 @@
       </w:rPr>
     </w:lvl>
   </w:abstractNum>
-  <w:abstractNum w:abstractNumId="27" w15:restartNumberingAfterBreak="0">
+  <w:abstractNum w:abstractNumId="29" w15:restartNumberingAfterBreak="0">
     <w:nsid w:val="601D11E3"/>
     <w:multiLevelType w:val="hybridMultilevel"/>
     <w:tmpl w:val="C2F81546"/>
@@ -23316,7 +21808,7 @@
       </w:rPr>
     </w:lvl>
   </w:abstractNum>
-  <w:abstractNum w:abstractNumId="28" w15:restartNumberingAfterBreak="0">
+  <w:abstractNum w:abstractNumId="30" w15:restartNumberingAfterBreak="0">
     <w:nsid w:val="645F5781"/>
     <w:multiLevelType w:val="multilevel"/>
     <w:tmpl w:val="1032945C"/>
@@ -23402,7 +21894,7 @@
       </w:pPr>
     </w:lvl>
   </w:abstractNum>
-  <w:abstractNum w:abstractNumId="29" w15:restartNumberingAfterBreak="0">
+  <w:abstractNum w:abstractNumId="31" w15:restartNumberingAfterBreak="0">
     <w:nsid w:val="732822BD"/>
     <w:multiLevelType w:val="hybridMultilevel"/>
     <w:tmpl w:val="584265AE"/>
@@ -23491,7 +21983,7 @@
       </w:pPr>
     </w:lvl>
   </w:abstractNum>
-  <w:abstractNum w:abstractNumId="30" w15:restartNumberingAfterBreak="0">
+  <w:abstractNum w:abstractNumId="32" w15:restartNumberingAfterBreak="0">
     <w:nsid w:val="75DA0707"/>
     <w:multiLevelType w:val="multilevel"/>
     <w:tmpl w:val="7CBCA8EC"/>
@@ -23605,13 +22097,13 @@
       </w:rPr>
     </w:lvl>
   </w:abstractNum>
-  <w:abstractNum w:abstractNumId="31" w15:restartNumberingAfterBreak="0">
+  <w:abstractNum w:abstractNumId="33" w15:restartNumberingAfterBreak="0">
     <w:nsid w:val="7BAA0CD0"/>
     <w:multiLevelType w:val="multilevel"/>
     <w:tmpl w:val="379A964C"/>
     <w:numStyleLink w:val="Listanonumerada"/>
   </w:abstractNum>
-  <w:abstractNum w:abstractNumId="32" w15:restartNumberingAfterBreak="0">
+  <w:abstractNum w:abstractNumId="34" w15:restartNumberingAfterBreak="0">
     <w:nsid w:val="7EC1788D"/>
     <w:multiLevelType w:val="hybridMultilevel"/>
     <w:tmpl w:val="F5BCCCA6"/>
@@ -23737,7 +22229,7 @@
     <w:abstractNumId w:val="11"/>
   </w:num>
   <w:num w:numId="5">
-    <w:abstractNumId w:val="19"/>
+    <w:abstractNumId w:val="21"/>
   </w:num>
   <w:num w:numId="6">
     <w:abstractNumId w:val="6"/>
@@ -23770,22 +22262,22 @@
     <w:abstractNumId w:val="7"/>
   </w:num>
   <w:num w:numId="16">
-    <w:abstractNumId w:val="18"/>
+    <w:abstractNumId w:val="20"/>
   </w:num>
   <w:num w:numId="17">
-    <w:abstractNumId w:val="25"/>
+    <w:abstractNumId w:val="27"/>
   </w:num>
   <w:num w:numId="18">
-    <w:abstractNumId w:val="24"/>
+    <w:abstractNumId w:val="26"/>
   </w:num>
   <w:num w:numId="19">
-    <w:abstractNumId w:val="28"/>
+    <w:abstractNumId w:val="30"/>
   </w:num>
   <w:num w:numId="20">
     <w:abstractNumId w:val="12"/>
   </w:num>
   <w:num w:numId="21">
-    <w:abstractNumId w:val="30"/>
+    <w:abstractNumId w:val="32"/>
   </w:num>
   <w:num w:numId="22">
     <w:abstractNumId w:val="13"/>
@@ -23821,43 +22313,49 @@
     </w:lvlOverride>
   </w:num>
   <w:num w:numId="24">
-    <w:abstractNumId w:val="26"/>
+    <w:abstractNumId w:val="28"/>
   </w:num>
   <w:num w:numId="25">
-    <w:abstractNumId w:val="15"/>
+    <w:abstractNumId w:val="17"/>
   </w:num>
   <w:num w:numId="26">
+    <w:abstractNumId w:val="33"/>
+  </w:num>
+  <w:num w:numId="27">
+    <w:abstractNumId w:val="19"/>
+  </w:num>
+  <w:num w:numId="28">
+    <w:abstractNumId w:val="18"/>
+  </w:num>
+  <w:num w:numId="29">
+    <w:abstractNumId w:val="25"/>
+  </w:num>
+  <w:num w:numId="30">
+    <w:abstractNumId w:val="23"/>
+  </w:num>
+  <w:num w:numId="31">
     <w:abstractNumId w:val="31"/>
   </w:num>
-  <w:num w:numId="27">
-    <w:abstractNumId w:val="17"/>
+  <w:num w:numId="32">
+    <w:abstractNumId w:val="34"/>
   </w:num>
-  <w:num w:numId="28">
+  <w:num w:numId="33">
+    <w:abstractNumId w:val="29"/>
+  </w:num>
+  <w:num w:numId="34">
+    <w:abstractNumId w:val="22"/>
+  </w:num>
+  <w:num w:numId="35">
     <w:abstractNumId w:val="16"/>
   </w:num>
-  <w:num w:numId="29">
-    <w:abstractNumId w:val="23"/>
+  <w:num w:numId="36">
+    <w:abstractNumId w:val="24"/>
   </w:num>
-  <w:num w:numId="30">
-    <w:abstractNumId w:val="21"/>
-  </w:num>
-  <w:num w:numId="31">
-    <w:abstractNumId w:val="29"/>
-  </w:num>
-  <w:num w:numId="32">
-    <w:abstractNumId w:val="32"/>
-  </w:num>
-  <w:num w:numId="33">
-    <w:abstractNumId w:val="27"/>
-  </w:num>
-  <w:num w:numId="34">
-    <w:abstractNumId w:val="20"/>
-  </w:num>
-  <w:num w:numId="35">
+  <w:num w:numId="37">
     <w:abstractNumId w:val="14"/>
   </w:num>
-  <w:num w:numId="36">
-    <w:abstractNumId w:val="22"/>
+  <w:num w:numId="38">
+    <w:abstractNumId w:val="15"/>
   </w:num>
 </w:numbering>
 </file>
@@ -24295,7 +22793,6 @@
         <w:ilvl w:val="1"/>
         <w:numId w:val="5"/>
       </w:numPr>
-      <w:ind w:left="0" w:firstLine="0"/>
       <w:jc w:val="left"/>
       <w:outlineLvl w:val="1"/>
     </w:pPr>
@@ -25603,21 +24100,6 @@
 </file>
 
 <file path=customXml/item1.xml><?xml version="1.0" encoding="utf-8"?>
-<p:properties xmlns:p="http://schemas.microsoft.com/office/2006/metadata/properties" xmlns:xsi="http://www.w3.org/2001/XMLSchema-instance" xmlns:pc="http://schemas.microsoft.com/office/infopath/2007/PartnerControls">
-  <documentManagement/>
-</p:properties>
-</file>
-
-<file path=customXml/item2.xml><?xml version="1.0" encoding="utf-8"?>
-<?mso-contentType ?>
-<FormTemplates xmlns="http://schemas.microsoft.com/sharepoint/v3/contenttype/forms">
-  <Display>DocumentLibraryForm</Display>
-  <Edit>DocumentLibraryForm</Edit>
-  <New>DocumentLibraryForm</New>
-</FormTemplates>
-</file>
-
-<file path=customXml/item3.xml><?xml version="1.0" encoding="utf-8"?>
 <ct:contentTypeSchema xmlns:ct="http://schemas.microsoft.com/office/2006/metadata/contentType" xmlns:ma="http://schemas.microsoft.com/office/2006/metadata/properties/metaAttributes" ct:_="" ma:_="" ma:contentTypeName="Documento" ma:contentTypeID="0x01010018F046743CD26C40802585F6F0D7A61A" ma:contentTypeVersion="" ma:contentTypeDescription="Crear nuevo documento." ma:contentTypeScope="" ma:versionID="b0991eb77e9a70d9ced14016854dc49c">
   <xsd:schema xmlns:xsd="http://www.w3.org/2001/XMLSchema" xmlns:xs="http://www.w3.org/2001/XMLSchema" xmlns:p="http://schemas.microsoft.com/office/2006/metadata/properties" xmlns:ns2="79c86652-cafb-4c92-8fca-d6c092d602b3" xmlns:ns3="86c09d4e-b9dd-4d8f-bc7b-874d94cf9598" targetNamespace="http://schemas.microsoft.com/office/2006/metadata/properties" ma:root="true" ma:fieldsID="b4ab1525e05ec9dd2adae397378e622c" ns2:_="" ns3:_="">
     <xsd:import namespace="79c86652-cafb-4c92-8fca-d6c092d602b3"/>
@@ -25788,6 +24270,21 @@
 </ct:contentTypeSchema>
 </file>
 
+<file path=customXml/item2.xml><?xml version="1.0" encoding="utf-8"?>
+<?mso-contentType ?>
+<FormTemplates xmlns="http://schemas.microsoft.com/sharepoint/v3/contenttype/forms">
+  <Display>DocumentLibraryForm</Display>
+  <Edit>DocumentLibraryForm</Edit>
+  <New>DocumentLibraryForm</New>
+</FormTemplates>
+</file>
+
+<file path=customXml/item3.xml><?xml version="1.0" encoding="utf-8"?>
+<p:properties xmlns:p="http://schemas.microsoft.com/office/2006/metadata/properties" xmlns:xsi="http://www.w3.org/2001/XMLSchema-instance" xmlns:pc="http://schemas.microsoft.com/office/infopath/2007/PartnerControls">
+  <documentManagement/>
+</p:properties>
+</file>
+
 <file path=customXml/item4.xml><?xml version="1.0" encoding="utf-8"?>
 <b:Sources xmlns:b="http://schemas.openxmlformats.org/officeDocument/2006/bibliography" xmlns="http://schemas.openxmlformats.org/officeDocument/2006/bibliography" SelectedStyle="\ISO690Nmerical.XSL" StyleName="ISO 690 - Numerical Reference">
   <b:Source>
@@ -25862,23 +24359,6 @@
 </file>
 
 <file path=customXml/itemProps1.xml><?xml version="1.0" encoding="utf-8"?>
-<ds:datastoreItem xmlns:ds="http://schemas.openxmlformats.org/officeDocument/2006/customXml" ds:itemID="{58C00F42-C3C7-4DFD-819A-AF7B840B018B}">
-  <ds:schemaRefs>
-    <ds:schemaRef ds:uri="http://schemas.microsoft.com/office/2006/metadata/properties"/>
-    <ds:schemaRef ds:uri="http://schemas.microsoft.com/office/infopath/2007/PartnerControls"/>
-  </ds:schemaRefs>
-</ds:datastoreItem>
-</file>
-
-<file path=customXml/itemProps2.xml><?xml version="1.0" encoding="utf-8"?>
-<ds:datastoreItem xmlns:ds="http://schemas.openxmlformats.org/officeDocument/2006/customXml" ds:itemID="{C804148F-9D8C-4CC0-8AD0-964D9CB31D22}">
-  <ds:schemaRefs>
-    <ds:schemaRef ds:uri="http://schemas.microsoft.com/sharepoint/v3/contenttype/forms"/>
-  </ds:schemaRefs>
-</ds:datastoreItem>
-</file>
-
-<file path=customXml/itemProps3.xml><?xml version="1.0" encoding="utf-8"?>
 <ds:datastoreItem xmlns:ds="http://schemas.openxmlformats.org/officeDocument/2006/customXml" ds:itemID="{68455B31-B0C1-438A-9DE9-E9BB952E6722}">
   <ds:schemaRefs>
     <ds:schemaRef ds:uri="http://schemas.microsoft.com/office/2006/metadata/contentType"/>
@@ -25897,8 +24377,25 @@
 </ds:datastoreItem>
 </file>
 
+<file path=customXml/itemProps2.xml><?xml version="1.0" encoding="utf-8"?>
+<ds:datastoreItem xmlns:ds="http://schemas.openxmlformats.org/officeDocument/2006/customXml" ds:itemID="{C804148F-9D8C-4CC0-8AD0-964D9CB31D22}">
+  <ds:schemaRefs>
+    <ds:schemaRef ds:uri="http://schemas.microsoft.com/sharepoint/v3/contenttype/forms"/>
+  </ds:schemaRefs>
+</ds:datastoreItem>
+</file>
+
+<file path=customXml/itemProps3.xml><?xml version="1.0" encoding="utf-8"?>
+<ds:datastoreItem xmlns:ds="http://schemas.openxmlformats.org/officeDocument/2006/customXml" ds:itemID="{58C00F42-C3C7-4DFD-819A-AF7B840B018B}">
+  <ds:schemaRefs>
+    <ds:schemaRef ds:uri="http://schemas.microsoft.com/office/2006/metadata/properties"/>
+    <ds:schemaRef ds:uri="http://schemas.microsoft.com/office/infopath/2007/PartnerControls"/>
+  </ds:schemaRefs>
+</ds:datastoreItem>
+</file>
+
 <file path=customXml/itemProps4.xml><?xml version="1.0" encoding="utf-8"?>
-<ds:datastoreItem xmlns:ds="http://schemas.openxmlformats.org/officeDocument/2006/customXml" ds:itemID="{543FD594-5053-4459-90DC-9F993AAB6933}">
+<ds:datastoreItem xmlns:ds="http://schemas.openxmlformats.org/officeDocument/2006/customXml" ds:itemID="{9237ED7A-FB43-46DC-897D-D93867A01DF1}">
   <ds:schemaRefs>
     <ds:schemaRef ds:uri="http://schemas.openxmlformats.org/officeDocument/2006/bibliography"/>
   </ds:schemaRefs>

</xml_diff>